<commit_message>
added all individual functions as rest dervices
</commit_message>
<xml_diff>
--- a/JSON-requests.docx
+++ b/JSON-requests.docx
@@ -2130,25 +2130,7 @@
                 <w:sz w:val="24"/>
                 <w:szCs w:val="24"/>
               </w:rPr>
-              <w:t>{</w:t>
-            </w:r>
-            <w:proofErr w:type="gramStart"/>
-            <w:r>
-              <w:rPr>
-                <w:rFonts w:ascii="Consolas" w:hAnsi="Consolas" w:cstheme="minorHAnsi"/>
-                <w:sz w:val="24"/>
-                <w:szCs w:val="24"/>
-              </w:rPr>
-              <w:t xml:space="preserve">id}   </w:t>
-            </w:r>
-            <w:proofErr w:type="gramEnd"/>
-            <w:r>
-              <w:rPr>
-                <w:rFonts w:ascii="Consolas" w:hAnsi="Consolas" w:cstheme="minorHAnsi"/>
-                <w:sz w:val="24"/>
-                <w:szCs w:val="24"/>
-              </w:rPr>
-              <w:t xml:space="preserve">   </w:t>
+              <w:t xml:space="preserve">{id}      </w:t>
             </w:r>
             <w:proofErr w:type="spellStart"/>
             <w:r>
@@ -2176,17 +2158,7 @@
                 <w:szCs w:val="24"/>
                 <w:shd w:val="clear" w:color="auto" w:fill="FFFFFF"/>
               </w:rPr>
-              <w:t xml:space="preserve"> </w:t>
-            </w:r>
-            <w:r>
-              <w:rPr>
-                <w:rFonts w:ascii="Consolas" w:hAnsi="Consolas" w:cs="Helvetica"/>
-                <w:color w:val="505050"/>
-                <w:sz w:val="24"/>
-                <w:szCs w:val="24"/>
-                <w:shd w:val="clear" w:color="auto" w:fill="FFFFFF"/>
-              </w:rPr>
-              <w:t>/Org</w:t>
+              <w:t xml:space="preserve"> /Org</w:t>
             </w:r>
             <w:r>
               <w:rPr>
@@ -2661,17 +2633,7 @@
                 <w:szCs w:val="24"/>
                 <w:shd w:val="clear" w:color="auto" w:fill="FFFFFF"/>
               </w:rPr>
-              <w:t>/</w:t>
-            </w:r>
-            <w:r>
-              <w:rPr>
-                <w:rFonts w:ascii="Consolas" w:hAnsi="Consolas" w:cstheme="minorHAnsi"/>
-                <w:color w:val="505050"/>
-                <w:sz w:val="24"/>
-                <w:szCs w:val="24"/>
-                <w:shd w:val="clear" w:color="auto" w:fill="FFFFFF"/>
-              </w:rPr>
-              <w:t>{</w:t>
+              <w:t>/{</w:t>
             </w:r>
             <w:proofErr w:type="spellStart"/>
             <w:r>
@@ -2931,7 +2893,6 @@
               <w:t>bloodDetail</w:t>
             </w:r>
             <w:proofErr w:type="spellEnd"/>
-            <w:proofErr w:type="gramStart"/>
             <w:r>
               <w:rPr>
                 <w:rFonts w:ascii="Consolas" w:hAnsi="Consolas" w:cstheme="minorHAnsi"/>
@@ -2949,7 +2910,6 @@
               </w:rPr>
               <w:t>:{</w:t>
             </w:r>
-            <w:proofErr w:type="gramEnd"/>
           </w:p>
           <w:p>
             <w:pPr>
@@ -3137,15 +3097,7 @@
                 <w:sz w:val="24"/>
                 <w:szCs w:val="24"/>
               </w:rPr>
-              <w:t xml:space="preserve"> for </w:t>
-            </w:r>
-            <w:r>
-              <w:rPr>
-                <w:rFonts w:ascii="Consolas" w:hAnsi="Consolas" w:cstheme="minorHAnsi"/>
-                <w:sz w:val="24"/>
-                <w:szCs w:val="24"/>
-              </w:rPr>
-              <w:t>Organ</w:t>
+              <w:t xml:space="preserve"> for Organ</w:t>
             </w:r>
           </w:p>
         </w:tc>
@@ -3277,7 +3229,6 @@
               <w:t>bloodDetail</w:t>
             </w:r>
             <w:proofErr w:type="spellEnd"/>
-            <w:proofErr w:type="gramStart"/>
             <w:r>
               <w:rPr>
                 <w:rFonts w:ascii="Consolas" w:hAnsi="Consolas" w:cstheme="minorHAnsi"/>
@@ -3295,7 +3246,6 @@
               </w:rPr>
               <w:t>:{</w:t>
             </w:r>
-            <w:proofErr w:type="gramEnd"/>
           </w:p>
           <w:p>
             <w:pPr>
@@ -3820,7 +3770,6 @@
               <w:t>bloodDetail</w:t>
             </w:r>
             <w:proofErr w:type="spellEnd"/>
-            <w:proofErr w:type="gramStart"/>
             <w:r>
               <w:rPr>
                 <w:rFonts w:ascii="Consolas" w:hAnsi="Consolas" w:cstheme="minorHAnsi"/>
@@ -3838,7 +3787,6 @@
               </w:rPr>
               <w:t>:{</w:t>
             </w:r>
-            <w:proofErr w:type="gramEnd"/>
           </w:p>
           <w:p>
             <w:pPr>
@@ -4158,7 +4106,6 @@
               <w:t>bloodDetail</w:t>
             </w:r>
             <w:proofErr w:type="spellEnd"/>
-            <w:proofErr w:type="gramStart"/>
             <w:r>
               <w:rPr>
                 <w:rFonts w:ascii="Consolas" w:hAnsi="Consolas" w:cstheme="minorHAnsi"/>
@@ -4176,7 +4123,6 @@
               </w:rPr>
               <w:t>:{</w:t>
             </w:r>
-            <w:proofErr w:type="gramEnd"/>
           </w:p>
           <w:p>
             <w:pPr>
@@ -4274,6 +4220,1374 @@
         </w:rPr>
         <w:t>DONATE</w:t>
       </w:r>
+    </w:p>
+    <w:tbl>
+      <w:tblPr>
+        <w:tblStyle w:val="TableGrid"/>
+        <w:tblW w:w="0" w:type="auto"/>
+        <w:tblLook w:val="04A0" w:firstRow="1" w:lastRow="0" w:firstColumn="1" w:lastColumn="0" w:noHBand="0" w:noVBand="1"/>
+      </w:tblPr>
+      <w:tblGrid>
+        <w:gridCol w:w="4675"/>
+        <w:gridCol w:w="4675"/>
+      </w:tblGrid>
+      <w:tr>
+        <w:tc>
+          <w:tcPr>
+            <w:tcW w:w="4675" w:type="dxa"/>
+          </w:tcPr>
+          <w:p>
+            <w:pPr>
+              <w:rPr>
+                <w:rFonts w:ascii="Consolas" w:hAnsi="Consolas" w:cstheme="minorHAnsi"/>
+                <w:sz w:val="24"/>
+                <w:szCs w:val="24"/>
+              </w:rPr>
+            </w:pPr>
+            <w:r>
+              <w:rPr>
+                <w:rFonts w:ascii="Consolas" w:hAnsi="Consolas" w:cstheme="minorHAnsi"/>
+                <w:sz w:val="24"/>
+                <w:szCs w:val="24"/>
+              </w:rPr>
+              <w:t>Post Request</w:t>
+            </w:r>
+          </w:p>
+        </w:tc>
+        <w:tc>
+          <w:tcPr>
+            <w:tcW w:w="4675" w:type="dxa"/>
+          </w:tcPr>
+          <w:p>
+            <w:pPr>
+              <w:rPr>
+                <w:rFonts w:ascii="Consolas" w:hAnsi="Consolas" w:cstheme="minorHAnsi"/>
+                <w:sz w:val="24"/>
+                <w:szCs w:val="24"/>
+              </w:rPr>
+            </w:pPr>
+            <w:r>
+              <w:rPr>
+                <w:rFonts w:ascii="Consolas" w:hAnsi="Consolas" w:cs="Helvetica"/>
+                <w:color w:val="505050"/>
+                <w:sz w:val="24"/>
+                <w:szCs w:val="24"/>
+                <w:shd w:val="clear" w:color="auto" w:fill="FFFFFF"/>
+              </w:rPr>
+              <w:t>/Org</w:t>
+            </w:r>
+            <w:r>
+              <w:rPr>
+                <w:rFonts w:ascii="Consolas" w:hAnsi="Consolas" w:cstheme="minorHAnsi"/>
+                <w:color w:val="505050"/>
+                <w:sz w:val="24"/>
+                <w:szCs w:val="24"/>
+                <w:shd w:val="clear" w:color="auto" w:fill="FFFFFF"/>
+              </w:rPr>
+              <w:t>/</w:t>
+            </w:r>
+            <w:r>
+              <w:rPr>
+                <w:rFonts w:ascii="Consolas" w:hAnsi="Consolas" w:cstheme="minorHAnsi"/>
+                <w:color w:val="505050"/>
+                <w:sz w:val="24"/>
+                <w:szCs w:val="24"/>
+                <w:shd w:val="clear" w:color="auto" w:fill="FFFFFF"/>
+              </w:rPr>
+              <w:t>Donation</w:t>
+            </w:r>
+            <w:r>
+              <w:rPr>
+                <w:rFonts w:ascii="Consolas" w:hAnsi="Consolas" w:cstheme="minorHAnsi"/>
+                <w:color w:val="505050"/>
+                <w:sz w:val="24"/>
+                <w:szCs w:val="24"/>
+                <w:shd w:val="clear" w:color="auto" w:fill="FFFFFF"/>
+              </w:rPr>
+              <w:t>/{</w:t>
+            </w:r>
+            <w:proofErr w:type="spellStart"/>
+            <w:r>
+              <w:rPr>
+                <w:rFonts w:ascii="Consolas" w:hAnsi="Consolas" w:cstheme="minorHAnsi"/>
+                <w:color w:val="505050"/>
+                <w:sz w:val="24"/>
+                <w:szCs w:val="24"/>
+                <w:shd w:val="clear" w:color="auto" w:fill="FFFFFF"/>
+              </w:rPr>
+              <w:t>donorOrgId</w:t>
+            </w:r>
+            <w:proofErr w:type="spellEnd"/>
+            <w:r>
+              <w:rPr>
+                <w:rFonts w:ascii="Consolas" w:hAnsi="Consolas" w:cstheme="minorHAnsi"/>
+                <w:color w:val="505050"/>
+                <w:sz w:val="24"/>
+                <w:szCs w:val="24"/>
+                <w:shd w:val="clear" w:color="auto" w:fill="FFFFFF"/>
+              </w:rPr>
+              <w:t xml:space="preserve">} </w:t>
+            </w:r>
+            <w:proofErr w:type="spellStart"/>
+            <w:r>
+              <w:rPr>
+                <w:rFonts w:ascii="Consolas" w:hAnsi="Consolas" w:cstheme="minorHAnsi"/>
+                <w:color w:val="505050"/>
+                <w:sz w:val="24"/>
+                <w:szCs w:val="24"/>
+                <w:shd w:val="clear" w:color="auto" w:fill="FFFFFF"/>
+              </w:rPr>
+              <w:t>eg</w:t>
+            </w:r>
+            <w:proofErr w:type="spellEnd"/>
+            <w:r>
+              <w:rPr>
+                <w:rFonts w:ascii="Consolas" w:hAnsi="Consolas" w:cstheme="minorHAnsi"/>
+                <w:color w:val="505050"/>
+                <w:sz w:val="24"/>
+                <w:szCs w:val="24"/>
+                <w:shd w:val="clear" w:color="auto" w:fill="FFFFFF"/>
+              </w:rPr>
+              <w:t xml:space="preserve">: </w:t>
+            </w:r>
+            <w:r>
+              <w:rPr>
+                <w:rFonts w:ascii="Helvetica" w:hAnsi="Helvetica" w:cs="Helvetica"/>
+                <w:color w:val="505050"/>
+                <w:sz w:val="18"/>
+                <w:szCs w:val="18"/>
+                <w:shd w:val="clear" w:color="auto" w:fill="FFFFFF"/>
+              </w:rPr>
+              <w:t>/Org/Donation/O2</w:t>
+            </w:r>
+          </w:p>
+        </w:tc>
+      </w:tr>
+      <w:tr>
+        <w:tc>
+          <w:tcPr>
+            <w:tcW w:w="4675" w:type="dxa"/>
+          </w:tcPr>
+          <w:p>
+            <w:pPr>
+              <w:rPr>
+                <w:rFonts w:ascii="Consolas" w:hAnsi="Consolas" w:cstheme="minorHAnsi"/>
+                <w:sz w:val="24"/>
+                <w:szCs w:val="24"/>
+              </w:rPr>
+            </w:pPr>
+            <w:r>
+              <w:rPr>
+                <w:rFonts w:ascii="Consolas" w:hAnsi="Consolas" w:cstheme="minorHAnsi"/>
+                <w:sz w:val="24"/>
+                <w:szCs w:val="24"/>
+              </w:rPr>
+              <w:t xml:space="preserve">Takes JSON format – </w:t>
+            </w:r>
+            <w:proofErr w:type="spellStart"/>
+            <w:r>
+              <w:rPr>
+                <w:rFonts w:ascii="Consolas" w:hAnsi="Consolas" w:cstheme="minorHAnsi"/>
+                <w:sz w:val="24"/>
+                <w:szCs w:val="24"/>
+              </w:rPr>
+              <w:t>eg</w:t>
+            </w:r>
+            <w:proofErr w:type="spellEnd"/>
+            <w:r>
+              <w:rPr>
+                <w:rFonts w:ascii="Consolas" w:hAnsi="Consolas" w:cstheme="minorHAnsi"/>
+                <w:sz w:val="24"/>
+                <w:szCs w:val="24"/>
+              </w:rPr>
+              <w:t xml:space="preserve"> for </w:t>
+            </w:r>
+            <w:r>
+              <w:rPr>
+                <w:rFonts w:ascii="Consolas" w:hAnsi="Consolas" w:cstheme="minorHAnsi"/>
+                <w:sz w:val="24"/>
+                <w:szCs w:val="24"/>
+              </w:rPr>
+              <w:t>Organ</w:t>
+            </w:r>
+          </w:p>
+        </w:tc>
+        <w:tc>
+          <w:tcPr>
+            <w:tcW w:w="4675" w:type="dxa"/>
+          </w:tcPr>
+          <w:p>
+            <w:pPr>
+              <w:rPr>
+                <w:rFonts w:ascii="Consolas" w:hAnsi="Consolas" w:cstheme="minorHAnsi"/>
+                <w:sz w:val="24"/>
+                <w:szCs w:val="24"/>
+              </w:rPr>
+            </w:pPr>
+          </w:p>
+          <w:p>
+            <w:pPr>
+              <w:rPr>
+                <w:rFonts w:ascii="Consolas" w:hAnsi="Consolas" w:cstheme="minorHAnsi"/>
+                <w:sz w:val="24"/>
+                <w:szCs w:val="24"/>
+              </w:rPr>
+            </w:pPr>
+            <w:r>
+              <w:rPr>
+                <w:rFonts w:ascii="Consolas" w:hAnsi="Consolas" w:cstheme="minorHAnsi"/>
+                <w:sz w:val="24"/>
+                <w:szCs w:val="24"/>
+              </w:rPr>
+              <w:t>{</w:t>
+            </w:r>
+          </w:p>
+          <w:p>
+            <w:pPr>
+              <w:rPr>
+                <w:rFonts w:ascii="Consolas" w:hAnsi="Consolas" w:cstheme="minorHAnsi"/>
+                <w:sz w:val="24"/>
+                <w:szCs w:val="24"/>
+              </w:rPr>
+            </w:pPr>
+            <w:r>
+              <w:rPr>
+                <w:rFonts w:ascii="Consolas" w:hAnsi="Consolas" w:cstheme="minorHAnsi"/>
+                <w:sz w:val="24"/>
+                <w:szCs w:val="24"/>
+              </w:rPr>
+              <w:t xml:space="preserve">    "</w:t>
+            </w:r>
+            <w:proofErr w:type="spellStart"/>
+            <w:r>
+              <w:rPr>
+                <w:rFonts w:ascii="Consolas" w:hAnsi="Consolas" w:cstheme="minorHAnsi"/>
+                <w:sz w:val="24"/>
+                <w:szCs w:val="24"/>
+              </w:rPr>
+              <w:t>entityName</w:t>
+            </w:r>
+            <w:proofErr w:type="spellEnd"/>
+            <w:r>
+              <w:rPr>
+                <w:rFonts w:ascii="Consolas" w:hAnsi="Consolas" w:cstheme="minorHAnsi"/>
+                <w:sz w:val="24"/>
+                <w:szCs w:val="24"/>
+              </w:rPr>
+              <w:t>": "HEART",</w:t>
+            </w:r>
+          </w:p>
+          <w:p>
+            <w:pPr>
+              <w:rPr>
+                <w:rFonts w:ascii="Consolas" w:hAnsi="Consolas" w:cstheme="minorHAnsi"/>
+                <w:sz w:val="24"/>
+                <w:szCs w:val="24"/>
+              </w:rPr>
+            </w:pPr>
+            <w:r>
+              <w:rPr>
+                <w:rFonts w:ascii="Consolas" w:hAnsi="Consolas" w:cstheme="minorHAnsi"/>
+                <w:sz w:val="24"/>
+                <w:szCs w:val="24"/>
+              </w:rPr>
+              <w:t xml:space="preserve">    "</w:t>
+            </w:r>
+            <w:proofErr w:type="spellStart"/>
+            <w:r>
+              <w:rPr>
+                <w:rFonts w:ascii="Consolas" w:hAnsi="Consolas" w:cstheme="minorHAnsi"/>
+                <w:sz w:val="24"/>
+                <w:szCs w:val="24"/>
+              </w:rPr>
+              <w:t>receiverId</w:t>
+            </w:r>
+            <w:proofErr w:type="spellEnd"/>
+            <w:r>
+              <w:rPr>
+                <w:rFonts w:ascii="Consolas" w:hAnsi="Consolas" w:cstheme="minorHAnsi"/>
+                <w:sz w:val="24"/>
+                <w:szCs w:val="24"/>
+              </w:rPr>
+              <w:t>": "O3"</w:t>
+            </w:r>
+          </w:p>
+          <w:p>
+            <w:pPr>
+              <w:rPr>
+                <w:rFonts w:ascii="Consolas" w:hAnsi="Consolas" w:cstheme="minorHAnsi"/>
+                <w:sz w:val="24"/>
+                <w:szCs w:val="24"/>
+              </w:rPr>
+            </w:pPr>
+            <w:r>
+              <w:rPr>
+                <w:rFonts w:ascii="Consolas" w:hAnsi="Consolas" w:cstheme="minorHAnsi"/>
+                <w:sz w:val="24"/>
+                <w:szCs w:val="24"/>
+              </w:rPr>
+              <w:t>}</w:t>
+            </w:r>
+          </w:p>
+        </w:tc>
+      </w:tr>
+    </w:tbl>
+    <w:p>
+      <w:pPr>
+        <w:rPr>
+          <w:rFonts w:ascii="Consolas" w:hAnsi="Consolas" w:cstheme="minorHAnsi"/>
+          <w:sz w:val="24"/>
+          <w:szCs w:val="24"/>
+        </w:rPr>
+      </w:pPr>
+    </w:p>
+    <w:p>
+      <w:pPr>
+        <w:rPr>
+          <w:rFonts w:ascii="Consolas" w:hAnsi="Consolas" w:cstheme="minorHAnsi"/>
+          <w:sz w:val="24"/>
+          <w:szCs w:val="24"/>
+        </w:rPr>
+      </w:pPr>
+    </w:p>
+    <w:p>
+      <w:pPr>
+        <w:shd w:val="clear" w:color="auto" w:fill="FFFFFE"/>
+        <w:spacing w:after="0" w:line="240" w:lineRule="atLeast"/>
+        <w:rPr>
+          <w:rFonts w:ascii="Consolas" w:eastAsia="Times New Roman" w:hAnsi="Consolas" w:cstheme="minorHAnsi"/>
+          <w:color w:val="000000"/>
+          <w:sz w:val="24"/>
+          <w:szCs w:val="24"/>
+        </w:rPr>
+      </w:pPr>
+      <w:r>
+        <w:rPr>
+          <w:rFonts w:ascii="Consolas" w:eastAsia="Times New Roman" w:hAnsi="Consolas" w:cstheme="minorHAnsi"/>
+          <w:color w:val="000000"/>
+          <w:sz w:val="24"/>
+          <w:szCs w:val="24"/>
+        </w:rPr>
+        <w:t>Individual</w:t>
+      </w:r>
+      <w:r>
+        <w:rPr>
+          <w:rFonts w:ascii="Consolas" w:eastAsia="Times New Roman" w:hAnsi="Consolas" w:cstheme="minorHAnsi"/>
+          <w:color w:val="000000"/>
+          <w:sz w:val="24"/>
+          <w:szCs w:val="24"/>
+        </w:rPr>
+        <w:t xml:space="preserve"> HTTP REST: </w:t>
+      </w:r>
+    </w:p>
+    <w:p>
+      <w:pPr>
+        <w:shd w:val="clear" w:color="auto" w:fill="FFFFFE"/>
+        <w:spacing w:after="0" w:line="240" w:lineRule="atLeast"/>
+        <w:rPr>
+          <w:rFonts w:ascii="Consolas" w:eastAsia="Times New Roman" w:hAnsi="Consolas" w:cstheme="minorHAnsi"/>
+          <w:color w:val="000000"/>
+          <w:sz w:val="24"/>
+          <w:szCs w:val="24"/>
+        </w:rPr>
+      </w:pPr>
+    </w:p>
+    <w:p>
+      <w:pPr>
+        <w:shd w:val="clear" w:color="auto" w:fill="FFFFFE"/>
+        <w:spacing w:after="0" w:line="240" w:lineRule="atLeast"/>
+        <w:rPr>
+          <w:rFonts w:ascii="Consolas" w:eastAsia="Times New Roman" w:hAnsi="Consolas" w:cstheme="minorHAnsi"/>
+          <w:color w:val="000000"/>
+          <w:sz w:val="24"/>
+          <w:szCs w:val="24"/>
+        </w:rPr>
+      </w:pPr>
+      <w:proofErr w:type="spellStart"/>
+      <w:r>
+        <w:rPr>
+          <w:rFonts w:ascii="Consolas" w:eastAsia="Times New Roman" w:hAnsi="Consolas" w:cstheme="minorHAnsi"/>
+          <w:color w:val="000000"/>
+          <w:sz w:val="24"/>
+          <w:szCs w:val="24"/>
+        </w:rPr>
+        <w:t>Registeration</w:t>
+      </w:r>
+      <w:proofErr w:type="spellEnd"/>
+      <w:r>
+        <w:rPr>
+          <w:rFonts w:ascii="Consolas" w:eastAsia="Times New Roman" w:hAnsi="Consolas" w:cstheme="minorHAnsi"/>
+          <w:color w:val="000000"/>
+          <w:sz w:val="24"/>
+          <w:szCs w:val="24"/>
+        </w:rPr>
+        <w:t>:</w:t>
+      </w:r>
+    </w:p>
+    <w:p>
+      <w:pPr>
+        <w:shd w:val="clear" w:color="auto" w:fill="FFFFFE"/>
+        <w:spacing w:after="0" w:line="240" w:lineRule="atLeast"/>
+        <w:rPr>
+          <w:rFonts w:ascii="Consolas" w:eastAsia="Times New Roman" w:hAnsi="Consolas" w:cstheme="minorHAnsi"/>
+          <w:color w:val="000000"/>
+          <w:sz w:val="24"/>
+          <w:szCs w:val="24"/>
+        </w:rPr>
+      </w:pPr>
+    </w:p>
+    <w:p>
+      <w:pPr>
+        <w:shd w:val="clear" w:color="auto" w:fill="FFFFFE"/>
+        <w:spacing w:after="0" w:line="240" w:lineRule="atLeast"/>
+        <w:rPr>
+          <w:rFonts w:ascii="Consolas" w:eastAsia="Times New Roman" w:hAnsi="Consolas" w:cstheme="minorHAnsi"/>
+          <w:color w:val="000000"/>
+          <w:sz w:val="24"/>
+          <w:szCs w:val="24"/>
+        </w:rPr>
+      </w:pPr>
+    </w:p>
+    <w:tbl>
+      <w:tblPr>
+        <w:tblStyle w:val="TableGrid"/>
+        <w:tblpPr w:leftFromText="180" w:rightFromText="180" w:vertAnchor="text" w:horzAnchor="margin" w:tblpYSpec="center"/>
+        <w:tblW w:w="0" w:type="auto"/>
+        <w:tblLook w:val="04A0" w:firstRow="1" w:lastRow="0" w:firstColumn="1" w:lastColumn="0" w:noHBand="0" w:noVBand="1"/>
+      </w:tblPr>
+      <w:tblGrid>
+        <w:gridCol w:w="4675"/>
+        <w:gridCol w:w="4675"/>
+      </w:tblGrid>
+      <w:tr>
+        <w:tc>
+          <w:tcPr>
+            <w:tcW w:w="4675" w:type="dxa"/>
+          </w:tcPr>
+          <w:p>
+            <w:pPr>
+              <w:spacing w:line="240" w:lineRule="atLeast"/>
+              <w:rPr>
+                <w:rFonts w:ascii="Consolas" w:eastAsia="Times New Roman" w:hAnsi="Consolas" w:cstheme="minorHAnsi"/>
+                <w:color w:val="000000"/>
+                <w:sz w:val="24"/>
+                <w:szCs w:val="24"/>
+              </w:rPr>
+            </w:pPr>
+            <w:r>
+              <w:rPr>
+                <w:rFonts w:ascii="Consolas" w:eastAsia="Times New Roman" w:hAnsi="Consolas" w:cstheme="minorHAnsi"/>
+                <w:color w:val="000000"/>
+                <w:sz w:val="24"/>
+                <w:szCs w:val="24"/>
+              </w:rPr>
+              <w:lastRenderedPageBreak/>
+              <w:t>POST Request</w:t>
+            </w:r>
+          </w:p>
+        </w:tc>
+        <w:tc>
+          <w:tcPr>
+            <w:tcW w:w="4675" w:type="dxa"/>
+          </w:tcPr>
+          <w:p>
+            <w:pPr>
+              <w:spacing w:line="240" w:lineRule="atLeast"/>
+              <w:rPr>
+                <w:rFonts w:ascii="Consolas" w:eastAsia="Times New Roman" w:hAnsi="Consolas" w:cstheme="minorHAnsi"/>
+                <w:color w:val="000000"/>
+                <w:sz w:val="24"/>
+                <w:szCs w:val="24"/>
+              </w:rPr>
+            </w:pPr>
+            <w:r>
+              <w:rPr>
+                <w:rFonts w:ascii="Consolas" w:hAnsi="Consolas" w:cs="Helvetica"/>
+                <w:color w:val="505050"/>
+                <w:sz w:val="24"/>
+                <w:szCs w:val="24"/>
+                <w:shd w:val="clear" w:color="auto" w:fill="FFFFFF"/>
+              </w:rPr>
+              <w:t>/</w:t>
+            </w:r>
+            <w:r>
+              <w:rPr>
+                <w:rFonts w:ascii="Consolas" w:hAnsi="Consolas" w:cs="Helvetica"/>
+                <w:color w:val="505050"/>
+                <w:sz w:val="24"/>
+                <w:szCs w:val="24"/>
+                <w:shd w:val="clear" w:color="auto" w:fill="FFFFFF"/>
+              </w:rPr>
+              <w:t>Ind</w:t>
+            </w:r>
+            <w:r>
+              <w:rPr>
+                <w:rFonts w:ascii="Consolas" w:eastAsia="Times New Roman" w:hAnsi="Consolas" w:cstheme="minorHAnsi"/>
+                <w:color w:val="000000"/>
+                <w:sz w:val="24"/>
+                <w:szCs w:val="24"/>
+              </w:rPr>
+              <w:t>/Register</w:t>
+            </w:r>
+          </w:p>
+        </w:tc>
+      </w:tr>
+      <w:tr>
+        <w:tc>
+          <w:tcPr>
+            <w:tcW w:w="4675" w:type="dxa"/>
+          </w:tcPr>
+          <w:p>
+            <w:pPr>
+              <w:spacing w:line="240" w:lineRule="atLeast"/>
+              <w:rPr>
+                <w:rFonts w:ascii="Consolas" w:hAnsi="Consolas" w:cstheme="minorHAnsi"/>
+                <w:sz w:val="24"/>
+                <w:szCs w:val="24"/>
+              </w:rPr>
+            </w:pPr>
+          </w:p>
+          <w:p>
+            <w:pPr>
+              <w:spacing w:line="240" w:lineRule="atLeast"/>
+              <w:rPr>
+                <w:rFonts w:ascii="Consolas" w:hAnsi="Consolas" w:cstheme="minorHAnsi"/>
+                <w:sz w:val="24"/>
+                <w:szCs w:val="24"/>
+              </w:rPr>
+            </w:pPr>
+          </w:p>
+          <w:p>
+            <w:pPr>
+              <w:spacing w:line="240" w:lineRule="atLeast"/>
+              <w:rPr>
+                <w:rFonts w:ascii="Consolas" w:eastAsia="Times New Roman" w:hAnsi="Consolas" w:cstheme="minorHAnsi"/>
+                <w:color w:val="000000"/>
+                <w:sz w:val="24"/>
+                <w:szCs w:val="24"/>
+              </w:rPr>
+            </w:pPr>
+            <w:r>
+              <w:rPr>
+                <w:rFonts w:ascii="Consolas" w:hAnsi="Consolas" w:cstheme="minorHAnsi"/>
+                <w:sz w:val="24"/>
+                <w:szCs w:val="24"/>
+              </w:rPr>
+              <w:t>Takes JSON FORMAT</w:t>
+            </w:r>
+          </w:p>
+        </w:tc>
+        <w:tc>
+          <w:tcPr>
+            <w:tcW w:w="4675" w:type="dxa"/>
+          </w:tcPr>
+          <w:p>
+            <w:pPr>
+              <w:shd w:val="clear" w:color="auto" w:fill="FFFFFE"/>
+              <w:spacing w:line="240" w:lineRule="atLeast"/>
+              <w:rPr>
+                <w:rFonts w:ascii="Consolas" w:eastAsia="Times New Roman" w:hAnsi="Consolas" w:cstheme="minorHAnsi"/>
+                <w:color w:val="000000"/>
+                <w:sz w:val="24"/>
+                <w:szCs w:val="24"/>
+              </w:rPr>
+            </w:pPr>
+            <w:r>
+              <w:rPr>
+                <w:rFonts w:ascii="Consolas" w:eastAsia="Times New Roman" w:hAnsi="Consolas" w:cstheme="minorHAnsi"/>
+                <w:color w:val="000000"/>
+                <w:sz w:val="24"/>
+                <w:szCs w:val="24"/>
+              </w:rPr>
+              <w:t>{</w:t>
+            </w:r>
+          </w:p>
+          <w:p>
+            <w:pPr>
+              <w:shd w:val="clear" w:color="auto" w:fill="FFFFFE"/>
+              <w:spacing w:line="240" w:lineRule="atLeast"/>
+              <w:rPr>
+                <w:rFonts w:ascii="Consolas" w:eastAsia="Times New Roman" w:hAnsi="Consolas" w:cstheme="minorHAnsi"/>
+                <w:color w:val="000000"/>
+                <w:sz w:val="24"/>
+                <w:szCs w:val="24"/>
+              </w:rPr>
+            </w:pPr>
+            <w:r>
+              <w:rPr>
+                <w:rFonts w:ascii="Consolas" w:eastAsia="Times New Roman" w:hAnsi="Consolas" w:cstheme="minorHAnsi"/>
+                <w:color w:val="000000"/>
+                <w:sz w:val="24"/>
+                <w:szCs w:val="24"/>
+              </w:rPr>
+              <w:t xml:space="preserve">    "</w:t>
+            </w:r>
+            <w:proofErr w:type="spellStart"/>
+            <w:r>
+              <w:rPr>
+                <w:rFonts w:ascii="Consolas" w:eastAsia="Times New Roman" w:hAnsi="Consolas" w:cstheme="minorHAnsi"/>
+                <w:color w:val="000000"/>
+                <w:sz w:val="24"/>
+                <w:szCs w:val="24"/>
+              </w:rPr>
+              <w:t>firstName</w:t>
+            </w:r>
+            <w:proofErr w:type="spellEnd"/>
+            <w:r>
+              <w:rPr>
+                <w:rFonts w:ascii="Consolas" w:eastAsia="Times New Roman" w:hAnsi="Consolas" w:cstheme="minorHAnsi"/>
+                <w:color w:val="000000"/>
+                <w:sz w:val="24"/>
+                <w:szCs w:val="24"/>
+              </w:rPr>
+              <w:t>": "First Name",</w:t>
+            </w:r>
+          </w:p>
+          <w:p>
+            <w:pPr>
+              <w:shd w:val="clear" w:color="auto" w:fill="FFFFFE"/>
+              <w:spacing w:line="240" w:lineRule="atLeast"/>
+              <w:rPr>
+                <w:rFonts w:ascii="Consolas" w:eastAsia="Times New Roman" w:hAnsi="Consolas" w:cstheme="minorHAnsi"/>
+                <w:color w:val="000000"/>
+                <w:sz w:val="24"/>
+                <w:szCs w:val="24"/>
+              </w:rPr>
+            </w:pPr>
+            <w:r>
+              <w:rPr>
+                <w:rFonts w:ascii="Consolas" w:eastAsia="Times New Roman" w:hAnsi="Consolas" w:cstheme="minorHAnsi"/>
+                <w:color w:val="000000"/>
+                <w:sz w:val="24"/>
+                <w:szCs w:val="24"/>
+              </w:rPr>
+              <w:t xml:space="preserve">    "</w:t>
+            </w:r>
+            <w:proofErr w:type="spellStart"/>
+            <w:r>
+              <w:rPr>
+                <w:rFonts w:ascii="Consolas" w:eastAsia="Times New Roman" w:hAnsi="Consolas" w:cstheme="minorHAnsi"/>
+                <w:color w:val="000000"/>
+                <w:sz w:val="24"/>
+                <w:szCs w:val="24"/>
+              </w:rPr>
+              <w:t>lastName</w:t>
+            </w:r>
+            <w:proofErr w:type="spellEnd"/>
+            <w:r>
+              <w:rPr>
+                <w:rFonts w:ascii="Consolas" w:eastAsia="Times New Roman" w:hAnsi="Consolas" w:cstheme="minorHAnsi"/>
+                <w:color w:val="000000"/>
+                <w:sz w:val="24"/>
+                <w:szCs w:val="24"/>
+              </w:rPr>
+              <w:t>": "Last Name",</w:t>
+            </w:r>
+          </w:p>
+          <w:p>
+            <w:pPr>
+              <w:shd w:val="clear" w:color="auto" w:fill="FFFFFE"/>
+              <w:spacing w:line="240" w:lineRule="atLeast"/>
+              <w:rPr>
+                <w:rFonts w:ascii="Consolas" w:eastAsia="Times New Roman" w:hAnsi="Consolas" w:cstheme="minorHAnsi"/>
+                <w:color w:val="000000"/>
+                <w:sz w:val="24"/>
+                <w:szCs w:val="24"/>
+              </w:rPr>
+            </w:pPr>
+            <w:r>
+              <w:rPr>
+                <w:rFonts w:ascii="Consolas" w:eastAsia="Times New Roman" w:hAnsi="Consolas" w:cstheme="minorHAnsi"/>
+                <w:color w:val="000000"/>
+                <w:sz w:val="24"/>
+                <w:szCs w:val="24"/>
+              </w:rPr>
+              <w:t xml:space="preserve">    "</w:t>
+            </w:r>
+            <w:proofErr w:type="spellStart"/>
+            <w:r>
+              <w:rPr>
+                <w:rFonts w:ascii="Consolas" w:eastAsia="Times New Roman" w:hAnsi="Consolas" w:cstheme="minorHAnsi"/>
+                <w:color w:val="000000"/>
+                <w:sz w:val="24"/>
+                <w:szCs w:val="24"/>
+              </w:rPr>
+              <w:t>licenceKey</w:t>
+            </w:r>
+            <w:proofErr w:type="spellEnd"/>
+            <w:r>
+              <w:rPr>
+                <w:rFonts w:ascii="Consolas" w:eastAsia="Times New Roman" w:hAnsi="Consolas" w:cstheme="minorHAnsi"/>
+                <w:color w:val="000000"/>
+                <w:sz w:val="24"/>
+                <w:szCs w:val="24"/>
+              </w:rPr>
+              <w:t>": "Org2",</w:t>
+            </w:r>
+          </w:p>
+          <w:p>
+            <w:pPr>
+              <w:shd w:val="clear" w:color="auto" w:fill="FFFFFE"/>
+              <w:spacing w:line="240" w:lineRule="atLeast"/>
+              <w:rPr>
+                <w:rFonts w:ascii="Consolas" w:eastAsia="Times New Roman" w:hAnsi="Consolas" w:cstheme="minorHAnsi"/>
+                <w:color w:val="000000"/>
+                <w:sz w:val="24"/>
+                <w:szCs w:val="24"/>
+              </w:rPr>
+            </w:pPr>
+            <w:r>
+              <w:rPr>
+                <w:rFonts w:ascii="Consolas" w:eastAsia="Times New Roman" w:hAnsi="Consolas" w:cstheme="minorHAnsi"/>
+                <w:color w:val="000000"/>
+                <w:sz w:val="24"/>
+                <w:szCs w:val="24"/>
+              </w:rPr>
+              <w:t xml:space="preserve">    "email": "emailind@gmail.com",</w:t>
+            </w:r>
+          </w:p>
+          <w:p>
+            <w:pPr>
+              <w:shd w:val="clear" w:color="auto" w:fill="FFFFFE"/>
+              <w:spacing w:line="240" w:lineRule="atLeast"/>
+              <w:rPr>
+                <w:rFonts w:ascii="Consolas" w:eastAsia="Times New Roman" w:hAnsi="Consolas" w:cstheme="minorHAnsi"/>
+                <w:color w:val="000000"/>
+                <w:sz w:val="24"/>
+                <w:szCs w:val="24"/>
+              </w:rPr>
+            </w:pPr>
+            <w:r>
+              <w:rPr>
+                <w:rFonts w:ascii="Consolas" w:eastAsia="Times New Roman" w:hAnsi="Consolas" w:cstheme="minorHAnsi"/>
+                <w:color w:val="000000"/>
+                <w:sz w:val="24"/>
+                <w:szCs w:val="24"/>
+              </w:rPr>
+              <w:t xml:space="preserve">    "</w:t>
+            </w:r>
+            <w:proofErr w:type="spellStart"/>
+            <w:r>
+              <w:rPr>
+                <w:rFonts w:ascii="Consolas" w:eastAsia="Times New Roman" w:hAnsi="Consolas" w:cstheme="minorHAnsi"/>
+                <w:color w:val="000000"/>
+                <w:sz w:val="24"/>
+                <w:szCs w:val="24"/>
+              </w:rPr>
+              <w:t>dateOfBirth</w:t>
+            </w:r>
+            <w:proofErr w:type="spellEnd"/>
+            <w:r>
+              <w:rPr>
+                <w:rFonts w:ascii="Consolas" w:eastAsia="Times New Roman" w:hAnsi="Consolas" w:cstheme="minorHAnsi"/>
+                <w:color w:val="000000"/>
+                <w:sz w:val="24"/>
+                <w:szCs w:val="24"/>
+              </w:rPr>
+              <w:t>": "2001-05-03",</w:t>
+            </w:r>
+          </w:p>
+          <w:p>
+            <w:pPr>
+              <w:shd w:val="clear" w:color="auto" w:fill="FFFFFE"/>
+              <w:spacing w:line="240" w:lineRule="atLeast"/>
+              <w:rPr>
+                <w:rFonts w:ascii="Consolas" w:eastAsia="Times New Roman" w:hAnsi="Consolas" w:cstheme="minorHAnsi"/>
+                <w:color w:val="000000"/>
+                <w:sz w:val="24"/>
+                <w:szCs w:val="24"/>
+              </w:rPr>
+            </w:pPr>
+            <w:r>
+              <w:rPr>
+                <w:rFonts w:ascii="Consolas" w:eastAsia="Times New Roman" w:hAnsi="Consolas" w:cstheme="minorHAnsi"/>
+                <w:color w:val="000000"/>
+                <w:sz w:val="24"/>
+                <w:szCs w:val="24"/>
+              </w:rPr>
+              <w:t xml:space="preserve">    "</w:t>
+            </w:r>
+            <w:proofErr w:type="spellStart"/>
+            <w:r>
+              <w:rPr>
+                <w:rFonts w:ascii="Consolas" w:eastAsia="Times New Roman" w:hAnsi="Consolas" w:cstheme="minorHAnsi"/>
+                <w:color w:val="000000"/>
+                <w:sz w:val="24"/>
+                <w:szCs w:val="24"/>
+              </w:rPr>
+              <w:t>memberDetails</w:t>
+            </w:r>
+            <w:proofErr w:type="spellEnd"/>
+            <w:r>
+              <w:rPr>
+                <w:rFonts w:ascii="Consolas" w:eastAsia="Times New Roman" w:hAnsi="Consolas" w:cstheme="minorHAnsi"/>
+                <w:color w:val="000000"/>
+                <w:sz w:val="24"/>
+                <w:szCs w:val="24"/>
+              </w:rPr>
+              <w:t>": {</w:t>
+            </w:r>
+          </w:p>
+          <w:p>
+            <w:pPr>
+              <w:shd w:val="clear" w:color="auto" w:fill="FFFFFE"/>
+              <w:spacing w:line="240" w:lineRule="atLeast"/>
+              <w:rPr>
+                <w:rFonts w:ascii="Consolas" w:eastAsia="Times New Roman" w:hAnsi="Consolas" w:cstheme="minorHAnsi"/>
+                <w:color w:val="000000"/>
+                <w:sz w:val="24"/>
+                <w:szCs w:val="24"/>
+              </w:rPr>
+            </w:pPr>
+            <w:r>
+              <w:rPr>
+                <w:rFonts w:ascii="Consolas" w:eastAsia="Times New Roman" w:hAnsi="Consolas" w:cstheme="minorHAnsi"/>
+                <w:color w:val="000000"/>
+                <w:sz w:val="24"/>
+                <w:szCs w:val="24"/>
+              </w:rPr>
+              <w:t xml:space="preserve">        "address": "</w:t>
+            </w:r>
+            <w:proofErr w:type="spellStart"/>
+            <w:r>
+              <w:rPr>
+                <w:rFonts w:ascii="Consolas" w:eastAsia="Times New Roman" w:hAnsi="Consolas" w:cstheme="minorHAnsi"/>
+                <w:color w:val="000000"/>
+                <w:sz w:val="24"/>
+                <w:szCs w:val="24"/>
+              </w:rPr>
+              <w:t>adress</w:t>
+            </w:r>
+            <w:proofErr w:type="spellEnd"/>
+            <w:r>
+              <w:rPr>
+                <w:rFonts w:ascii="Consolas" w:eastAsia="Times New Roman" w:hAnsi="Consolas" w:cstheme="minorHAnsi"/>
+                <w:color w:val="000000"/>
+                <w:sz w:val="24"/>
+                <w:szCs w:val="24"/>
+              </w:rPr>
+              <w:t>",</w:t>
+            </w:r>
+          </w:p>
+          <w:p>
+            <w:pPr>
+              <w:shd w:val="clear" w:color="auto" w:fill="FFFFFE"/>
+              <w:spacing w:line="240" w:lineRule="atLeast"/>
+              <w:rPr>
+                <w:rFonts w:ascii="Consolas" w:eastAsia="Times New Roman" w:hAnsi="Consolas" w:cstheme="minorHAnsi"/>
+                <w:color w:val="000000"/>
+                <w:sz w:val="24"/>
+                <w:szCs w:val="24"/>
+              </w:rPr>
+            </w:pPr>
+            <w:r>
+              <w:rPr>
+                <w:rFonts w:ascii="Consolas" w:eastAsia="Times New Roman" w:hAnsi="Consolas" w:cstheme="minorHAnsi"/>
+                <w:color w:val="000000"/>
+                <w:sz w:val="24"/>
+                <w:szCs w:val="24"/>
+              </w:rPr>
+              <w:t xml:space="preserve">        "city": "city",</w:t>
+            </w:r>
+          </w:p>
+          <w:p>
+            <w:pPr>
+              <w:shd w:val="clear" w:color="auto" w:fill="FFFFFE"/>
+              <w:spacing w:line="240" w:lineRule="atLeast"/>
+              <w:rPr>
+                <w:rFonts w:ascii="Consolas" w:eastAsia="Times New Roman" w:hAnsi="Consolas" w:cstheme="minorHAnsi"/>
+                <w:color w:val="000000"/>
+                <w:sz w:val="24"/>
+                <w:szCs w:val="24"/>
+              </w:rPr>
+            </w:pPr>
+            <w:r>
+              <w:rPr>
+                <w:rFonts w:ascii="Consolas" w:eastAsia="Times New Roman" w:hAnsi="Consolas" w:cstheme="minorHAnsi"/>
+                <w:color w:val="000000"/>
+                <w:sz w:val="24"/>
+                <w:szCs w:val="24"/>
+              </w:rPr>
+              <w:t xml:space="preserve">        "country": "country",</w:t>
+            </w:r>
+          </w:p>
+          <w:p>
+            <w:pPr>
+              <w:shd w:val="clear" w:color="auto" w:fill="FFFFFE"/>
+              <w:spacing w:line="240" w:lineRule="atLeast"/>
+              <w:rPr>
+                <w:rFonts w:ascii="Consolas" w:eastAsia="Times New Roman" w:hAnsi="Consolas" w:cstheme="minorHAnsi"/>
+                <w:color w:val="000000"/>
+                <w:sz w:val="24"/>
+                <w:szCs w:val="24"/>
+              </w:rPr>
+            </w:pPr>
+            <w:r>
+              <w:rPr>
+                <w:rFonts w:ascii="Consolas" w:eastAsia="Times New Roman" w:hAnsi="Consolas" w:cstheme="minorHAnsi"/>
+                <w:color w:val="000000"/>
+                <w:sz w:val="24"/>
+                <w:szCs w:val="24"/>
+              </w:rPr>
+              <w:t xml:space="preserve">        "password": "password8",</w:t>
+            </w:r>
+          </w:p>
+          <w:p>
+            <w:pPr>
+              <w:shd w:val="clear" w:color="auto" w:fill="FFFFFE"/>
+              <w:spacing w:line="240" w:lineRule="atLeast"/>
+              <w:rPr>
+                <w:rFonts w:ascii="Consolas" w:eastAsia="Times New Roman" w:hAnsi="Consolas" w:cstheme="minorHAnsi"/>
+                <w:color w:val="000000"/>
+                <w:sz w:val="24"/>
+                <w:szCs w:val="24"/>
+              </w:rPr>
+            </w:pPr>
+            <w:r>
+              <w:rPr>
+                <w:rFonts w:ascii="Consolas" w:eastAsia="Times New Roman" w:hAnsi="Consolas" w:cstheme="minorHAnsi"/>
+                <w:color w:val="000000"/>
+                <w:sz w:val="24"/>
+                <w:szCs w:val="24"/>
+              </w:rPr>
+              <w:t xml:space="preserve">        "</w:t>
+            </w:r>
+            <w:proofErr w:type="spellStart"/>
+            <w:r>
+              <w:rPr>
+                <w:rFonts w:ascii="Consolas" w:eastAsia="Times New Roman" w:hAnsi="Consolas" w:cstheme="minorHAnsi"/>
+                <w:color w:val="000000"/>
+                <w:sz w:val="24"/>
+                <w:szCs w:val="24"/>
+              </w:rPr>
+              <w:t>phoneNumber</w:t>
+            </w:r>
+            <w:proofErr w:type="spellEnd"/>
+            <w:r>
+              <w:rPr>
+                <w:rFonts w:ascii="Consolas" w:eastAsia="Times New Roman" w:hAnsi="Consolas" w:cstheme="minorHAnsi"/>
+                <w:color w:val="000000"/>
+                <w:sz w:val="24"/>
+                <w:szCs w:val="24"/>
+              </w:rPr>
+              <w:t>": "</w:t>
+            </w:r>
+            <w:proofErr w:type="spellStart"/>
+            <w:r>
+              <w:rPr>
+                <w:rFonts w:ascii="Consolas" w:eastAsia="Times New Roman" w:hAnsi="Consolas" w:cstheme="minorHAnsi"/>
+                <w:color w:val="000000"/>
+                <w:sz w:val="24"/>
+                <w:szCs w:val="24"/>
+              </w:rPr>
+              <w:t>phoneNumber</w:t>
+            </w:r>
+            <w:proofErr w:type="spellEnd"/>
+            <w:r>
+              <w:rPr>
+                <w:rFonts w:ascii="Consolas" w:eastAsia="Times New Roman" w:hAnsi="Consolas" w:cstheme="minorHAnsi"/>
+                <w:color w:val="000000"/>
+                <w:sz w:val="24"/>
+                <w:szCs w:val="24"/>
+              </w:rPr>
+              <w:t>"</w:t>
+            </w:r>
+          </w:p>
+          <w:p>
+            <w:pPr>
+              <w:shd w:val="clear" w:color="auto" w:fill="FFFFFE"/>
+              <w:spacing w:line="240" w:lineRule="atLeast"/>
+              <w:rPr>
+                <w:rFonts w:ascii="Consolas" w:eastAsia="Times New Roman" w:hAnsi="Consolas" w:cstheme="minorHAnsi"/>
+                <w:color w:val="000000"/>
+                <w:sz w:val="24"/>
+                <w:szCs w:val="24"/>
+              </w:rPr>
+            </w:pPr>
+            <w:r>
+              <w:rPr>
+                <w:rFonts w:ascii="Consolas" w:eastAsia="Times New Roman" w:hAnsi="Consolas" w:cstheme="minorHAnsi"/>
+                <w:color w:val="000000"/>
+                <w:sz w:val="24"/>
+                <w:szCs w:val="24"/>
+              </w:rPr>
+              <w:t xml:space="preserve">    }</w:t>
+            </w:r>
+          </w:p>
+          <w:p>
+            <w:pPr>
+              <w:spacing w:line="240" w:lineRule="atLeast"/>
+              <w:rPr>
+                <w:rFonts w:ascii="Consolas" w:eastAsia="Times New Roman" w:hAnsi="Consolas" w:cstheme="minorHAnsi"/>
+                <w:color w:val="000000"/>
+                <w:sz w:val="24"/>
+                <w:szCs w:val="24"/>
+              </w:rPr>
+            </w:pPr>
+            <w:r>
+              <w:rPr>
+                <w:rFonts w:ascii="Consolas" w:eastAsia="Times New Roman" w:hAnsi="Consolas" w:cstheme="minorHAnsi"/>
+                <w:color w:val="000000"/>
+                <w:sz w:val="24"/>
+                <w:szCs w:val="24"/>
+              </w:rPr>
+              <w:t>}</w:t>
+            </w:r>
+            <w:r>
+              <w:rPr>
+                <w:rFonts w:ascii="Consolas" w:eastAsia="Times New Roman" w:hAnsi="Consolas" w:cstheme="minorHAnsi"/>
+                <w:color w:val="000000"/>
+                <w:sz w:val="24"/>
+                <w:szCs w:val="24"/>
+              </w:rPr>
+              <w:t xml:space="preserve"> </w:t>
+            </w:r>
+          </w:p>
+        </w:tc>
+      </w:tr>
+    </w:tbl>
+    <w:p>
+      <w:pPr>
+        <w:rPr>
+          <w:rFonts w:ascii="Consolas" w:hAnsi="Consolas" w:cstheme="minorHAnsi"/>
+          <w:sz w:val="24"/>
+          <w:szCs w:val="24"/>
+        </w:rPr>
+      </w:pPr>
+    </w:p>
+    <w:p>
+      <w:pPr>
+        <w:rPr>
+          <w:rFonts w:ascii="Consolas" w:hAnsi="Consolas" w:cstheme="minorHAnsi"/>
+          <w:sz w:val="24"/>
+          <w:szCs w:val="24"/>
+        </w:rPr>
+      </w:pPr>
+    </w:p>
+    <w:p>
+      <w:pPr>
+        <w:rPr>
+          <w:rFonts w:ascii="Consolas" w:hAnsi="Consolas" w:cstheme="minorHAnsi"/>
+          <w:sz w:val="24"/>
+          <w:szCs w:val="24"/>
+        </w:rPr>
+      </w:pPr>
+      <w:r>
+        <w:rPr>
+          <w:rFonts w:ascii="Consolas" w:hAnsi="Consolas" w:cstheme="minorHAnsi"/>
+          <w:sz w:val="24"/>
+          <w:szCs w:val="24"/>
+        </w:rPr>
+        <w:t>Login</w:t>
+      </w:r>
+    </w:p>
+    <w:tbl>
+      <w:tblPr>
+        <w:tblStyle w:val="TableGrid"/>
+        <w:tblW w:w="0" w:type="auto"/>
+        <w:tblLook w:val="04A0" w:firstRow="1" w:lastRow="0" w:firstColumn="1" w:lastColumn="0" w:noHBand="0" w:noVBand="1"/>
+      </w:tblPr>
+      <w:tblGrid>
+        <w:gridCol w:w="4647"/>
+        <w:gridCol w:w="4703"/>
+      </w:tblGrid>
+      <w:tr>
+        <w:tc>
+          <w:tcPr>
+            <w:tcW w:w="4675" w:type="dxa"/>
+          </w:tcPr>
+          <w:p>
+            <w:pPr>
+              <w:rPr>
+                <w:rFonts w:ascii="Consolas" w:hAnsi="Consolas" w:cstheme="minorHAnsi"/>
+                <w:sz w:val="24"/>
+                <w:szCs w:val="24"/>
+              </w:rPr>
+            </w:pPr>
+            <w:proofErr w:type="spellStart"/>
+            <w:r>
+              <w:rPr>
+                <w:rFonts w:ascii="Consolas" w:hAnsi="Consolas" w:cstheme="minorHAnsi"/>
+                <w:sz w:val="24"/>
+                <w:szCs w:val="24"/>
+              </w:rPr>
+              <w:t>PostRequest</w:t>
+            </w:r>
+            <w:proofErr w:type="spellEnd"/>
+            <w:r>
+              <w:rPr>
+                <w:rFonts w:ascii="Consolas" w:hAnsi="Consolas" w:cstheme="minorHAnsi"/>
+                <w:sz w:val="24"/>
+                <w:szCs w:val="24"/>
+              </w:rPr>
+              <w:t>:</w:t>
+            </w:r>
+          </w:p>
+        </w:tc>
+        <w:tc>
+          <w:tcPr>
+            <w:tcW w:w="4675" w:type="dxa"/>
+          </w:tcPr>
+          <w:p>
+            <w:pPr>
+              <w:rPr>
+                <w:rFonts w:ascii="Consolas" w:hAnsi="Consolas" w:cstheme="minorHAnsi"/>
+                <w:sz w:val="24"/>
+                <w:szCs w:val="24"/>
+              </w:rPr>
+            </w:pPr>
+            <w:r>
+              <w:rPr>
+                <w:rFonts w:ascii="Consolas" w:hAnsi="Consolas" w:cs="Helvetica"/>
+                <w:color w:val="505050"/>
+                <w:sz w:val="24"/>
+                <w:szCs w:val="24"/>
+                <w:shd w:val="clear" w:color="auto" w:fill="FFFFFF"/>
+              </w:rPr>
+              <w:t>/</w:t>
+            </w:r>
+            <w:r>
+              <w:rPr>
+                <w:rFonts w:ascii="Consolas" w:hAnsi="Consolas" w:cs="Helvetica"/>
+                <w:color w:val="505050"/>
+                <w:sz w:val="24"/>
+                <w:szCs w:val="24"/>
+                <w:shd w:val="clear" w:color="auto" w:fill="FFFFFF"/>
+              </w:rPr>
+              <w:t>Ind</w:t>
+            </w:r>
+            <w:r>
+              <w:rPr>
+                <w:rFonts w:ascii="Consolas" w:hAnsi="Consolas" w:cstheme="minorHAnsi"/>
+                <w:sz w:val="24"/>
+                <w:szCs w:val="24"/>
+              </w:rPr>
+              <w:t>/Login</w:t>
+            </w:r>
+          </w:p>
+        </w:tc>
+      </w:tr>
+      <w:tr>
+        <w:tc>
+          <w:tcPr>
+            <w:tcW w:w="4675" w:type="dxa"/>
+          </w:tcPr>
+          <w:p>
+            <w:pPr>
+              <w:rPr>
+                <w:rFonts w:ascii="Consolas" w:hAnsi="Consolas" w:cstheme="minorHAnsi"/>
+                <w:sz w:val="24"/>
+                <w:szCs w:val="24"/>
+              </w:rPr>
+            </w:pPr>
+          </w:p>
+          <w:p>
+            <w:pPr>
+              <w:rPr>
+                <w:rFonts w:ascii="Consolas" w:hAnsi="Consolas" w:cstheme="minorHAnsi"/>
+                <w:sz w:val="24"/>
+                <w:szCs w:val="24"/>
+              </w:rPr>
+            </w:pPr>
+            <w:r>
+              <w:rPr>
+                <w:rFonts w:ascii="Consolas" w:hAnsi="Consolas" w:cstheme="minorHAnsi"/>
+                <w:sz w:val="24"/>
+                <w:szCs w:val="24"/>
+              </w:rPr>
+              <w:t>Takes JSON FORMAT</w:t>
+            </w:r>
+          </w:p>
+        </w:tc>
+        <w:tc>
+          <w:tcPr>
+            <w:tcW w:w="4675" w:type="dxa"/>
+          </w:tcPr>
+          <w:p>
+            <w:pPr>
+              <w:shd w:val="clear" w:color="auto" w:fill="FFFFFE"/>
+              <w:spacing w:line="240" w:lineRule="atLeast"/>
+              <w:rPr>
+                <w:rFonts w:ascii="Consolas" w:eastAsia="Times New Roman" w:hAnsi="Consolas" w:cstheme="minorHAnsi"/>
+                <w:color w:val="000000"/>
+                <w:sz w:val="24"/>
+                <w:szCs w:val="24"/>
+              </w:rPr>
+            </w:pPr>
+            <w:r>
+              <w:rPr>
+                <w:rFonts w:ascii="Consolas" w:eastAsia="Times New Roman" w:hAnsi="Consolas" w:cstheme="minorHAnsi"/>
+                <w:color w:val="000000"/>
+                <w:sz w:val="24"/>
+                <w:szCs w:val="24"/>
+              </w:rPr>
+              <w:t>{</w:t>
+            </w:r>
+          </w:p>
+          <w:p>
+            <w:pPr>
+              <w:shd w:val="clear" w:color="auto" w:fill="FFFFFE"/>
+              <w:spacing w:line="240" w:lineRule="atLeast"/>
+              <w:rPr>
+                <w:rFonts w:ascii="Consolas" w:eastAsia="Times New Roman" w:hAnsi="Consolas" w:cstheme="minorHAnsi"/>
+                <w:color w:val="000000"/>
+                <w:sz w:val="24"/>
+                <w:szCs w:val="24"/>
+              </w:rPr>
+            </w:pPr>
+            <w:r>
+              <w:rPr>
+                <w:rFonts w:ascii="Consolas" w:eastAsia="Times New Roman" w:hAnsi="Consolas" w:cstheme="minorHAnsi"/>
+                <w:color w:val="000000"/>
+                <w:sz w:val="24"/>
+                <w:szCs w:val="24"/>
+              </w:rPr>
+              <w:t>    </w:t>
+            </w:r>
+            <w:r>
+              <w:rPr>
+                <w:rFonts w:ascii="Consolas" w:eastAsia="Times New Roman" w:hAnsi="Consolas" w:cstheme="minorHAnsi"/>
+                <w:color w:val="A31515"/>
+                <w:sz w:val="24"/>
+                <w:szCs w:val="24"/>
+              </w:rPr>
+              <w:t>"email"</w:t>
+            </w:r>
+            <w:r>
+              <w:rPr>
+                <w:rFonts w:ascii="Consolas" w:eastAsia="Times New Roman" w:hAnsi="Consolas" w:cstheme="minorHAnsi"/>
+                <w:color w:val="000000"/>
+                <w:sz w:val="24"/>
+                <w:szCs w:val="24"/>
+              </w:rPr>
+              <w:t>: </w:t>
+            </w:r>
+            <w:r>
+              <w:rPr>
+                <w:rFonts w:ascii="Consolas" w:eastAsia="Times New Roman" w:hAnsi="Consolas" w:cstheme="minorHAnsi"/>
+                <w:color w:val="0451A5"/>
+                <w:sz w:val="24"/>
+                <w:szCs w:val="24"/>
+              </w:rPr>
+              <w:t>"email</w:t>
+            </w:r>
+            <w:r>
+              <w:rPr>
+                <w:rFonts w:ascii="Consolas" w:eastAsia="Times New Roman" w:hAnsi="Consolas" w:cstheme="minorHAnsi"/>
+                <w:color w:val="0451A5"/>
+                <w:sz w:val="24"/>
+                <w:szCs w:val="24"/>
+              </w:rPr>
+              <w:t>ind</w:t>
+            </w:r>
+            <w:r>
+              <w:rPr>
+                <w:rFonts w:ascii="Consolas" w:eastAsia="Times New Roman" w:hAnsi="Consolas" w:cstheme="minorHAnsi"/>
+                <w:color w:val="0451A5"/>
+                <w:sz w:val="24"/>
+                <w:szCs w:val="24"/>
+              </w:rPr>
+              <w:t>@gmail.com"</w:t>
+            </w:r>
+            <w:r>
+              <w:rPr>
+                <w:rFonts w:ascii="Consolas" w:eastAsia="Times New Roman" w:hAnsi="Consolas" w:cstheme="minorHAnsi"/>
+                <w:color w:val="000000"/>
+                <w:sz w:val="24"/>
+                <w:szCs w:val="24"/>
+              </w:rPr>
+              <w:t>,</w:t>
+            </w:r>
+          </w:p>
+          <w:p>
+            <w:pPr>
+              <w:shd w:val="clear" w:color="auto" w:fill="FFFFFE"/>
+              <w:spacing w:line="240" w:lineRule="atLeast"/>
+              <w:rPr>
+                <w:rFonts w:ascii="Consolas" w:eastAsia="Times New Roman" w:hAnsi="Consolas" w:cstheme="minorHAnsi"/>
+                <w:color w:val="000000"/>
+                <w:sz w:val="24"/>
+                <w:szCs w:val="24"/>
+              </w:rPr>
+            </w:pPr>
+            <w:r>
+              <w:rPr>
+                <w:rFonts w:ascii="Consolas" w:eastAsia="Times New Roman" w:hAnsi="Consolas" w:cstheme="minorHAnsi"/>
+                <w:color w:val="000000"/>
+                <w:sz w:val="24"/>
+                <w:szCs w:val="24"/>
+              </w:rPr>
+              <w:t>    </w:t>
+            </w:r>
+            <w:r>
+              <w:rPr>
+                <w:rFonts w:ascii="Consolas" w:eastAsia="Times New Roman" w:hAnsi="Consolas" w:cstheme="minorHAnsi"/>
+                <w:color w:val="A31515"/>
+                <w:sz w:val="24"/>
+                <w:szCs w:val="24"/>
+              </w:rPr>
+              <w:t>"password"</w:t>
+            </w:r>
+            <w:r>
+              <w:rPr>
+                <w:rFonts w:ascii="Consolas" w:eastAsia="Times New Roman" w:hAnsi="Consolas" w:cstheme="minorHAnsi"/>
+                <w:color w:val="000000"/>
+                <w:sz w:val="24"/>
+                <w:szCs w:val="24"/>
+              </w:rPr>
+              <w:t>: </w:t>
+            </w:r>
+            <w:r>
+              <w:rPr>
+                <w:rFonts w:ascii="Consolas" w:eastAsia="Times New Roman" w:hAnsi="Consolas" w:cstheme="minorHAnsi"/>
+                <w:color w:val="0451A5"/>
+                <w:sz w:val="24"/>
+                <w:szCs w:val="24"/>
+              </w:rPr>
+              <w:t>"password8"</w:t>
+            </w:r>
+          </w:p>
+          <w:p>
+            <w:pPr>
+              <w:shd w:val="clear" w:color="auto" w:fill="FFFFFE"/>
+              <w:spacing w:line="240" w:lineRule="atLeast"/>
+              <w:rPr>
+                <w:rFonts w:ascii="Consolas" w:eastAsia="Times New Roman" w:hAnsi="Consolas" w:cstheme="minorHAnsi"/>
+                <w:color w:val="000000"/>
+                <w:sz w:val="24"/>
+                <w:szCs w:val="24"/>
+              </w:rPr>
+            </w:pPr>
+            <w:r>
+              <w:rPr>
+                <w:rFonts w:ascii="Consolas" w:eastAsia="Times New Roman" w:hAnsi="Consolas" w:cstheme="minorHAnsi"/>
+                <w:color w:val="000000"/>
+                <w:sz w:val="24"/>
+                <w:szCs w:val="24"/>
+              </w:rPr>
+              <w:t>}</w:t>
+            </w:r>
+          </w:p>
+          <w:p>
+            <w:pPr>
+              <w:rPr>
+                <w:rFonts w:ascii="Consolas" w:hAnsi="Consolas" w:cstheme="minorHAnsi"/>
+                <w:sz w:val="24"/>
+                <w:szCs w:val="24"/>
+              </w:rPr>
+            </w:pPr>
+          </w:p>
+        </w:tc>
+      </w:tr>
+    </w:tbl>
+    <w:p>
+      <w:pPr>
+        <w:rPr>
+          <w:rFonts w:ascii="Consolas" w:hAnsi="Consolas" w:cstheme="minorHAnsi"/>
+          <w:sz w:val="24"/>
+          <w:szCs w:val="24"/>
+        </w:rPr>
+      </w:pPr>
     </w:p>
     <w:p>
       <w:pPr>
@@ -4319,31 +5633,2422 @@
           <w:szCs w:val="24"/>
         </w:rPr>
       </w:pPr>
+    </w:p>
+    <w:p>
+      <w:pPr>
+        <w:rPr>
+          <w:rFonts w:ascii="Consolas" w:hAnsi="Consolas" w:cstheme="minorHAnsi"/>
+          <w:sz w:val="24"/>
+          <w:szCs w:val="24"/>
+        </w:rPr>
+      </w:pPr>
+      <w:proofErr w:type="spellStart"/>
       <w:r>
         <w:rPr>
           <w:rFonts w:ascii="Consolas" w:hAnsi="Consolas" w:cstheme="minorHAnsi"/>
           <w:sz w:val="24"/>
           <w:szCs w:val="24"/>
         </w:rPr>
-        <w:t xml:space="preserve">Things to </w:t>
+        <w:t>AddTest</w:t>
       </w:r>
-      <w:proofErr w:type="gramStart"/>
+      <w:proofErr w:type="spellEnd"/>
+    </w:p>
+    <w:tbl>
+      <w:tblPr>
+        <w:tblStyle w:val="TableGrid"/>
+        <w:tblW w:w="0" w:type="auto"/>
+        <w:tblLook w:val="04A0" w:firstRow="1" w:lastRow="0" w:firstColumn="1" w:lastColumn="0" w:noHBand="0" w:noVBand="1"/>
+      </w:tblPr>
+      <w:tblGrid>
+        <w:gridCol w:w="4675"/>
+        <w:gridCol w:w="4675"/>
+      </w:tblGrid>
+      <w:tr>
+        <w:tc>
+          <w:tcPr>
+            <w:tcW w:w="4675" w:type="dxa"/>
+          </w:tcPr>
+          <w:p>
+            <w:pPr>
+              <w:rPr>
+                <w:rFonts w:ascii="Consolas" w:hAnsi="Consolas" w:cstheme="minorHAnsi"/>
+                <w:sz w:val="24"/>
+                <w:szCs w:val="24"/>
+              </w:rPr>
+            </w:pPr>
+            <w:proofErr w:type="spellStart"/>
+            <w:r>
+              <w:rPr>
+                <w:rFonts w:ascii="Consolas" w:hAnsi="Consolas" w:cstheme="minorHAnsi"/>
+                <w:sz w:val="24"/>
+                <w:szCs w:val="24"/>
+              </w:rPr>
+              <w:t>PostRequest</w:t>
+            </w:r>
+            <w:proofErr w:type="spellEnd"/>
+            <w:r>
+              <w:rPr>
+                <w:rFonts w:ascii="Consolas" w:hAnsi="Consolas" w:cstheme="minorHAnsi"/>
+                <w:sz w:val="24"/>
+                <w:szCs w:val="24"/>
+              </w:rPr>
+              <w:t>:</w:t>
+            </w:r>
+          </w:p>
+        </w:tc>
+        <w:tc>
+          <w:tcPr>
+            <w:tcW w:w="4675" w:type="dxa"/>
+          </w:tcPr>
+          <w:p>
+            <w:pPr>
+              <w:rPr>
+                <w:rFonts w:ascii="Consolas" w:hAnsi="Consolas" w:cstheme="minorHAnsi"/>
+                <w:sz w:val="24"/>
+                <w:szCs w:val="24"/>
+              </w:rPr>
+            </w:pPr>
+            <w:r>
+              <w:rPr>
+                <w:rFonts w:ascii="Consolas" w:hAnsi="Consolas" w:cs="Helvetica"/>
+                <w:color w:val="505050"/>
+                <w:sz w:val="24"/>
+                <w:szCs w:val="24"/>
+                <w:shd w:val="clear" w:color="auto" w:fill="FFFFFF"/>
+              </w:rPr>
+              <w:t>/</w:t>
+            </w:r>
+            <w:r>
+              <w:rPr>
+                <w:rFonts w:ascii="Consolas" w:hAnsi="Consolas" w:cs="Helvetica"/>
+                <w:color w:val="505050"/>
+                <w:sz w:val="24"/>
+                <w:szCs w:val="24"/>
+                <w:shd w:val="clear" w:color="auto" w:fill="FFFFFF"/>
+              </w:rPr>
+              <w:t>Ind</w:t>
+            </w:r>
+            <w:r>
+              <w:rPr>
+                <w:rFonts w:ascii="Consolas" w:hAnsi="Consolas" w:cstheme="minorHAnsi"/>
+                <w:sz w:val="24"/>
+                <w:szCs w:val="24"/>
+              </w:rPr>
+              <w:t>/</w:t>
+            </w:r>
+            <w:proofErr w:type="spellStart"/>
+            <w:r>
+              <w:rPr>
+                <w:rFonts w:ascii="Consolas" w:hAnsi="Consolas" w:cstheme="minorHAnsi"/>
+                <w:sz w:val="24"/>
+                <w:szCs w:val="24"/>
+              </w:rPr>
+              <w:t>AddTest</w:t>
+            </w:r>
+            <w:proofErr w:type="spellEnd"/>
+            <w:r>
+              <w:rPr>
+                <w:rFonts w:ascii="Consolas" w:hAnsi="Consolas" w:cstheme="minorHAnsi"/>
+                <w:sz w:val="24"/>
+                <w:szCs w:val="24"/>
+              </w:rPr>
+              <w:t>/{</w:t>
+            </w:r>
+            <w:proofErr w:type="spellStart"/>
+            <w:r>
+              <w:rPr>
+                <w:rFonts w:ascii="Consolas" w:hAnsi="Consolas" w:cstheme="minorHAnsi"/>
+                <w:sz w:val="24"/>
+                <w:szCs w:val="24"/>
+              </w:rPr>
+              <w:t>indId</w:t>
+            </w:r>
+            <w:proofErr w:type="spellEnd"/>
+            <w:r>
+              <w:rPr>
+                <w:rFonts w:ascii="Consolas" w:hAnsi="Consolas" w:cstheme="minorHAnsi"/>
+                <w:sz w:val="24"/>
+                <w:szCs w:val="24"/>
+              </w:rPr>
+              <w:t>}/{</w:t>
+            </w:r>
+            <w:proofErr w:type="spellStart"/>
+            <w:r>
+              <w:rPr>
+                <w:rFonts w:ascii="Consolas" w:hAnsi="Consolas" w:cstheme="minorHAnsi"/>
+                <w:sz w:val="24"/>
+                <w:szCs w:val="24"/>
+              </w:rPr>
+              <w:t>orgId</w:t>
+            </w:r>
+            <w:proofErr w:type="spellEnd"/>
+            <w:r>
+              <w:rPr>
+                <w:rFonts w:ascii="Consolas" w:hAnsi="Consolas" w:cstheme="minorHAnsi"/>
+                <w:sz w:val="24"/>
+                <w:szCs w:val="24"/>
+              </w:rPr>
+              <w:t xml:space="preserve">} </w:t>
+            </w:r>
+            <w:proofErr w:type="spellStart"/>
+            <w:r>
+              <w:rPr>
+                <w:rFonts w:ascii="Consolas" w:hAnsi="Consolas" w:cstheme="minorHAnsi"/>
+                <w:sz w:val="24"/>
+                <w:szCs w:val="24"/>
+              </w:rPr>
+              <w:t>eg</w:t>
+            </w:r>
+            <w:proofErr w:type="spellEnd"/>
+            <w:r>
+              <w:rPr>
+                <w:rFonts w:ascii="Consolas" w:hAnsi="Consolas" w:cstheme="minorHAnsi"/>
+                <w:sz w:val="24"/>
+                <w:szCs w:val="24"/>
+              </w:rPr>
+              <w:t xml:space="preserve">: </w:t>
+            </w:r>
+            <w:r>
+              <w:rPr>
+                <w:rFonts w:ascii="Helvetica" w:hAnsi="Helvetica" w:cs="Helvetica"/>
+                <w:color w:val="505050"/>
+                <w:sz w:val="18"/>
+                <w:szCs w:val="18"/>
+                <w:shd w:val="clear" w:color="auto" w:fill="FFFFFF"/>
+              </w:rPr>
+              <w:t>/Ind/</w:t>
+            </w:r>
+            <w:proofErr w:type="spellStart"/>
+            <w:r>
+              <w:rPr>
+                <w:rFonts w:ascii="Helvetica" w:hAnsi="Helvetica" w:cs="Helvetica"/>
+                <w:color w:val="505050"/>
+                <w:sz w:val="18"/>
+                <w:szCs w:val="18"/>
+                <w:shd w:val="clear" w:color="auto" w:fill="FFFFFF"/>
+              </w:rPr>
+              <w:t>AddTest</w:t>
+            </w:r>
+            <w:proofErr w:type="spellEnd"/>
+            <w:r>
+              <w:rPr>
+                <w:rFonts w:ascii="Helvetica" w:hAnsi="Helvetica" w:cs="Helvetica"/>
+                <w:color w:val="505050"/>
+                <w:sz w:val="18"/>
+                <w:szCs w:val="18"/>
+                <w:shd w:val="clear" w:color="auto" w:fill="FFFFFF"/>
+              </w:rPr>
+              <w:t>/I2/Org2</w:t>
+            </w:r>
+          </w:p>
+        </w:tc>
+      </w:tr>
+      <w:tr>
+        <w:tc>
+          <w:tcPr>
+            <w:tcW w:w="4675" w:type="dxa"/>
+          </w:tcPr>
+          <w:p>
+            <w:pPr>
+              <w:rPr>
+                <w:rFonts w:ascii="Consolas" w:hAnsi="Consolas" w:cstheme="minorHAnsi"/>
+                <w:sz w:val="24"/>
+                <w:szCs w:val="24"/>
+              </w:rPr>
+            </w:pPr>
+          </w:p>
+          <w:p>
+            <w:pPr>
+              <w:rPr>
+                <w:rFonts w:ascii="Consolas" w:hAnsi="Consolas" w:cstheme="minorHAnsi"/>
+                <w:sz w:val="24"/>
+                <w:szCs w:val="24"/>
+              </w:rPr>
+            </w:pPr>
+            <w:r>
+              <w:rPr>
+                <w:rFonts w:ascii="Consolas" w:hAnsi="Consolas" w:cstheme="minorHAnsi"/>
+                <w:sz w:val="24"/>
+                <w:szCs w:val="24"/>
+              </w:rPr>
+              <w:t>Takes JSON FORMAT</w:t>
+            </w:r>
+          </w:p>
+        </w:tc>
+        <w:tc>
+          <w:tcPr>
+            <w:tcW w:w="4675" w:type="dxa"/>
+          </w:tcPr>
+          <w:p>
+            <w:pPr>
+              <w:shd w:val="clear" w:color="auto" w:fill="FFFFFE"/>
+              <w:spacing w:line="240" w:lineRule="atLeast"/>
+              <w:rPr>
+                <w:rFonts w:ascii="Courier New" w:eastAsia="Times New Roman" w:hAnsi="Courier New" w:cs="Courier New"/>
+                <w:color w:val="000000"/>
+                <w:sz w:val="18"/>
+                <w:szCs w:val="18"/>
+              </w:rPr>
+            </w:pPr>
+            <w:r>
+              <w:rPr>
+                <w:rFonts w:ascii="Courier New" w:eastAsia="Times New Roman" w:hAnsi="Courier New" w:cs="Courier New"/>
+                <w:color w:val="000000"/>
+                <w:sz w:val="18"/>
+                <w:szCs w:val="18"/>
+              </w:rPr>
+              <w:t>{</w:t>
+            </w:r>
+          </w:p>
+          <w:p>
+            <w:pPr>
+              <w:shd w:val="clear" w:color="auto" w:fill="FFFFFE"/>
+              <w:spacing w:line="240" w:lineRule="atLeast"/>
+              <w:rPr>
+                <w:rFonts w:ascii="Courier New" w:eastAsia="Times New Roman" w:hAnsi="Courier New" w:cs="Courier New"/>
+                <w:color w:val="000000"/>
+                <w:sz w:val="18"/>
+                <w:szCs w:val="18"/>
+              </w:rPr>
+            </w:pPr>
+            <w:r>
+              <w:rPr>
+                <w:rFonts w:ascii="Courier New" w:eastAsia="Times New Roman" w:hAnsi="Courier New" w:cs="Courier New"/>
+                <w:color w:val="000000"/>
+                <w:sz w:val="18"/>
+                <w:szCs w:val="18"/>
+              </w:rPr>
+              <w:t>    </w:t>
+            </w:r>
+            <w:r>
+              <w:rPr>
+                <w:rFonts w:ascii="Courier New" w:eastAsia="Times New Roman" w:hAnsi="Courier New" w:cs="Courier New"/>
+                <w:color w:val="A31515"/>
+                <w:sz w:val="18"/>
+                <w:szCs w:val="18"/>
+              </w:rPr>
+              <w:t>"</w:t>
+            </w:r>
+            <w:proofErr w:type="spellStart"/>
+            <w:r>
+              <w:rPr>
+                <w:rFonts w:ascii="Courier New" w:eastAsia="Times New Roman" w:hAnsi="Courier New" w:cs="Courier New"/>
+                <w:color w:val="A31515"/>
+                <w:sz w:val="18"/>
+                <w:szCs w:val="18"/>
+              </w:rPr>
+              <w:t>testName</w:t>
+            </w:r>
+            <w:proofErr w:type="spellEnd"/>
+            <w:r>
+              <w:rPr>
+                <w:rFonts w:ascii="Courier New" w:eastAsia="Times New Roman" w:hAnsi="Courier New" w:cs="Courier New"/>
+                <w:color w:val="A31515"/>
+                <w:sz w:val="18"/>
+                <w:szCs w:val="18"/>
+              </w:rPr>
+              <w:t>"</w:t>
+            </w:r>
+            <w:r>
+              <w:rPr>
+                <w:rFonts w:ascii="Courier New" w:eastAsia="Times New Roman" w:hAnsi="Courier New" w:cs="Courier New"/>
+                <w:color w:val="000000"/>
+                <w:sz w:val="18"/>
+                <w:szCs w:val="18"/>
+              </w:rPr>
+              <w:t>: </w:t>
+            </w:r>
+            <w:r>
+              <w:rPr>
+                <w:rFonts w:ascii="Courier New" w:eastAsia="Times New Roman" w:hAnsi="Courier New" w:cs="Courier New"/>
+                <w:color w:val="0451A5"/>
+                <w:sz w:val="18"/>
+                <w:szCs w:val="18"/>
+              </w:rPr>
+              <w:t>"ANTIBODY"</w:t>
+            </w:r>
+            <w:r>
+              <w:rPr>
+                <w:rFonts w:ascii="Courier New" w:eastAsia="Times New Roman" w:hAnsi="Courier New" w:cs="Courier New"/>
+                <w:color w:val="000000"/>
+                <w:sz w:val="18"/>
+                <w:szCs w:val="18"/>
+              </w:rPr>
+              <w:t>,</w:t>
+            </w:r>
+          </w:p>
+          <w:p>
+            <w:pPr>
+              <w:shd w:val="clear" w:color="auto" w:fill="FFFFFE"/>
+              <w:spacing w:line="240" w:lineRule="atLeast"/>
+              <w:rPr>
+                <w:rFonts w:ascii="Courier New" w:eastAsia="Times New Roman" w:hAnsi="Courier New" w:cs="Courier New"/>
+                <w:color w:val="000000"/>
+                <w:sz w:val="18"/>
+                <w:szCs w:val="18"/>
+              </w:rPr>
+            </w:pPr>
+            <w:r>
+              <w:rPr>
+                <w:rFonts w:ascii="Courier New" w:eastAsia="Times New Roman" w:hAnsi="Courier New" w:cs="Courier New"/>
+                <w:color w:val="000000"/>
+                <w:sz w:val="18"/>
+                <w:szCs w:val="18"/>
+              </w:rPr>
+              <w:t>    </w:t>
+            </w:r>
+            <w:r>
+              <w:rPr>
+                <w:rFonts w:ascii="Courier New" w:eastAsia="Times New Roman" w:hAnsi="Courier New" w:cs="Courier New"/>
+                <w:color w:val="A31515"/>
+                <w:sz w:val="18"/>
+                <w:szCs w:val="18"/>
+              </w:rPr>
+              <w:t>"</w:t>
+            </w:r>
+            <w:proofErr w:type="spellStart"/>
+            <w:r>
+              <w:rPr>
+                <w:rFonts w:ascii="Courier New" w:eastAsia="Times New Roman" w:hAnsi="Courier New" w:cs="Courier New"/>
+                <w:color w:val="A31515"/>
+                <w:sz w:val="18"/>
+                <w:szCs w:val="18"/>
+              </w:rPr>
+              <w:t>hasPassed</w:t>
+            </w:r>
+            <w:proofErr w:type="spellEnd"/>
+            <w:r>
+              <w:rPr>
+                <w:rFonts w:ascii="Courier New" w:eastAsia="Times New Roman" w:hAnsi="Courier New" w:cs="Courier New"/>
+                <w:color w:val="A31515"/>
+                <w:sz w:val="18"/>
+                <w:szCs w:val="18"/>
+              </w:rPr>
+              <w:t>"</w:t>
+            </w:r>
+            <w:r>
+              <w:rPr>
+                <w:rFonts w:ascii="Courier New" w:eastAsia="Times New Roman" w:hAnsi="Courier New" w:cs="Courier New"/>
+                <w:color w:val="000000"/>
+                <w:sz w:val="18"/>
+                <w:szCs w:val="18"/>
+              </w:rPr>
+              <w:t>: </w:t>
+            </w:r>
+            <w:r>
+              <w:rPr>
+                <w:rFonts w:ascii="Courier New" w:eastAsia="Times New Roman" w:hAnsi="Courier New" w:cs="Courier New"/>
+                <w:color w:val="0451A5"/>
+                <w:sz w:val="18"/>
+                <w:szCs w:val="18"/>
+              </w:rPr>
+              <w:t>true</w:t>
+            </w:r>
+          </w:p>
+          <w:p>
+            <w:pPr>
+              <w:shd w:val="clear" w:color="auto" w:fill="FFFFFE"/>
+              <w:spacing w:line="240" w:lineRule="atLeast"/>
+              <w:rPr>
+                <w:rFonts w:ascii="Courier New" w:eastAsia="Times New Roman" w:hAnsi="Courier New" w:cs="Courier New"/>
+                <w:color w:val="000000"/>
+                <w:sz w:val="18"/>
+                <w:szCs w:val="18"/>
+              </w:rPr>
+            </w:pPr>
+            <w:r>
+              <w:rPr>
+                <w:rFonts w:ascii="Courier New" w:eastAsia="Times New Roman" w:hAnsi="Courier New" w:cs="Courier New"/>
+                <w:color w:val="000000"/>
+                <w:sz w:val="18"/>
+                <w:szCs w:val="18"/>
+              </w:rPr>
+              <w:t>}</w:t>
+            </w:r>
+          </w:p>
+          <w:p>
+            <w:pPr>
+              <w:shd w:val="clear" w:color="auto" w:fill="FFFFFE"/>
+              <w:spacing w:line="240" w:lineRule="atLeast"/>
+              <w:rPr>
+                <w:rFonts w:ascii="Consolas" w:hAnsi="Consolas" w:cstheme="minorHAnsi"/>
+                <w:sz w:val="24"/>
+                <w:szCs w:val="24"/>
+              </w:rPr>
+            </w:pPr>
+          </w:p>
+        </w:tc>
+      </w:tr>
+    </w:tbl>
+    <w:p>
+      <w:pPr>
+        <w:rPr>
+          <w:rFonts w:ascii="Consolas" w:hAnsi="Consolas" w:cstheme="minorHAnsi"/>
+          <w:sz w:val="24"/>
+          <w:szCs w:val="24"/>
+        </w:rPr>
+      </w:pPr>
+    </w:p>
+    <w:p>
+      <w:pPr>
+        <w:rPr>
+          <w:rFonts w:ascii="Consolas" w:hAnsi="Consolas" w:cstheme="minorHAnsi"/>
+          <w:sz w:val="24"/>
+          <w:szCs w:val="24"/>
+        </w:rPr>
+      </w:pPr>
       <w:r>
         <w:rPr>
           <w:rFonts w:ascii="Consolas" w:hAnsi="Consolas" w:cstheme="minorHAnsi"/>
           <w:sz w:val="24"/>
           <w:szCs w:val="24"/>
         </w:rPr>
-        <w:t>look into</w:t>
+        <w:t>Add Profile</w:t>
       </w:r>
-      <w:proofErr w:type="gramEnd"/>
+    </w:p>
+    <w:tbl>
+      <w:tblPr>
+        <w:tblStyle w:val="TableGrid"/>
+        <w:tblW w:w="0" w:type="auto"/>
+        <w:tblLook w:val="04A0" w:firstRow="1" w:lastRow="0" w:firstColumn="1" w:lastColumn="0" w:noHBand="0" w:noVBand="1"/>
+      </w:tblPr>
+      <w:tblGrid>
+        <w:gridCol w:w="4675"/>
+        <w:gridCol w:w="4675"/>
+      </w:tblGrid>
+      <w:tr>
+        <w:tc>
+          <w:tcPr>
+            <w:tcW w:w="4675" w:type="dxa"/>
+            <w:tcBorders>
+              <w:top w:val="single" w:sz="4" w:space="0" w:color="auto"/>
+              <w:left w:val="single" w:sz="4" w:space="0" w:color="auto"/>
+              <w:bottom w:val="single" w:sz="4" w:space="0" w:color="auto"/>
+              <w:right w:val="single" w:sz="4" w:space="0" w:color="auto"/>
+            </w:tcBorders>
+            <w:hideMark/>
+          </w:tcPr>
+          <w:p>
+            <w:pPr>
+              <w:rPr>
+                <w:rFonts w:ascii="Consolas" w:hAnsi="Consolas" w:cstheme="minorHAnsi"/>
+                <w:sz w:val="24"/>
+                <w:szCs w:val="24"/>
+              </w:rPr>
+            </w:pPr>
+            <w:proofErr w:type="spellStart"/>
+            <w:r>
+              <w:rPr>
+                <w:rFonts w:ascii="Consolas" w:hAnsi="Consolas" w:cstheme="minorHAnsi"/>
+                <w:sz w:val="24"/>
+                <w:szCs w:val="24"/>
+              </w:rPr>
+              <w:t>PostRequest</w:t>
+            </w:r>
+            <w:proofErr w:type="spellEnd"/>
+            <w:r>
+              <w:rPr>
+                <w:rFonts w:ascii="Consolas" w:hAnsi="Consolas" w:cstheme="minorHAnsi"/>
+                <w:sz w:val="24"/>
+                <w:szCs w:val="24"/>
+              </w:rPr>
+              <w:t>:</w:t>
+            </w:r>
+          </w:p>
+        </w:tc>
+        <w:tc>
+          <w:tcPr>
+            <w:tcW w:w="4675" w:type="dxa"/>
+            <w:tcBorders>
+              <w:top w:val="single" w:sz="4" w:space="0" w:color="auto"/>
+              <w:left w:val="single" w:sz="4" w:space="0" w:color="auto"/>
+              <w:bottom w:val="single" w:sz="4" w:space="0" w:color="auto"/>
+              <w:right w:val="single" w:sz="4" w:space="0" w:color="auto"/>
+            </w:tcBorders>
+            <w:hideMark/>
+          </w:tcPr>
+          <w:p>
+            <w:pPr>
+              <w:rPr>
+                <w:rFonts w:ascii="Consolas" w:hAnsi="Consolas" w:cstheme="minorHAnsi"/>
+                <w:sz w:val="24"/>
+                <w:szCs w:val="24"/>
+              </w:rPr>
+            </w:pPr>
+            <w:r>
+              <w:rPr>
+                <w:rFonts w:ascii="Consolas" w:hAnsi="Consolas" w:cs="Helvetica"/>
+                <w:color w:val="505050"/>
+                <w:sz w:val="24"/>
+                <w:szCs w:val="24"/>
+                <w:shd w:val="clear" w:color="auto" w:fill="FFFFFF"/>
+              </w:rPr>
+              <w:t>/</w:t>
+            </w:r>
+            <w:r>
+              <w:rPr>
+                <w:rFonts w:ascii="Consolas" w:hAnsi="Consolas" w:cs="Helvetica"/>
+                <w:color w:val="505050"/>
+                <w:sz w:val="24"/>
+                <w:szCs w:val="24"/>
+                <w:shd w:val="clear" w:color="auto" w:fill="FFFFFF"/>
+              </w:rPr>
+              <w:t>Ind</w:t>
+            </w:r>
+            <w:r>
+              <w:rPr>
+                <w:rFonts w:ascii="Consolas" w:hAnsi="Consolas" w:cstheme="minorHAnsi"/>
+                <w:sz w:val="24"/>
+                <w:szCs w:val="24"/>
+              </w:rPr>
+              <w:t>/</w:t>
+            </w:r>
+            <w:r>
+              <w:rPr>
+                <w:rFonts w:ascii="Consolas" w:hAnsi="Consolas" w:cstheme="minorHAnsi"/>
+                <w:sz w:val="24"/>
+                <w:szCs w:val="24"/>
+              </w:rPr>
+              <w:t>Profile/{</w:t>
+            </w:r>
+            <w:proofErr w:type="spellStart"/>
+            <w:r>
+              <w:rPr>
+                <w:rFonts w:ascii="Consolas" w:hAnsi="Consolas" w:cstheme="minorHAnsi"/>
+                <w:sz w:val="24"/>
+                <w:szCs w:val="24"/>
+              </w:rPr>
+              <w:t>indId</w:t>
+            </w:r>
+            <w:proofErr w:type="spellEnd"/>
+            <w:r>
+              <w:rPr>
+                <w:rFonts w:ascii="Consolas" w:hAnsi="Consolas" w:cstheme="minorHAnsi"/>
+                <w:sz w:val="24"/>
+                <w:szCs w:val="24"/>
+              </w:rPr>
+              <w:t>}/{</w:t>
+            </w:r>
+            <w:proofErr w:type="spellStart"/>
+            <w:r>
+              <w:rPr>
+                <w:rFonts w:ascii="Consolas" w:hAnsi="Consolas" w:cstheme="minorHAnsi"/>
+                <w:sz w:val="24"/>
+                <w:szCs w:val="24"/>
+              </w:rPr>
+              <w:t>licencyKey</w:t>
+            </w:r>
+            <w:proofErr w:type="spellEnd"/>
+            <w:r>
+              <w:rPr>
+                <w:rFonts w:ascii="Consolas" w:hAnsi="Consolas" w:cstheme="minorHAnsi"/>
+                <w:sz w:val="24"/>
+                <w:szCs w:val="24"/>
+              </w:rPr>
+              <w:t>}</w:t>
+            </w:r>
+            <w:r>
+              <w:rPr>
+                <w:rFonts w:ascii="Helvetica" w:hAnsi="Helvetica" w:cs="Helvetica"/>
+                <w:color w:val="505050"/>
+                <w:sz w:val="18"/>
+                <w:szCs w:val="18"/>
+                <w:shd w:val="clear" w:color="auto" w:fill="FFFFFF"/>
+              </w:rPr>
+              <w:t xml:space="preserve">     </w:t>
+            </w:r>
+            <w:proofErr w:type="spellStart"/>
+            <w:r>
+              <w:rPr>
+                <w:rFonts w:ascii="Helvetica" w:hAnsi="Helvetica" w:cs="Helvetica"/>
+                <w:color w:val="505050"/>
+                <w:sz w:val="18"/>
+                <w:szCs w:val="18"/>
+                <w:shd w:val="clear" w:color="auto" w:fill="FFFFFF"/>
+              </w:rPr>
+              <w:t>Eg</w:t>
+            </w:r>
+            <w:proofErr w:type="spellEnd"/>
+            <w:r>
+              <w:rPr>
+                <w:rFonts w:ascii="Helvetica" w:hAnsi="Helvetica" w:cs="Helvetica"/>
+                <w:color w:val="505050"/>
+                <w:sz w:val="18"/>
+                <w:szCs w:val="18"/>
+                <w:shd w:val="clear" w:color="auto" w:fill="FFFFFF"/>
+              </w:rPr>
+              <w:t>:</w:t>
+            </w:r>
+            <w:r>
+              <w:rPr>
+                <w:rFonts w:ascii="Helvetica" w:hAnsi="Helvetica" w:cs="Helvetica"/>
+                <w:color w:val="505050"/>
+                <w:sz w:val="18"/>
+                <w:szCs w:val="18"/>
+                <w:shd w:val="clear" w:color="auto" w:fill="FFFFFF"/>
+              </w:rPr>
+              <w:t>/Ind/Profile/I2/Org2</w:t>
+            </w:r>
+          </w:p>
+        </w:tc>
+      </w:tr>
+      <w:tr>
+        <w:tc>
+          <w:tcPr>
+            <w:tcW w:w="4675" w:type="dxa"/>
+            <w:tcBorders>
+              <w:top w:val="single" w:sz="4" w:space="0" w:color="auto"/>
+              <w:left w:val="single" w:sz="4" w:space="0" w:color="auto"/>
+              <w:bottom w:val="single" w:sz="4" w:space="0" w:color="auto"/>
+              <w:right w:val="single" w:sz="4" w:space="0" w:color="auto"/>
+            </w:tcBorders>
+          </w:tcPr>
+          <w:p>
+            <w:pPr>
+              <w:rPr>
+                <w:rFonts w:ascii="Consolas" w:hAnsi="Consolas" w:cstheme="minorHAnsi"/>
+                <w:sz w:val="24"/>
+                <w:szCs w:val="24"/>
+              </w:rPr>
+            </w:pPr>
+          </w:p>
+          <w:p>
+            <w:pPr>
+              <w:rPr>
+                <w:rFonts w:ascii="Consolas" w:hAnsi="Consolas" w:cstheme="minorHAnsi"/>
+                <w:sz w:val="24"/>
+                <w:szCs w:val="24"/>
+              </w:rPr>
+            </w:pPr>
+            <w:r>
+              <w:rPr>
+                <w:rFonts w:ascii="Consolas" w:hAnsi="Consolas" w:cstheme="minorHAnsi"/>
+                <w:sz w:val="24"/>
+                <w:szCs w:val="24"/>
+              </w:rPr>
+              <w:t>Takes JSON FORMAT</w:t>
+            </w:r>
+          </w:p>
+        </w:tc>
+        <w:tc>
+          <w:tcPr>
+            <w:tcW w:w="4675" w:type="dxa"/>
+            <w:tcBorders>
+              <w:top w:val="single" w:sz="4" w:space="0" w:color="auto"/>
+              <w:left w:val="single" w:sz="4" w:space="0" w:color="auto"/>
+              <w:bottom w:val="single" w:sz="4" w:space="0" w:color="auto"/>
+              <w:right w:val="single" w:sz="4" w:space="0" w:color="auto"/>
+            </w:tcBorders>
+          </w:tcPr>
+          <w:p>
+            <w:pPr>
+              <w:shd w:val="clear" w:color="auto" w:fill="FFFFFE"/>
+              <w:spacing w:line="240" w:lineRule="atLeast"/>
+              <w:rPr>
+                <w:rFonts w:ascii="Consolas" w:eastAsia="Times New Roman" w:hAnsi="Consolas" w:cstheme="minorHAnsi"/>
+                <w:color w:val="000000"/>
+                <w:sz w:val="24"/>
+                <w:szCs w:val="24"/>
+              </w:rPr>
+            </w:pPr>
+            <w:r>
+              <w:rPr>
+                <w:rFonts w:ascii="Consolas" w:eastAsia="Times New Roman" w:hAnsi="Consolas" w:cstheme="minorHAnsi"/>
+                <w:color w:val="000000"/>
+                <w:sz w:val="24"/>
+                <w:szCs w:val="24"/>
+              </w:rPr>
+              <w:t>{</w:t>
+            </w:r>
+          </w:p>
+          <w:p>
+            <w:pPr>
+              <w:shd w:val="clear" w:color="auto" w:fill="FFFFFE"/>
+              <w:spacing w:line="240" w:lineRule="atLeast"/>
+              <w:rPr>
+                <w:rFonts w:ascii="Consolas" w:eastAsia="Times New Roman" w:hAnsi="Consolas" w:cstheme="minorHAnsi"/>
+                <w:color w:val="000000"/>
+                <w:sz w:val="24"/>
+                <w:szCs w:val="24"/>
+              </w:rPr>
+            </w:pPr>
+            <w:r>
+              <w:rPr>
+                <w:rFonts w:ascii="Consolas" w:eastAsia="Times New Roman" w:hAnsi="Consolas" w:cstheme="minorHAnsi"/>
+                <w:color w:val="000000"/>
+                <w:sz w:val="24"/>
+                <w:szCs w:val="24"/>
+              </w:rPr>
+              <w:t xml:space="preserve">    "gender": "MALE",</w:t>
+            </w:r>
+          </w:p>
+          <w:p>
+            <w:pPr>
+              <w:shd w:val="clear" w:color="auto" w:fill="FFFFFE"/>
+              <w:spacing w:line="240" w:lineRule="atLeast"/>
+              <w:rPr>
+                <w:rFonts w:ascii="Consolas" w:eastAsia="Times New Roman" w:hAnsi="Consolas" w:cstheme="minorHAnsi"/>
+                <w:color w:val="000000"/>
+                <w:sz w:val="24"/>
+                <w:szCs w:val="24"/>
+              </w:rPr>
+            </w:pPr>
+            <w:r>
+              <w:rPr>
+                <w:rFonts w:ascii="Consolas" w:eastAsia="Times New Roman" w:hAnsi="Consolas" w:cstheme="minorHAnsi"/>
+                <w:color w:val="000000"/>
+                <w:sz w:val="24"/>
+                <w:szCs w:val="24"/>
+              </w:rPr>
+              <w:t xml:space="preserve">    "</w:t>
+            </w:r>
+            <w:proofErr w:type="spellStart"/>
+            <w:r>
+              <w:rPr>
+                <w:rFonts w:ascii="Consolas" w:eastAsia="Times New Roman" w:hAnsi="Consolas" w:cstheme="minorHAnsi"/>
+                <w:color w:val="000000"/>
+                <w:sz w:val="24"/>
+                <w:szCs w:val="24"/>
+              </w:rPr>
+              <w:t>dateOfBirth</w:t>
+            </w:r>
+            <w:proofErr w:type="spellEnd"/>
+            <w:r>
+              <w:rPr>
+                <w:rFonts w:ascii="Consolas" w:eastAsia="Times New Roman" w:hAnsi="Consolas" w:cstheme="minorHAnsi"/>
+                <w:color w:val="000000"/>
+                <w:sz w:val="24"/>
+                <w:szCs w:val="24"/>
+              </w:rPr>
+              <w:t>": "2001-05-03",</w:t>
+            </w:r>
+          </w:p>
+          <w:p>
+            <w:pPr>
+              <w:shd w:val="clear" w:color="auto" w:fill="FFFFFE"/>
+              <w:spacing w:line="240" w:lineRule="atLeast"/>
+              <w:rPr>
+                <w:rFonts w:ascii="Consolas" w:eastAsia="Times New Roman" w:hAnsi="Consolas" w:cstheme="minorHAnsi"/>
+                <w:color w:val="000000"/>
+                <w:sz w:val="24"/>
+                <w:szCs w:val="24"/>
+              </w:rPr>
+            </w:pPr>
+            <w:r>
+              <w:rPr>
+                <w:rFonts w:ascii="Consolas" w:eastAsia="Times New Roman" w:hAnsi="Consolas" w:cstheme="minorHAnsi"/>
+                <w:color w:val="000000"/>
+                <w:sz w:val="24"/>
+                <w:szCs w:val="24"/>
+              </w:rPr>
+              <w:t xml:space="preserve">    "height": 160,</w:t>
+            </w:r>
+          </w:p>
+          <w:p>
+            <w:pPr>
+              <w:shd w:val="clear" w:color="auto" w:fill="FFFFFE"/>
+              <w:spacing w:line="240" w:lineRule="atLeast"/>
+              <w:rPr>
+                <w:rFonts w:ascii="Consolas" w:eastAsia="Times New Roman" w:hAnsi="Consolas" w:cstheme="minorHAnsi"/>
+                <w:color w:val="000000"/>
+                <w:sz w:val="24"/>
+                <w:szCs w:val="24"/>
+              </w:rPr>
+            </w:pPr>
+            <w:r>
+              <w:rPr>
+                <w:rFonts w:ascii="Consolas" w:eastAsia="Times New Roman" w:hAnsi="Consolas" w:cstheme="minorHAnsi"/>
+                <w:color w:val="000000"/>
+                <w:sz w:val="24"/>
+                <w:szCs w:val="24"/>
+              </w:rPr>
+              <w:t xml:space="preserve">    "weight": 65,</w:t>
+            </w:r>
+          </w:p>
+          <w:p>
+            <w:pPr>
+              <w:shd w:val="clear" w:color="auto" w:fill="FFFFFE"/>
+              <w:spacing w:line="240" w:lineRule="atLeast"/>
+              <w:rPr>
+                <w:rFonts w:ascii="Consolas" w:eastAsia="Times New Roman" w:hAnsi="Consolas" w:cstheme="minorHAnsi"/>
+                <w:color w:val="000000"/>
+                <w:sz w:val="24"/>
+                <w:szCs w:val="24"/>
+              </w:rPr>
+            </w:pPr>
+            <w:r>
+              <w:rPr>
+                <w:rFonts w:ascii="Consolas" w:eastAsia="Times New Roman" w:hAnsi="Consolas" w:cstheme="minorHAnsi"/>
+                <w:color w:val="000000"/>
+                <w:sz w:val="24"/>
+                <w:szCs w:val="24"/>
+              </w:rPr>
+              <w:t xml:space="preserve">    "blood": {</w:t>
+            </w:r>
+          </w:p>
+          <w:p>
+            <w:pPr>
+              <w:shd w:val="clear" w:color="auto" w:fill="FFFFFE"/>
+              <w:spacing w:line="240" w:lineRule="atLeast"/>
+              <w:rPr>
+                <w:rFonts w:ascii="Consolas" w:eastAsia="Times New Roman" w:hAnsi="Consolas" w:cstheme="minorHAnsi"/>
+                <w:color w:val="000000"/>
+                <w:sz w:val="24"/>
+                <w:szCs w:val="24"/>
+              </w:rPr>
+            </w:pPr>
+            <w:r>
+              <w:rPr>
+                <w:rFonts w:ascii="Consolas" w:eastAsia="Times New Roman" w:hAnsi="Consolas" w:cstheme="minorHAnsi"/>
+                <w:color w:val="000000"/>
+                <w:sz w:val="24"/>
+                <w:szCs w:val="24"/>
+              </w:rPr>
+              <w:t xml:space="preserve">        "</w:t>
+            </w:r>
+            <w:proofErr w:type="spellStart"/>
+            <w:r>
+              <w:rPr>
+                <w:rFonts w:ascii="Consolas" w:eastAsia="Times New Roman" w:hAnsi="Consolas" w:cstheme="minorHAnsi"/>
+                <w:color w:val="000000"/>
+                <w:sz w:val="24"/>
+                <w:szCs w:val="24"/>
+              </w:rPr>
+              <w:t>bloodType</w:t>
+            </w:r>
+            <w:proofErr w:type="spellEnd"/>
+            <w:r>
+              <w:rPr>
+                <w:rFonts w:ascii="Consolas" w:eastAsia="Times New Roman" w:hAnsi="Consolas" w:cstheme="minorHAnsi"/>
+                <w:color w:val="000000"/>
+                <w:sz w:val="24"/>
+                <w:szCs w:val="24"/>
+              </w:rPr>
+              <w:t>": "A_NEGATIVE",</w:t>
+            </w:r>
+          </w:p>
+          <w:p>
+            <w:pPr>
+              <w:shd w:val="clear" w:color="auto" w:fill="FFFFFE"/>
+              <w:spacing w:line="240" w:lineRule="atLeast"/>
+              <w:rPr>
+                <w:rFonts w:ascii="Consolas" w:eastAsia="Times New Roman" w:hAnsi="Consolas" w:cstheme="minorHAnsi"/>
+                <w:color w:val="000000"/>
+                <w:sz w:val="24"/>
+                <w:szCs w:val="24"/>
+              </w:rPr>
+            </w:pPr>
+            <w:r>
+              <w:rPr>
+                <w:rFonts w:ascii="Consolas" w:eastAsia="Times New Roman" w:hAnsi="Consolas" w:cstheme="minorHAnsi"/>
+                <w:color w:val="000000"/>
+                <w:sz w:val="24"/>
+                <w:szCs w:val="24"/>
+              </w:rPr>
+              <w:t xml:space="preserve">        "</w:t>
+            </w:r>
+            <w:proofErr w:type="spellStart"/>
+            <w:r>
+              <w:rPr>
+                <w:rFonts w:ascii="Consolas" w:eastAsia="Times New Roman" w:hAnsi="Consolas" w:cstheme="minorHAnsi"/>
+                <w:color w:val="000000"/>
+                <w:sz w:val="24"/>
+                <w:szCs w:val="24"/>
+              </w:rPr>
+              <w:t>bloodUnitsDonated</w:t>
+            </w:r>
+            <w:proofErr w:type="spellEnd"/>
+            <w:r>
+              <w:rPr>
+                <w:rFonts w:ascii="Consolas" w:eastAsia="Times New Roman" w:hAnsi="Consolas" w:cstheme="minorHAnsi"/>
+                <w:color w:val="000000"/>
+                <w:sz w:val="24"/>
+                <w:szCs w:val="24"/>
+              </w:rPr>
+              <w:t>": 25,</w:t>
+            </w:r>
+          </w:p>
+          <w:p>
+            <w:pPr>
+              <w:shd w:val="clear" w:color="auto" w:fill="FFFFFE"/>
+              <w:spacing w:line="240" w:lineRule="atLeast"/>
+              <w:rPr>
+                <w:rFonts w:ascii="Consolas" w:eastAsia="Times New Roman" w:hAnsi="Consolas" w:cstheme="minorHAnsi"/>
+                <w:color w:val="000000"/>
+                <w:sz w:val="24"/>
+                <w:szCs w:val="24"/>
+              </w:rPr>
+            </w:pPr>
+            <w:r>
+              <w:rPr>
+                <w:rFonts w:ascii="Consolas" w:eastAsia="Times New Roman" w:hAnsi="Consolas" w:cstheme="minorHAnsi"/>
+                <w:color w:val="000000"/>
+                <w:sz w:val="24"/>
+                <w:szCs w:val="24"/>
+              </w:rPr>
+              <w:t xml:space="preserve">        "</w:t>
+            </w:r>
+            <w:proofErr w:type="spellStart"/>
+            <w:r>
+              <w:rPr>
+                <w:rFonts w:ascii="Consolas" w:eastAsia="Times New Roman" w:hAnsi="Consolas" w:cstheme="minorHAnsi"/>
+                <w:color w:val="000000"/>
+                <w:sz w:val="24"/>
+                <w:szCs w:val="24"/>
+              </w:rPr>
+              <w:t>bloodUnitsAvailable</w:t>
+            </w:r>
+            <w:proofErr w:type="spellEnd"/>
+            <w:r>
+              <w:rPr>
+                <w:rFonts w:ascii="Consolas" w:eastAsia="Times New Roman" w:hAnsi="Consolas" w:cstheme="minorHAnsi"/>
+                <w:color w:val="000000"/>
+                <w:sz w:val="24"/>
+                <w:szCs w:val="24"/>
+              </w:rPr>
+              <w:t>": 30,</w:t>
+            </w:r>
+          </w:p>
+          <w:p>
+            <w:pPr>
+              <w:shd w:val="clear" w:color="auto" w:fill="FFFFFE"/>
+              <w:spacing w:line="240" w:lineRule="atLeast"/>
+              <w:rPr>
+                <w:rFonts w:ascii="Consolas" w:eastAsia="Times New Roman" w:hAnsi="Consolas" w:cstheme="minorHAnsi"/>
+                <w:color w:val="000000"/>
+                <w:sz w:val="24"/>
+                <w:szCs w:val="24"/>
+              </w:rPr>
+            </w:pPr>
+            <w:r>
+              <w:rPr>
+                <w:rFonts w:ascii="Consolas" w:eastAsia="Times New Roman" w:hAnsi="Consolas" w:cstheme="minorHAnsi"/>
+                <w:color w:val="000000"/>
+                <w:sz w:val="24"/>
+                <w:szCs w:val="24"/>
+              </w:rPr>
+              <w:t xml:space="preserve">         "</w:t>
+            </w:r>
+            <w:proofErr w:type="spellStart"/>
+            <w:r>
+              <w:rPr>
+                <w:rFonts w:ascii="Consolas" w:eastAsia="Times New Roman" w:hAnsi="Consolas" w:cstheme="minorHAnsi"/>
+                <w:color w:val="000000"/>
+                <w:sz w:val="24"/>
+                <w:szCs w:val="24"/>
+              </w:rPr>
+              <w:t>bloodUnitsRequired</w:t>
+            </w:r>
+            <w:proofErr w:type="spellEnd"/>
+            <w:r>
+              <w:rPr>
+                <w:rFonts w:ascii="Consolas" w:eastAsia="Times New Roman" w:hAnsi="Consolas" w:cstheme="minorHAnsi"/>
+                <w:color w:val="000000"/>
+                <w:sz w:val="24"/>
+                <w:szCs w:val="24"/>
+              </w:rPr>
+              <w:t>": 56</w:t>
+            </w:r>
+          </w:p>
+          <w:p>
+            <w:pPr>
+              <w:shd w:val="clear" w:color="auto" w:fill="FFFFFE"/>
+              <w:spacing w:line="240" w:lineRule="atLeast"/>
+              <w:rPr>
+                <w:rFonts w:ascii="Consolas" w:eastAsia="Times New Roman" w:hAnsi="Consolas" w:cstheme="minorHAnsi"/>
+                <w:color w:val="000000"/>
+                <w:sz w:val="24"/>
+                <w:szCs w:val="24"/>
+              </w:rPr>
+            </w:pPr>
+            <w:r>
+              <w:rPr>
+                <w:rFonts w:ascii="Consolas" w:eastAsia="Times New Roman" w:hAnsi="Consolas" w:cstheme="minorHAnsi"/>
+                <w:color w:val="000000"/>
+                <w:sz w:val="24"/>
+                <w:szCs w:val="24"/>
+              </w:rPr>
+              <w:t xml:space="preserve">        </w:t>
+            </w:r>
+          </w:p>
+          <w:p>
+            <w:pPr>
+              <w:shd w:val="clear" w:color="auto" w:fill="FFFFFE"/>
+              <w:spacing w:line="240" w:lineRule="atLeast"/>
+              <w:rPr>
+                <w:rFonts w:ascii="Consolas" w:eastAsia="Times New Roman" w:hAnsi="Consolas" w:cstheme="minorHAnsi"/>
+                <w:color w:val="000000"/>
+                <w:sz w:val="24"/>
+                <w:szCs w:val="24"/>
+              </w:rPr>
+            </w:pPr>
+            <w:r>
+              <w:rPr>
+                <w:rFonts w:ascii="Consolas" w:eastAsia="Times New Roman" w:hAnsi="Consolas" w:cstheme="minorHAnsi"/>
+                <w:color w:val="000000"/>
+                <w:sz w:val="24"/>
+                <w:szCs w:val="24"/>
+              </w:rPr>
+              <w:t xml:space="preserve">       </w:t>
+            </w:r>
+          </w:p>
+          <w:p>
+            <w:pPr>
+              <w:shd w:val="clear" w:color="auto" w:fill="FFFFFE"/>
+              <w:spacing w:line="240" w:lineRule="atLeast"/>
+              <w:rPr>
+                <w:rFonts w:ascii="Consolas" w:eastAsia="Times New Roman" w:hAnsi="Consolas" w:cstheme="minorHAnsi"/>
+                <w:color w:val="000000"/>
+                <w:sz w:val="24"/>
+                <w:szCs w:val="24"/>
+              </w:rPr>
+            </w:pPr>
+            <w:r>
+              <w:rPr>
+                <w:rFonts w:ascii="Consolas" w:eastAsia="Times New Roman" w:hAnsi="Consolas" w:cstheme="minorHAnsi"/>
+                <w:color w:val="000000"/>
+                <w:sz w:val="24"/>
+                <w:szCs w:val="24"/>
+              </w:rPr>
+              <w:t xml:space="preserve">    },</w:t>
+            </w:r>
+          </w:p>
+          <w:p>
+            <w:pPr>
+              <w:shd w:val="clear" w:color="auto" w:fill="FFFFFE"/>
+              <w:spacing w:line="240" w:lineRule="atLeast"/>
+              <w:rPr>
+                <w:rFonts w:ascii="Consolas" w:eastAsia="Times New Roman" w:hAnsi="Consolas" w:cstheme="minorHAnsi"/>
+                <w:color w:val="000000"/>
+                <w:sz w:val="24"/>
+                <w:szCs w:val="24"/>
+              </w:rPr>
+            </w:pPr>
+            <w:r>
+              <w:rPr>
+                <w:rFonts w:ascii="Consolas" w:eastAsia="Times New Roman" w:hAnsi="Consolas" w:cstheme="minorHAnsi"/>
+                <w:color w:val="000000"/>
+                <w:sz w:val="24"/>
+                <w:szCs w:val="24"/>
+              </w:rPr>
+              <w:t xml:space="preserve">    "</w:t>
+            </w:r>
+            <w:proofErr w:type="spellStart"/>
+            <w:r>
+              <w:rPr>
+                <w:rFonts w:ascii="Consolas" w:eastAsia="Times New Roman" w:hAnsi="Consolas" w:cstheme="minorHAnsi"/>
+                <w:color w:val="000000"/>
+                <w:sz w:val="24"/>
+                <w:szCs w:val="24"/>
+              </w:rPr>
+              <w:t>donationPreferences</w:t>
+            </w:r>
+            <w:proofErr w:type="spellEnd"/>
+            <w:r>
+              <w:rPr>
+                <w:rFonts w:ascii="Consolas" w:eastAsia="Times New Roman" w:hAnsi="Consolas" w:cstheme="minorHAnsi"/>
+                <w:color w:val="000000"/>
+                <w:sz w:val="24"/>
+                <w:szCs w:val="24"/>
+              </w:rPr>
+              <w:t>": [</w:t>
+            </w:r>
+          </w:p>
+          <w:p>
+            <w:pPr>
+              <w:shd w:val="clear" w:color="auto" w:fill="FFFFFE"/>
+              <w:spacing w:line="240" w:lineRule="atLeast"/>
+              <w:rPr>
+                <w:rFonts w:ascii="Consolas" w:eastAsia="Times New Roman" w:hAnsi="Consolas" w:cstheme="minorHAnsi"/>
+                <w:color w:val="000000"/>
+                <w:sz w:val="24"/>
+                <w:szCs w:val="24"/>
+              </w:rPr>
+            </w:pPr>
+            <w:r>
+              <w:rPr>
+                <w:rFonts w:ascii="Consolas" w:eastAsia="Times New Roman" w:hAnsi="Consolas" w:cstheme="minorHAnsi"/>
+                <w:color w:val="000000"/>
+                <w:sz w:val="24"/>
+                <w:szCs w:val="24"/>
+              </w:rPr>
+              <w:t xml:space="preserve">        "HEART","EYES"</w:t>
+            </w:r>
+          </w:p>
+          <w:p>
+            <w:pPr>
+              <w:shd w:val="clear" w:color="auto" w:fill="FFFFFE"/>
+              <w:spacing w:line="240" w:lineRule="atLeast"/>
+              <w:rPr>
+                <w:rFonts w:ascii="Consolas" w:eastAsia="Times New Roman" w:hAnsi="Consolas" w:cstheme="minorHAnsi"/>
+                <w:color w:val="000000"/>
+                <w:sz w:val="24"/>
+                <w:szCs w:val="24"/>
+              </w:rPr>
+            </w:pPr>
+            <w:r>
+              <w:rPr>
+                <w:rFonts w:ascii="Consolas" w:eastAsia="Times New Roman" w:hAnsi="Consolas" w:cstheme="minorHAnsi"/>
+                <w:color w:val="000000"/>
+                <w:sz w:val="24"/>
+                <w:szCs w:val="24"/>
+              </w:rPr>
+              <w:t xml:space="preserve">    ]</w:t>
+            </w:r>
+          </w:p>
+          <w:p>
+            <w:pPr>
+              <w:shd w:val="clear" w:color="auto" w:fill="FFFFFE"/>
+              <w:spacing w:line="240" w:lineRule="atLeast"/>
+              <w:rPr>
+                <w:rFonts w:ascii="Consolas" w:eastAsia="Times New Roman" w:hAnsi="Consolas" w:cstheme="minorHAnsi"/>
+                <w:color w:val="000000"/>
+                <w:sz w:val="24"/>
+                <w:szCs w:val="24"/>
+              </w:rPr>
+            </w:pPr>
+            <w:r>
+              <w:rPr>
+                <w:rFonts w:ascii="Consolas" w:eastAsia="Times New Roman" w:hAnsi="Consolas" w:cstheme="minorHAnsi"/>
+                <w:color w:val="000000"/>
+                <w:sz w:val="24"/>
+                <w:szCs w:val="24"/>
+              </w:rPr>
+              <w:t xml:space="preserve">  </w:t>
+            </w:r>
+          </w:p>
+          <w:p>
+            <w:pPr>
+              <w:shd w:val="clear" w:color="auto" w:fill="FFFFFE"/>
+              <w:spacing w:line="240" w:lineRule="atLeast"/>
+              <w:rPr>
+                <w:rFonts w:ascii="Consolas" w:eastAsia="Times New Roman" w:hAnsi="Consolas" w:cstheme="minorHAnsi"/>
+                <w:color w:val="000000"/>
+                <w:sz w:val="24"/>
+                <w:szCs w:val="24"/>
+              </w:rPr>
+            </w:pPr>
+            <w:r>
+              <w:rPr>
+                <w:rFonts w:ascii="Consolas" w:eastAsia="Times New Roman" w:hAnsi="Consolas" w:cstheme="minorHAnsi"/>
+                <w:color w:val="000000"/>
+                <w:sz w:val="24"/>
+                <w:szCs w:val="24"/>
+              </w:rPr>
+              <w:t xml:space="preserve">    </w:t>
+            </w:r>
+          </w:p>
+          <w:p>
+            <w:pPr>
+              <w:rPr>
+                <w:rFonts w:ascii="Consolas" w:hAnsi="Consolas" w:cstheme="minorHAnsi"/>
+                <w:sz w:val="24"/>
+                <w:szCs w:val="24"/>
+              </w:rPr>
+            </w:pPr>
+            <w:r>
+              <w:rPr>
+                <w:rFonts w:ascii="Consolas" w:eastAsia="Times New Roman" w:hAnsi="Consolas" w:cstheme="minorHAnsi"/>
+                <w:color w:val="000000"/>
+                <w:sz w:val="24"/>
+                <w:szCs w:val="24"/>
+              </w:rPr>
+              <w:t>}</w:t>
+            </w:r>
+          </w:p>
+        </w:tc>
+      </w:tr>
+      <w:tr>
+        <w:tc>
+          <w:tcPr>
+            <w:tcW w:w="4675" w:type="dxa"/>
+            <w:tcBorders>
+              <w:top w:val="single" w:sz="4" w:space="0" w:color="auto"/>
+              <w:left w:val="single" w:sz="4" w:space="0" w:color="auto"/>
+              <w:bottom w:val="single" w:sz="4" w:space="0" w:color="auto"/>
+              <w:right w:val="single" w:sz="4" w:space="0" w:color="auto"/>
+            </w:tcBorders>
+          </w:tcPr>
+          <w:p>
+            <w:pPr>
+              <w:rPr>
+                <w:rFonts w:ascii="Consolas" w:hAnsi="Consolas" w:cstheme="minorHAnsi"/>
+                <w:sz w:val="24"/>
+                <w:szCs w:val="24"/>
+              </w:rPr>
+            </w:pPr>
+            <w:r>
+              <w:rPr>
+                <w:rFonts w:ascii="Consolas" w:hAnsi="Consolas" w:cstheme="minorHAnsi"/>
+                <w:sz w:val="24"/>
+                <w:szCs w:val="24"/>
+              </w:rPr>
+              <w:t>Get Request</w:t>
+            </w:r>
+            <w:r>
+              <w:rPr>
+                <w:rFonts w:ascii="Consolas" w:hAnsi="Consolas" w:cstheme="minorHAnsi"/>
+                <w:sz w:val="24"/>
+                <w:szCs w:val="24"/>
+              </w:rPr>
+              <w:t>:</w:t>
+            </w:r>
+          </w:p>
+          <w:p>
+            <w:pPr>
+              <w:rPr>
+                <w:rFonts w:ascii="Consolas" w:hAnsi="Consolas" w:cstheme="minorHAnsi"/>
+                <w:sz w:val="24"/>
+                <w:szCs w:val="24"/>
+              </w:rPr>
+            </w:pPr>
+          </w:p>
+        </w:tc>
+        <w:tc>
+          <w:tcPr>
+            <w:tcW w:w="4675" w:type="dxa"/>
+            <w:tcBorders>
+              <w:top w:val="single" w:sz="4" w:space="0" w:color="auto"/>
+              <w:left w:val="single" w:sz="4" w:space="0" w:color="auto"/>
+              <w:bottom w:val="single" w:sz="4" w:space="0" w:color="auto"/>
+              <w:right w:val="single" w:sz="4" w:space="0" w:color="auto"/>
+            </w:tcBorders>
+          </w:tcPr>
+          <w:p>
+            <w:pPr>
+              <w:shd w:val="clear" w:color="auto" w:fill="FFFFFE"/>
+              <w:spacing w:line="240" w:lineRule="atLeast"/>
+              <w:rPr>
+                <w:rFonts w:ascii="Consolas" w:eastAsia="Times New Roman" w:hAnsi="Consolas" w:cstheme="minorHAnsi"/>
+                <w:color w:val="000000"/>
+                <w:sz w:val="24"/>
+                <w:szCs w:val="24"/>
+              </w:rPr>
+            </w:pPr>
+            <w:r>
+              <w:rPr>
+                <w:rFonts w:ascii="Consolas" w:hAnsi="Consolas" w:cs="Helvetica"/>
+                <w:color w:val="505050"/>
+                <w:sz w:val="24"/>
+                <w:szCs w:val="24"/>
+                <w:shd w:val="clear" w:color="auto" w:fill="FFFFFF"/>
+              </w:rPr>
+              <w:t>/Org</w:t>
+            </w:r>
+            <w:r>
+              <w:rPr>
+                <w:rFonts w:ascii="Consolas" w:hAnsi="Consolas" w:cstheme="minorHAnsi"/>
+                <w:sz w:val="24"/>
+                <w:szCs w:val="24"/>
+              </w:rPr>
+              <w:t>/Profile</w:t>
+            </w:r>
+            <w:r>
+              <w:rPr>
+                <w:rFonts w:ascii="Consolas" w:hAnsi="Consolas" w:cstheme="minorHAnsi"/>
+                <w:sz w:val="24"/>
+                <w:szCs w:val="24"/>
+              </w:rPr>
+              <w:t>/{</w:t>
+            </w:r>
+            <w:proofErr w:type="spellStart"/>
+            <w:r>
+              <w:rPr>
+                <w:rFonts w:ascii="Consolas" w:hAnsi="Consolas" w:cstheme="minorHAnsi"/>
+                <w:sz w:val="24"/>
+                <w:szCs w:val="24"/>
+              </w:rPr>
+              <w:t>indId</w:t>
+            </w:r>
+            <w:proofErr w:type="spellEnd"/>
+            <w:r>
+              <w:rPr>
+                <w:rFonts w:ascii="Consolas" w:hAnsi="Consolas" w:cstheme="minorHAnsi"/>
+                <w:sz w:val="24"/>
+                <w:szCs w:val="24"/>
+              </w:rPr>
+              <w:t xml:space="preserve">} </w:t>
+            </w:r>
+            <w:proofErr w:type="spellStart"/>
+            <w:r>
+              <w:rPr>
+                <w:rFonts w:ascii="Consolas" w:hAnsi="Consolas" w:cstheme="minorHAnsi"/>
+                <w:sz w:val="24"/>
+                <w:szCs w:val="24"/>
+              </w:rPr>
+              <w:t>eg</w:t>
+            </w:r>
+            <w:proofErr w:type="spellEnd"/>
+            <w:r>
+              <w:rPr>
+                <w:rFonts w:ascii="Consolas" w:hAnsi="Consolas" w:cstheme="minorHAnsi"/>
+                <w:sz w:val="24"/>
+                <w:szCs w:val="24"/>
+              </w:rPr>
+              <w:t xml:space="preserve">: </w:t>
+            </w:r>
+            <w:r>
+              <w:rPr>
+                <w:rFonts w:ascii="Consolas" w:hAnsi="Consolas" w:cs="Helvetica"/>
+                <w:color w:val="505050"/>
+                <w:sz w:val="24"/>
+                <w:szCs w:val="24"/>
+                <w:shd w:val="clear" w:color="auto" w:fill="FFFFFF"/>
+              </w:rPr>
+              <w:t>/</w:t>
+            </w:r>
+            <w:r>
+              <w:rPr>
+                <w:rFonts w:ascii="Consolas" w:hAnsi="Consolas" w:cs="Helvetica"/>
+                <w:color w:val="505050"/>
+                <w:sz w:val="24"/>
+                <w:szCs w:val="24"/>
+                <w:shd w:val="clear" w:color="auto" w:fill="FFFFFF"/>
+              </w:rPr>
+              <w:t>Ind</w:t>
+            </w:r>
+            <w:r>
+              <w:rPr>
+                <w:rFonts w:ascii="Consolas" w:hAnsi="Consolas" w:cstheme="minorHAnsi"/>
+                <w:sz w:val="24"/>
+                <w:szCs w:val="24"/>
+              </w:rPr>
+              <w:t>/Profile/</w:t>
+            </w:r>
+            <w:r>
+              <w:rPr>
+                <w:rFonts w:ascii="Consolas" w:hAnsi="Consolas" w:cstheme="minorHAnsi"/>
+                <w:sz w:val="24"/>
+                <w:szCs w:val="24"/>
+              </w:rPr>
+              <w:t>I2</w:t>
+            </w:r>
+          </w:p>
+        </w:tc>
+      </w:tr>
+      <w:tr>
+        <w:tc>
+          <w:tcPr>
+            <w:tcW w:w="4675" w:type="dxa"/>
+            <w:tcBorders>
+              <w:top w:val="single" w:sz="4" w:space="0" w:color="auto"/>
+              <w:left w:val="single" w:sz="4" w:space="0" w:color="auto"/>
+              <w:bottom w:val="single" w:sz="4" w:space="0" w:color="auto"/>
+              <w:right w:val="single" w:sz="4" w:space="0" w:color="auto"/>
+            </w:tcBorders>
+          </w:tcPr>
+          <w:p>
+            <w:pPr>
+              <w:rPr>
+                <w:rFonts w:ascii="Consolas" w:hAnsi="Consolas" w:cstheme="minorHAnsi"/>
+                <w:sz w:val="24"/>
+                <w:szCs w:val="24"/>
+              </w:rPr>
+            </w:pPr>
+            <w:r>
+              <w:rPr>
+                <w:rFonts w:ascii="Consolas" w:hAnsi="Consolas" w:cstheme="minorHAnsi"/>
+                <w:sz w:val="24"/>
+                <w:szCs w:val="24"/>
+              </w:rPr>
+              <w:t>Returns</w:t>
+            </w:r>
+            <w:r>
+              <w:rPr>
+                <w:rFonts w:ascii="Consolas" w:hAnsi="Consolas" w:cstheme="minorHAnsi"/>
+                <w:sz w:val="24"/>
+                <w:szCs w:val="24"/>
+              </w:rPr>
+              <w:t xml:space="preserve"> JSON FORMAT</w:t>
+            </w:r>
+            <w:r>
+              <w:rPr>
+                <w:rFonts w:ascii="Consolas" w:hAnsi="Consolas" w:cstheme="minorHAnsi"/>
+                <w:sz w:val="24"/>
+                <w:szCs w:val="24"/>
+              </w:rPr>
+              <w:t xml:space="preserve">- </w:t>
+            </w:r>
+          </w:p>
+          <w:p>
+            <w:pPr>
+              <w:rPr>
+                <w:rFonts w:ascii="Consolas" w:hAnsi="Consolas" w:cstheme="minorHAnsi"/>
+                <w:sz w:val="24"/>
+                <w:szCs w:val="24"/>
+              </w:rPr>
+            </w:pPr>
+          </w:p>
+          <w:p>
+            <w:pPr>
+              <w:rPr>
+                <w:rFonts w:ascii="Consolas" w:hAnsi="Consolas" w:cstheme="minorHAnsi"/>
+                <w:sz w:val="24"/>
+                <w:szCs w:val="24"/>
+              </w:rPr>
+            </w:pPr>
+            <w:r>
+              <w:rPr>
+                <w:rFonts w:ascii="Consolas" w:hAnsi="Consolas" w:cstheme="minorHAnsi"/>
+                <w:sz w:val="24"/>
+                <w:szCs w:val="24"/>
+              </w:rPr>
+              <w:t xml:space="preserve">required blood doesn’t get updated in the </w:t>
+            </w:r>
+            <w:proofErr w:type="spellStart"/>
+            <w:r>
+              <w:rPr>
+                <w:rFonts w:ascii="Consolas" w:hAnsi="Consolas" w:cstheme="minorHAnsi"/>
+                <w:sz w:val="24"/>
+                <w:szCs w:val="24"/>
+              </w:rPr>
+              <w:t>db</w:t>
+            </w:r>
+            <w:proofErr w:type="spellEnd"/>
+            <w:r>
+              <w:rPr>
+                <w:rFonts w:ascii="Consolas" w:hAnsi="Consolas" w:cstheme="minorHAnsi"/>
+                <w:sz w:val="24"/>
+                <w:szCs w:val="24"/>
+              </w:rPr>
+              <w:t xml:space="preserve"> because for now individuals can only be donors and cannot request for blood- can be used for future work</w:t>
+            </w:r>
+          </w:p>
+        </w:tc>
+        <w:tc>
+          <w:tcPr>
+            <w:tcW w:w="4675" w:type="dxa"/>
+            <w:tcBorders>
+              <w:top w:val="single" w:sz="4" w:space="0" w:color="auto"/>
+              <w:left w:val="single" w:sz="4" w:space="0" w:color="auto"/>
+              <w:bottom w:val="single" w:sz="4" w:space="0" w:color="auto"/>
+              <w:right w:val="single" w:sz="4" w:space="0" w:color="auto"/>
+            </w:tcBorders>
+          </w:tcPr>
+          <w:p>
+            <w:pPr>
+              <w:shd w:val="clear" w:color="auto" w:fill="FFFFFE"/>
+              <w:spacing w:line="240" w:lineRule="atLeast"/>
+              <w:rPr>
+                <w:rFonts w:ascii="Courier New" w:eastAsia="Times New Roman" w:hAnsi="Courier New" w:cs="Courier New"/>
+                <w:color w:val="000000"/>
+                <w:sz w:val="18"/>
+                <w:szCs w:val="18"/>
+              </w:rPr>
+            </w:pPr>
+            <w:r>
+              <w:rPr>
+                <w:rFonts w:ascii="Courier New" w:eastAsia="Times New Roman" w:hAnsi="Courier New" w:cs="Courier New"/>
+                <w:color w:val="000000"/>
+                <w:sz w:val="18"/>
+                <w:szCs w:val="18"/>
+              </w:rPr>
+              <w:t>{</w:t>
+            </w:r>
+          </w:p>
+          <w:p>
+            <w:pPr>
+              <w:shd w:val="clear" w:color="auto" w:fill="FFFFFE"/>
+              <w:spacing w:line="240" w:lineRule="atLeast"/>
+              <w:rPr>
+                <w:rFonts w:ascii="Courier New" w:eastAsia="Times New Roman" w:hAnsi="Courier New" w:cs="Courier New"/>
+                <w:color w:val="000000"/>
+                <w:sz w:val="18"/>
+                <w:szCs w:val="18"/>
+              </w:rPr>
+            </w:pPr>
+            <w:r>
+              <w:rPr>
+                <w:rFonts w:ascii="Courier New" w:eastAsia="Times New Roman" w:hAnsi="Courier New" w:cs="Courier New"/>
+                <w:color w:val="000000"/>
+                <w:sz w:val="18"/>
+                <w:szCs w:val="18"/>
+              </w:rPr>
+              <w:t>    </w:t>
+            </w:r>
+            <w:r>
+              <w:rPr>
+                <w:rFonts w:ascii="Courier New" w:eastAsia="Times New Roman" w:hAnsi="Courier New" w:cs="Courier New"/>
+                <w:color w:val="A31515"/>
+                <w:sz w:val="18"/>
+                <w:szCs w:val="18"/>
+              </w:rPr>
+              <w:t>"gender"</w:t>
+            </w:r>
+            <w:r>
+              <w:rPr>
+                <w:rFonts w:ascii="Courier New" w:eastAsia="Times New Roman" w:hAnsi="Courier New" w:cs="Courier New"/>
+                <w:color w:val="000000"/>
+                <w:sz w:val="18"/>
+                <w:szCs w:val="18"/>
+              </w:rPr>
+              <w:t>: </w:t>
+            </w:r>
+            <w:r>
+              <w:rPr>
+                <w:rFonts w:ascii="Courier New" w:eastAsia="Times New Roman" w:hAnsi="Courier New" w:cs="Courier New"/>
+                <w:color w:val="0451A5"/>
+                <w:sz w:val="18"/>
+                <w:szCs w:val="18"/>
+              </w:rPr>
+              <w:t>"MALE"</w:t>
+            </w:r>
+            <w:r>
+              <w:rPr>
+                <w:rFonts w:ascii="Courier New" w:eastAsia="Times New Roman" w:hAnsi="Courier New" w:cs="Courier New"/>
+                <w:color w:val="000000"/>
+                <w:sz w:val="18"/>
+                <w:szCs w:val="18"/>
+              </w:rPr>
+              <w:t>,</w:t>
+            </w:r>
+          </w:p>
+          <w:p>
+            <w:pPr>
+              <w:shd w:val="clear" w:color="auto" w:fill="FFFFFE"/>
+              <w:spacing w:line="240" w:lineRule="atLeast"/>
+              <w:rPr>
+                <w:rFonts w:ascii="Courier New" w:eastAsia="Times New Roman" w:hAnsi="Courier New" w:cs="Courier New"/>
+                <w:color w:val="000000"/>
+                <w:sz w:val="18"/>
+                <w:szCs w:val="18"/>
+              </w:rPr>
+            </w:pPr>
+            <w:r>
+              <w:rPr>
+                <w:rFonts w:ascii="Courier New" w:eastAsia="Times New Roman" w:hAnsi="Courier New" w:cs="Courier New"/>
+                <w:color w:val="000000"/>
+                <w:sz w:val="18"/>
+                <w:szCs w:val="18"/>
+              </w:rPr>
+              <w:t>    </w:t>
+            </w:r>
+            <w:r>
+              <w:rPr>
+                <w:rFonts w:ascii="Courier New" w:eastAsia="Times New Roman" w:hAnsi="Courier New" w:cs="Courier New"/>
+                <w:color w:val="A31515"/>
+                <w:sz w:val="18"/>
+                <w:szCs w:val="18"/>
+              </w:rPr>
+              <w:t>"</w:t>
+            </w:r>
+            <w:proofErr w:type="spellStart"/>
+            <w:r>
+              <w:rPr>
+                <w:rFonts w:ascii="Courier New" w:eastAsia="Times New Roman" w:hAnsi="Courier New" w:cs="Courier New"/>
+                <w:color w:val="A31515"/>
+                <w:sz w:val="18"/>
+                <w:szCs w:val="18"/>
+              </w:rPr>
+              <w:t>dateOfBirth</w:t>
+            </w:r>
+            <w:proofErr w:type="spellEnd"/>
+            <w:r>
+              <w:rPr>
+                <w:rFonts w:ascii="Courier New" w:eastAsia="Times New Roman" w:hAnsi="Courier New" w:cs="Courier New"/>
+                <w:color w:val="A31515"/>
+                <w:sz w:val="18"/>
+                <w:szCs w:val="18"/>
+              </w:rPr>
+              <w:t>"</w:t>
+            </w:r>
+            <w:r>
+              <w:rPr>
+                <w:rFonts w:ascii="Courier New" w:eastAsia="Times New Roman" w:hAnsi="Courier New" w:cs="Courier New"/>
+                <w:color w:val="000000"/>
+                <w:sz w:val="18"/>
+                <w:szCs w:val="18"/>
+              </w:rPr>
+              <w:t>: </w:t>
+            </w:r>
+            <w:r>
+              <w:rPr>
+                <w:rFonts w:ascii="Courier New" w:eastAsia="Times New Roman" w:hAnsi="Courier New" w:cs="Courier New"/>
+                <w:color w:val="0451A5"/>
+                <w:sz w:val="18"/>
+                <w:szCs w:val="18"/>
+              </w:rPr>
+              <w:t>"2001-05-03"</w:t>
+            </w:r>
+            <w:r>
+              <w:rPr>
+                <w:rFonts w:ascii="Courier New" w:eastAsia="Times New Roman" w:hAnsi="Courier New" w:cs="Courier New"/>
+                <w:color w:val="000000"/>
+                <w:sz w:val="18"/>
+                <w:szCs w:val="18"/>
+              </w:rPr>
+              <w:t>,</w:t>
+            </w:r>
+          </w:p>
+          <w:p>
+            <w:pPr>
+              <w:shd w:val="clear" w:color="auto" w:fill="FFFFFE"/>
+              <w:spacing w:line="240" w:lineRule="atLeast"/>
+              <w:rPr>
+                <w:rFonts w:ascii="Courier New" w:eastAsia="Times New Roman" w:hAnsi="Courier New" w:cs="Courier New"/>
+                <w:color w:val="000000"/>
+                <w:sz w:val="18"/>
+                <w:szCs w:val="18"/>
+              </w:rPr>
+            </w:pPr>
+            <w:r>
+              <w:rPr>
+                <w:rFonts w:ascii="Courier New" w:eastAsia="Times New Roman" w:hAnsi="Courier New" w:cs="Courier New"/>
+                <w:color w:val="000000"/>
+                <w:sz w:val="18"/>
+                <w:szCs w:val="18"/>
+              </w:rPr>
+              <w:t>    </w:t>
+            </w:r>
+            <w:r>
+              <w:rPr>
+                <w:rFonts w:ascii="Courier New" w:eastAsia="Times New Roman" w:hAnsi="Courier New" w:cs="Courier New"/>
+                <w:color w:val="A31515"/>
+                <w:sz w:val="18"/>
+                <w:szCs w:val="18"/>
+              </w:rPr>
+              <w:t>"height"</w:t>
+            </w:r>
+            <w:r>
+              <w:rPr>
+                <w:rFonts w:ascii="Courier New" w:eastAsia="Times New Roman" w:hAnsi="Courier New" w:cs="Courier New"/>
+                <w:color w:val="000000"/>
+                <w:sz w:val="18"/>
+                <w:szCs w:val="18"/>
+              </w:rPr>
+              <w:t>: </w:t>
+            </w:r>
+            <w:r>
+              <w:rPr>
+                <w:rFonts w:ascii="Courier New" w:eastAsia="Times New Roman" w:hAnsi="Courier New" w:cs="Courier New"/>
+                <w:color w:val="09885A"/>
+                <w:sz w:val="18"/>
+                <w:szCs w:val="18"/>
+              </w:rPr>
+              <w:t>160</w:t>
+            </w:r>
+            <w:r>
+              <w:rPr>
+                <w:rFonts w:ascii="Courier New" w:eastAsia="Times New Roman" w:hAnsi="Courier New" w:cs="Courier New"/>
+                <w:color w:val="000000"/>
+                <w:sz w:val="18"/>
+                <w:szCs w:val="18"/>
+              </w:rPr>
+              <w:t>,</w:t>
+            </w:r>
+          </w:p>
+          <w:p>
+            <w:pPr>
+              <w:shd w:val="clear" w:color="auto" w:fill="FFFFFE"/>
+              <w:spacing w:line="240" w:lineRule="atLeast"/>
+              <w:rPr>
+                <w:rFonts w:ascii="Courier New" w:eastAsia="Times New Roman" w:hAnsi="Courier New" w:cs="Courier New"/>
+                <w:color w:val="000000"/>
+                <w:sz w:val="18"/>
+                <w:szCs w:val="18"/>
+              </w:rPr>
+            </w:pPr>
+            <w:r>
+              <w:rPr>
+                <w:rFonts w:ascii="Courier New" w:eastAsia="Times New Roman" w:hAnsi="Courier New" w:cs="Courier New"/>
+                <w:color w:val="000000"/>
+                <w:sz w:val="18"/>
+                <w:szCs w:val="18"/>
+              </w:rPr>
+              <w:t>    </w:t>
+            </w:r>
+            <w:r>
+              <w:rPr>
+                <w:rFonts w:ascii="Courier New" w:eastAsia="Times New Roman" w:hAnsi="Courier New" w:cs="Courier New"/>
+                <w:color w:val="A31515"/>
+                <w:sz w:val="18"/>
+                <w:szCs w:val="18"/>
+              </w:rPr>
+              <w:t>"weight"</w:t>
+            </w:r>
+            <w:r>
+              <w:rPr>
+                <w:rFonts w:ascii="Courier New" w:eastAsia="Times New Roman" w:hAnsi="Courier New" w:cs="Courier New"/>
+                <w:color w:val="000000"/>
+                <w:sz w:val="18"/>
+                <w:szCs w:val="18"/>
+              </w:rPr>
+              <w:t>: </w:t>
+            </w:r>
+            <w:r>
+              <w:rPr>
+                <w:rFonts w:ascii="Courier New" w:eastAsia="Times New Roman" w:hAnsi="Courier New" w:cs="Courier New"/>
+                <w:color w:val="09885A"/>
+                <w:sz w:val="18"/>
+                <w:szCs w:val="18"/>
+              </w:rPr>
+              <w:t>65</w:t>
+            </w:r>
+            <w:r>
+              <w:rPr>
+                <w:rFonts w:ascii="Courier New" w:eastAsia="Times New Roman" w:hAnsi="Courier New" w:cs="Courier New"/>
+                <w:color w:val="000000"/>
+                <w:sz w:val="18"/>
+                <w:szCs w:val="18"/>
+              </w:rPr>
+              <w:t>,</w:t>
+            </w:r>
+          </w:p>
+          <w:p>
+            <w:pPr>
+              <w:shd w:val="clear" w:color="auto" w:fill="FFFFFE"/>
+              <w:spacing w:line="240" w:lineRule="atLeast"/>
+              <w:rPr>
+                <w:rFonts w:ascii="Courier New" w:eastAsia="Times New Roman" w:hAnsi="Courier New" w:cs="Courier New"/>
+                <w:color w:val="000000"/>
+                <w:sz w:val="18"/>
+                <w:szCs w:val="18"/>
+              </w:rPr>
+            </w:pPr>
+            <w:r>
+              <w:rPr>
+                <w:rFonts w:ascii="Courier New" w:eastAsia="Times New Roman" w:hAnsi="Courier New" w:cs="Courier New"/>
+                <w:color w:val="000000"/>
+                <w:sz w:val="18"/>
+                <w:szCs w:val="18"/>
+              </w:rPr>
+              <w:t>    </w:t>
+            </w:r>
+            <w:r>
+              <w:rPr>
+                <w:rFonts w:ascii="Courier New" w:eastAsia="Times New Roman" w:hAnsi="Courier New" w:cs="Courier New"/>
+                <w:color w:val="A31515"/>
+                <w:sz w:val="18"/>
+                <w:szCs w:val="18"/>
+              </w:rPr>
+              <w:t>"blood"</w:t>
+            </w:r>
+            <w:r>
+              <w:rPr>
+                <w:rFonts w:ascii="Courier New" w:eastAsia="Times New Roman" w:hAnsi="Courier New" w:cs="Courier New"/>
+                <w:color w:val="000000"/>
+                <w:sz w:val="18"/>
+                <w:szCs w:val="18"/>
+              </w:rPr>
+              <w:t>: {</w:t>
+            </w:r>
+          </w:p>
+          <w:p>
+            <w:pPr>
+              <w:shd w:val="clear" w:color="auto" w:fill="FFFFFE"/>
+              <w:spacing w:line="240" w:lineRule="atLeast"/>
+              <w:rPr>
+                <w:rFonts w:ascii="Courier New" w:eastAsia="Times New Roman" w:hAnsi="Courier New" w:cs="Courier New"/>
+                <w:color w:val="000000"/>
+                <w:sz w:val="18"/>
+                <w:szCs w:val="18"/>
+              </w:rPr>
+            </w:pPr>
+            <w:r>
+              <w:rPr>
+                <w:rFonts w:ascii="Courier New" w:eastAsia="Times New Roman" w:hAnsi="Courier New" w:cs="Courier New"/>
+                <w:color w:val="000000"/>
+                <w:sz w:val="18"/>
+                <w:szCs w:val="18"/>
+              </w:rPr>
+              <w:t>        </w:t>
+            </w:r>
+            <w:r>
+              <w:rPr>
+                <w:rFonts w:ascii="Courier New" w:eastAsia="Times New Roman" w:hAnsi="Courier New" w:cs="Courier New"/>
+                <w:color w:val="A31515"/>
+                <w:sz w:val="18"/>
+                <w:szCs w:val="18"/>
+              </w:rPr>
+              <w:t>"</w:t>
+            </w:r>
+            <w:proofErr w:type="spellStart"/>
+            <w:r>
+              <w:rPr>
+                <w:rFonts w:ascii="Courier New" w:eastAsia="Times New Roman" w:hAnsi="Courier New" w:cs="Courier New"/>
+                <w:color w:val="A31515"/>
+                <w:sz w:val="18"/>
+                <w:szCs w:val="18"/>
+              </w:rPr>
+              <w:t>bloodType</w:t>
+            </w:r>
+            <w:proofErr w:type="spellEnd"/>
+            <w:r>
+              <w:rPr>
+                <w:rFonts w:ascii="Courier New" w:eastAsia="Times New Roman" w:hAnsi="Courier New" w:cs="Courier New"/>
+                <w:color w:val="A31515"/>
+                <w:sz w:val="18"/>
+                <w:szCs w:val="18"/>
+              </w:rPr>
+              <w:t>"</w:t>
+            </w:r>
+            <w:r>
+              <w:rPr>
+                <w:rFonts w:ascii="Courier New" w:eastAsia="Times New Roman" w:hAnsi="Courier New" w:cs="Courier New"/>
+                <w:color w:val="000000"/>
+                <w:sz w:val="18"/>
+                <w:szCs w:val="18"/>
+              </w:rPr>
+              <w:t>: </w:t>
+            </w:r>
+            <w:r>
+              <w:rPr>
+                <w:rFonts w:ascii="Courier New" w:eastAsia="Times New Roman" w:hAnsi="Courier New" w:cs="Courier New"/>
+                <w:color w:val="0451A5"/>
+                <w:sz w:val="18"/>
+                <w:szCs w:val="18"/>
+              </w:rPr>
+              <w:t>"A_NEGATIVE"</w:t>
+            </w:r>
+            <w:r>
+              <w:rPr>
+                <w:rFonts w:ascii="Courier New" w:eastAsia="Times New Roman" w:hAnsi="Courier New" w:cs="Courier New"/>
+                <w:color w:val="000000"/>
+                <w:sz w:val="18"/>
+                <w:szCs w:val="18"/>
+              </w:rPr>
+              <w:t>,</w:t>
+            </w:r>
+          </w:p>
+          <w:p>
+            <w:pPr>
+              <w:shd w:val="clear" w:color="auto" w:fill="FFFFFE"/>
+              <w:spacing w:line="240" w:lineRule="atLeast"/>
+              <w:rPr>
+                <w:rFonts w:ascii="Courier New" w:eastAsia="Times New Roman" w:hAnsi="Courier New" w:cs="Courier New"/>
+                <w:color w:val="000000"/>
+                <w:sz w:val="18"/>
+                <w:szCs w:val="18"/>
+              </w:rPr>
+            </w:pPr>
+            <w:r>
+              <w:rPr>
+                <w:rFonts w:ascii="Courier New" w:eastAsia="Times New Roman" w:hAnsi="Courier New" w:cs="Courier New"/>
+                <w:color w:val="000000"/>
+                <w:sz w:val="18"/>
+                <w:szCs w:val="18"/>
+              </w:rPr>
+              <w:t>        </w:t>
+            </w:r>
+            <w:r>
+              <w:rPr>
+                <w:rFonts w:ascii="Courier New" w:eastAsia="Times New Roman" w:hAnsi="Courier New" w:cs="Courier New"/>
+                <w:color w:val="A31515"/>
+                <w:sz w:val="18"/>
+                <w:szCs w:val="18"/>
+              </w:rPr>
+              <w:t>"</w:t>
+            </w:r>
+            <w:proofErr w:type="spellStart"/>
+            <w:r>
+              <w:rPr>
+                <w:rFonts w:ascii="Courier New" w:eastAsia="Times New Roman" w:hAnsi="Courier New" w:cs="Courier New"/>
+                <w:color w:val="A31515"/>
+                <w:sz w:val="18"/>
+                <w:szCs w:val="18"/>
+              </w:rPr>
+              <w:t>bloodUnitsDonated</w:t>
+            </w:r>
+            <w:proofErr w:type="spellEnd"/>
+            <w:r>
+              <w:rPr>
+                <w:rFonts w:ascii="Courier New" w:eastAsia="Times New Roman" w:hAnsi="Courier New" w:cs="Courier New"/>
+                <w:color w:val="A31515"/>
+                <w:sz w:val="18"/>
+                <w:szCs w:val="18"/>
+              </w:rPr>
+              <w:t>"</w:t>
+            </w:r>
+            <w:r>
+              <w:rPr>
+                <w:rFonts w:ascii="Courier New" w:eastAsia="Times New Roman" w:hAnsi="Courier New" w:cs="Courier New"/>
+                <w:color w:val="000000"/>
+                <w:sz w:val="18"/>
+                <w:szCs w:val="18"/>
+              </w:rPr>
+              <w:t>: </w:t>
+            </w:r>
+            <w:r>
+              <w:rPr>
+                <w:rFonts w:ascii="Courier New" w:eastAsia="Times New Roman" w:hAnsi="Courier New" w:cs="Courier New"/>
+                <w:color w:val="09885A"/>
+                <w:sz w:val="18"/>
+                <w:szCs w:val="18"/>
+              </w:rPr>
+              <w:t>25</w:t>
+            </w:r>
+            <w:r>
+              <w:rPr>
+                <w:rFonts w:ascii="Courier New" w:eastAsia="Times New Roman" w:hAnsi="Courier New" w:cs="Courier New"/>
+                <w:color w:val="000000"/>
+                <w:sz w:val="18"/>
+                <w:szCs w:val="18"/>
+              </w:rPr>
+              <w:t>,</w:t>
+            </w:r>
+          </w:p>
+          <w:p>
+            <w:pPr>
+              <w:shd w:val="clear" w:color="auto" w:fill="FFFFFE"/>
+              <w:spacing w:line="240" w:lineRule="atLeast"/>
+              <w:rPr>
+                <w:rFonts w:ascii="Courier New" w:eastAsia="Times New Roman" w:hAnsi="Courier New" w:cs="Courier New"/>
+                <w:color w:val="000000"/>
+                <w:sz w:val="18"/>
+                <w:szCs w:val="18"/>
+              </w:rPr>
+            </w:pPr>
+            <w:r>
+              <w:rPr>
+                <w:rFonts w:ascii="Courier New" w:eastAsia="Times New Roman" w:hAnsi="Courier New" w:cs="Courier New"/>
+                <w:color w:val="000000"/>
+                <w:sz w:val="18"/>
+                <w:szCs w:val="18"/>
+              </w:rPr>
+              <w:t>        </w:t>
+            </w:r>
+            <w:r>
+              <w:rPr>
+                <w:rFonts w:ascii="Courier New" w:eastAsia="Times New Roman" w:hAnsi="Courier New" w:cs="Courier New"/>
+                <w:color w:val="A31515"/>
+                <w:sz w:val="18"/>
+                <w:szCs w:val="18"/>
+              </w:rPr>
+              <w:t>"</w:t>
+            </w:r>
+            <w:proofErr w:type="spellStart"/>
+            <w:r>
+              <w:rPr>
+                <w:rFonts w:ascii="Courier New" w:eastAsia="Times New Roman" w:hAnsi="Courier New" w:cs="Courier New"/>
+                <w:color w:val="A31515"/>
+                <w:sz w:val="18"/>
+                <w:szCs w:val="18"/>
+              </w:rPr>
+              <w:t>bloodUnitsAvailable</w:t>
+            </w:r>
+            <w:proofErr w:type="spellEnd"/>
+            <w:r>
+              <w:rPr>
+                <w:rFonts w:ascii="Courier New" w:eastAsia="Times New Roman" w:hAnsi="Courier New" w:cs="Courier New"/>
+                <w:color w:val="A31515"/>
+                <w:sz w:val="18"/>
+                <w:szCs w:val="18"/>
+              </w:rPr>
+              <w:t>"</w:t>
+            </w:r>
+            <w:r>
+              <w:rPr>
+                <w:rFonts w:ascii="Courier New" w:eastAsia="Times New Roman" w:hAnsi="Courier New" w:cs="Courier New"/>
+                <w:color w:val="000000"/>
+                <w:sz w:val="18"/>
+                <w:szCs w:val="18"/>
+              </w:rPr>
+              <w:t>: </w:t>
+            </w:r>
+            <w:r>
+              <w:rPr>
+                <w:rFonts w:ascii="Courier New" w:eastAsia="Times New Roman" w:hAnsi="Courier New" w:cs="Courier New"/>
+                <w:color w:val="09885A"/>
+                <w:sz w:val="18"/>
+                <w:szCs w:val="18"/>
+              </w:rPr>
+              <w:t>30</w:t>
+            </w:r>
+            <w:r>
+              <w:rPr>
+                <w:rFonts w:ascii="Courier New" w:eastAsia="Times New Roman" w:hAnsi="Courier New" w:cs="Courier New"/>
+                <w:color w:val="000000"/>
+                <w:sz w:val="18"/>
+                <w:szCs w:val="18"/>
+              </w:rPr>
+              <w:t>,</w:t>
+            </w:r>
+          </w:p>
+          <w:p>
+            <w:pPr>
+              <w:shd w:val="clear" w:color="auto" w:fill="FFFFFE"/>
+              <w:spacing w:line="240" w:lineRule="atLeast"/>
+              <w:rPr>
+                <w:rFonts w:ascii="Courier New" w:eastAsia="Times New Roman" w:hAnsi="Courier New" w:cs="Courier New"/>
+                <w:color w:val="000000"/>
+                <w:sz w:val="18"/>
+                <w:szCs w:val="18"/>
+              </w:rPr>
+            </w:pPr>
+            <w:r>
+              <w:rPr>
+                <w:rFonts w:ascii="Courier New" w:eastAsia="Times New Roman" w:hAnsi="Courier New" w:cs="Courier New"/>
+                <w:color w:val="000000"/>
+                <w:sz w:val="18"/>
+                <w:szCs w:val="18"/>
+              </w:rPr>
+              <w:t>        </w:t>
+            </w:r>
+            <w:r>
+              <w:rPr>
+                <w:rFonts w:ascii="Courier New" w:eastAsia="Times New Roman" w:hAnsi="Courier New" w:cs="Courier New"/>
+                <w:color w:val="A31515"/>
+                <w:sz w:val="18"/>
+                <w:szCs w:val="18"/>
+              </w:rPr>
+              <w:t>"</w:t>
+            </w:r>
+            <w:proofErr w:type="spellStart"/>
+            <w:r>
+              <w:rPr>
+                <w:rFonts w:ascii="Courier New" w:eastAsia="Times New Roman" w:hAnsi="Courier New" w:cs="Courier New"/>
+                <w:color w:val="A31515"/>
+                <w:sz w:val="18"/>
+                <w:szCs w:val="18"/>
+              </w:rPr>
+              <w:t>bloodUnitsRequired</w:t>
+            </w:r>
+            <w:proofErr w:type="spellEnd"/>
+            <w:r>
+              <w:rPr>
+                <w:rFonts w:ascii="Courier New" w:eastAsia="Times New Roman" w:hAnsi="Courier New" w:cs="Courier New"/>
+                <w:color w:val="A31515"/>
+                <w:sz w:val="18"/>
+                <w:szCs w:val="18"/>
+              </w:rPr>
+              <w:t>"</w:t>
+            </w:r>
+            <w:r>
+              <w:rPr>
+                <w:rFonts w:ascii="Courier New" w:eastAsia="Times New Roman" w:hAnsi="Courier New" w:cs="Courier New"/>
+                <w:color w:val="000000"/>
+                <w:sz w:val="18"/>
+                <w:szCs w:val="18"/>
+              </w:rPr>
+              <w:t>: </w:t>
+            </w:r>
+            <w:r>
+              <w:rPr>
+                <w:rFonts w:ascii="Courier New" w:eastAsia="Times New Roman" w:hAnsi="Courier New" w:cs="Courier New"/>
+                <w:color w:val="09885A"/>
+                <w:sz w:val="18"/>
+                <w:szCs w:val="18"/>
+              </w:rPr>
+              <w:t>0</w:t>
+            </w:r>
+          </w:p>
+          <w:p>
+            <w:pPr>
+              <w:shd w:val="clear" w:color="auto" w:fill="FFFFFE"/>
+              <w:spacing w:line="240" w:lineRule="atLeast"/>
+              <w:rPr>
+                <w:rFonts w:ascii="Courier New" w:eastAsia="Times New Roman" w:hAnsi="Courier New" w:cs="Courier New"/>
+                <w:color w:val="000000"/>
+                <w:sz w:val="18"/>
+                <w:szCs w:val="18"/>
+              </w:rPr>
+            </w:pPr>
+            <w:r>
+              <w:rPr>
+                <w:rFonts w:ascii="Courier New" w:eastAsia="Times New Roman" w:hAnsi="Courier New" w:cs="Courier New"/>
+                <w:color w:val="000000"/>
+                <w:sz w:val="18"/>
+                <w:szCs w:val="18"/>
+              </w:rPr>
+              <w:t>    },</w:t>
+            </w:r>
+          </w:p>
+          <w:p>
+            <w:pPr>
+              <w:shd w:val="clear" w:color="auto" w:fill="FFFFFE"/>
+              <w:spacing w:line="240" w:lineRule="atLeast"/>
+              <w:rPr>
+                <w:rFonts w:ascii="Courier New" w:eastAsia="Times New Roman" w:hAnsi="Courier New" w:cs="Courier New"/>
+                <w:color w:val="000000"/>
+                <w:sz w:val="18"/>
+                <w:szCs w:val="18"/>
+              </w:rPr>
+            </w:pPr>
+            <w:r>
+              <w:rPr>
+                <w:rFonts w:ascii="Courier New" w:eastAsia="Times New Roman" w:hAnsi="Courier New" w:cs="Courier New"/>
+                <w:color w:val="000000"/>
+                <w:sz w:val="18"/>
+                <w:szCs w:val="18"/>
+              </w:rPr>
+              <w:t>    </w:t>
+            </w:r>
+            <w:r>
+              <w:rPr>
+                <w:rFonts w:ascii="Courier New" w:eastAsia="Times New Roman" w:hAnsi="Courier New" w:cs="Courier New"/>
+                <w:color w:val="A31515"/>
+                <w:sz w:val="18"/>
+                <w:szCs w:val="18"/>
+              </w:rPr>
+              <w:t>"</w:t>
+            </w:r>
+            <w:proofErr w:type="spellStart"/>
+            <w:r>
+              <w:rPr>
+                <w:rFonts w:ascii="Courier New" w:eastAsia="Times New Roman" w:hAnsi="Courier New" w:cs="Courier New"/>
+                <w:color w:val="A31515"/>
+                <w:sz w:val="18"/>
+                <w:szCs w:val="18"/>
+              </w:rPr>
+              <w:t>donationPreferences</w:t>
+            </w:r>
+            <w:proofErr w:type="spellEnd"/>
+            <w:r>
+              <w:rPr>
+                <w:rFonts w:ascii="Courier New" w:eastAsia="Times New Roman" w:hAnsi="Courier New" w:cs="Courier New"/>
+                <w:color w:val="A31515"/>
+                <w:sz w:val="18"/>
+                <w:szCs w:val="18"/>
+              </w:rPr>
+              <w:t>"</w:t>
+            </w:r>
+            <w:r>
+              <w:rPr>
+                <w:rFonts w:ascii="Courier New" w:eastAsia="Times New Roman" w:hAnsi="Courier New" w:cs="Courier New"/>
+                <w:color w:val="000000"/>
+                <w:sz w:val="18"/>
+                <w:szCs w:val="18"/>
+              </w:rPr>
+              <w:t>: [</w:t>
+            </w:r>
+          </w:p>
+          <w:p>
+            <w:pPr>
+              <w:shd w:val="clear" w:color="auto" w:fill="FFFFFE"/>
+              <w:spacing w:line="240" w:lineRule="atLeast"/>
+              <w:rPr>
+                <w:rFonts w:ascii="Courier New" w:eastAsia="Times New Roman" w:hAnsi="Courier New" w:cs="Courier New"/>
+                <w:color w:val="000000"/>
+                <w:sz w:val="18"/>
+                <w:szCs w:val="18"/>
+              </w:rPr>
+            </w:pPr>
+            <w:r>
+              <w:rPr>
+                <w:rFonts w:ascii="Courier New" w:eastAsia="Times New Roman" w:hAnsi="Courier New" w:cs="Courier New"/>
+                <w:color w:val="000000"/>
+                <w:sz w:val="18"/>
+                <w:szCs w:val="18"/>
+              </w:rPr>
+              <w:t>        </w:t>
+            </w:r>
+            <w:r>
+              <w:rPr>
+                <w:rFonts w:ascii="Courier New" w:eastAsia="Times New Roman" w:hAnsi="Courier New" w:cs="Courier New"/>
+                <w:color w:val="A31515"/>
+                <w:sz w:val="18"/>
+                <w:szCs w:val="18"/>
+              </w:rPr>
+              <w:t>"NULL"</w:t>
+            </w:r>
+          </w:p>
+          <w:p>
+            <w:pPr>
+              <w:shd w:val="clear" w:color="auto" w:fill="FFFFFE"/>
+              <w:spacing w:line="240" w:lineRule="atLeast"/>
+              <w:rPr>
+                <w:rFonts w:ascii="Courier New" w:eastAsia="Times New Roman" w:hAnsi="Courier New" w:cs="Courier New"/>
+                <w:color w:val="000000"/>
+                <w:sz w:val="18"/>
+                <w:szCs w:val="18"/>
+              </w:rPr>
+            </w:pPr>
+            <w:r>
+              <w:rPr>
+                <w:rFonts w:ascii="Courier New" w:eastAsia="Times New Roman" w:hAnsi="Courier New" w:cs="Courier New"/>
+                <w:color w:val="000000"/>
+                <w:sz w:val="18"/>
+                <w:szCs w:val="18"/>
+              </w:rPr>
+              <w:t>    ],</w:t>
+            </w:r>
+          </w:p>
+          <w:p>
+            <w:pPr>
+              <w:shd w:val="clear" w:color="auto" w:fill="FFFFFE"/>
+              <w:spacing w:line="240" w:lineRule="atLeast"/>
+              <w:rPr>
+                <w:rFonts w:ascii="Courier New" w:eastAsia="Times New Roman" w:hAnsi="Courier New" w:cs="Courier New"/>
+                <w:color w:val="000000"/>
+                <w:sz w:val="18"/>
+                <w:szCs w:val="18"/>
+              </w:rPr>
+            </w:pPr>
+            <w:r>
+              <w:rPr>
+                <w:rFonts w:ascii="Courier New" w:eastAsia="Times New Roman" w:hAnsi="Courier New" w:cs="Courier New"/>
+                <w:color w:val="000000"/>
+                <w:sz w:val="18"/>
+                <w:szCs w:val="18"/>
+              </w:rPr>
+              <w:t>    </w:t>
+            </w:r>
+            <w:r>
+              <w:rPr>
+                <w:rFonts w:ascii="Courier New" w:eastAsia="Times New Roman" w:hAnsi="Courier New" w:cs="Courier New"/>
+                <w:color w:val="A31515"/>
+                <w:sz w:val="18"/>
+                <w:szCs w:val="18"/>
+              </w:rPr>
+              <w:t>"tests"</w:t>
+            </w:r>
+            <w:r>
+              <w:rPr>
+                <w:rFonts w:ascii="Courier New" w:eastAsia="Times New Roman" w:hAnsi="Courier New" w:cs="Courier New"/>
+                <w:color w:val="000000"/>
+                <w:sz w:val="18"/>
+                <w:szCs w:val="18"/>
+              </w:rPr>
+              <w:t>: [],</w:t>
+            </w:r>
+          </w:p>
+          <w:p>
+            <w:pPr>
+              <w:shd w:val="clear" w:color="auto" w:fill="FFFFFE"/>
+              <w:spacing w:line="240" w:lineRule="atLeast"/>
+              <w:rPr>
+                <w:rFonts w:ascii="Courier New" w:eastAsia="Times New Roman" w:hAnsi="Courier New" w:cs="Courier New"/>
+                <w:color w:val="000000"/>
+                <w:sz w:val="18"/>
+                <w:szCs w:val="18"/>
+              </w:rPr>
+            </w:pPr>
+            <w:r>
+              <w:rPr>
+                <w:rFonts w:ascii="Courier New" w:eastAsia="Times New Roman" w:hAnsi="Courier New" w:cs="Courier New"/>
+                <w:color w:val="000000"/>
+                <w:sz w:val="18"/>
+                <w:szCs w:val="18"/>
+              </w:rPr>
+              <w:t>    </w:t>
+            </w:r>
+            <w:r>
+              <w:rPr>
+                <w:rFonts w:ascii="Courier New" w:eastAsia="Times New Roman" w:hAnsi="Courier New" w:cs="Courier New"/>
+                <w:color w:val="A31515"/>
+                <w:sz w:val="18"/>
+                <w:szCs w:val="18"/>
+              </w:rPr>
+              <w:t>"</w:t>
+            </w:r>
+            <w:proofErr w:type="spellStart"/>
+            <w:r>
+              <w:rPr>
+                <w:rFonts w:ascii="Courier New" w:eastAsia="Times New Roman" w:hAnsi="Courier New" w:cs="Courier New"/>
+                <w:color w:val="A31515"/>
+                <w:sz w:val="18"/>
+                <w:szCs w:val="18"/>
+              </w:rPr>
+              <w:t>dateOfLastUpdate</w:t>
+            </w:r>
+            <w:proofErr w:type="spellEnd"/>
+            <w:r>
+              <w:rPr>
+                <w:rFonts w:ascii="Courier New" w:eastAsia="Times New Roman" w:hAnsi="Courier New" w:cs="Courier New"/>
+                <w:color w:val="A31515"/>
+                <w:sz w:val="18"/>
+                <w:szCs w:val="18"/>
+              </w:rPr>
+              <w:t>"</w:t>
+            </w:r>
+            <w:r>
+              <w:rPr>
+                <w:rFonts w:ascii="Courier New" w:eastAsia="Times New Roman" w:hAnsi="Courier New" w:cs="Courier New"/>
+                <w:color w:val="000000"/>
+                <w:sz w:val="18"/>
+                <w:szCs w:val="18"/>
+              </w:rPr>
+              <w:t>: </w:t>
+            </w:r>
+            <w:r>
+              <w:rPr>
+                <w:rFonts w:ascii="Courier New" w:eastAsia="Times New Roman" w:hAnsi="Courier New" w:cs="Courier New"/>
+                <w:color w:val="0451A5"/>
+                <w:sz w:val="18"/>
+                <w:szCs w:val="18"/>
+              </w:rPr>
+              <w:t>"2020-05-03"</w:t>
+            </w:r>
+          </w:p>
+          <w:p>
+            <w:pPr>
+              <w:shd w:val="clear" w:color="auto" w:fill="FFFFFE"/>
+              <w:spacing w:line="240" w:lineRule="atLeast"/>
+              <w:rPr>
+                <w:rFonts w:ascii="Courier New" w:eastAsia="Times New Roman" w:hAnsi="Courier New" w:cs="Courier New"/>
+                <w:color w:val="000000"/>
+                <w:sz w:val="18"/>
+                <w:szCs w:val="18"/>
+              </w:rPr>
+            </w:pPr>
+            <w:r>
+              <w:rPr>
+                <w:rFonts w:ascii="Courier New" w:eastAsia="Times New Roman" w:hAnsi="Courier New" w:cs="Courier New"/>
+                <w:color w:val="000000"/>
+                <w:sz w:val="18"/>
+                <w:szCs w:val="18"/>
+              </w:rPr>
+              <w:t>}</w:t>
+            </w:r>
+          </w:p>
+          <w:p>
+            <w:pPr>
+              <w:shd w:val="clear" w:color="auto" w:fill="FFFFFE"/>
+              <w:spacing w:line="240" w:lineRule="atLeast"/>
+              <w:rPr>
+                <w:rFonts w:ascii="Consolas" w:hAnsi="Consolas" w:cs="Helvetica"/>
+                <w:color w:val="505050"/>
+                <w:sz w:val="24"/>
+                <w:szCs w:val="24"/>
+                <w:shd w:val="clear" w:color="auto" w:fill="FFFFFF"/>
+              </w:rPr>
+            </w:pPr>
+          </w:p>
+        </w:tc>
+      </w:tr>
+    </w:tbl>
+    <w:p>
+      <w:pPr>
+        <w:rPr>
+          <w:rFonts w:ascii="Consolas" w:hAnsi="Consolas" w:cstheme="minorHAnsi"/>
+          <w:sz w:val="24"/>
+          <w:szCs w:val="24"/>
+        </w:rPr>
+      </w:pPr>
+    </w:p>
+    <w:p>
+      <w:pPr>
+        <w:rPr>
+          <w:rFonts w:ascii="Consolas" w:hAnsi="Consolas" w:cstheme="minorHAnsi"/>
+          <w:sz w:val="24"/>
+          <w:szCs w:val="24"/>
+        </w:rPr>
+      </w:pPr>
+    </w:p>
+    <w:p>
+      <w:pPr>
+        <w:rPr>
+          <w:rFonts w:ascii="Consolas" w:hAnsi="Consolas" w:cstheme="minorHAnsi"/>
+          <w:sz w:val="24"/>
+          <w:szCs w:val="24"/>
+        </w:rPr>
+      </w:pPr>
+    </w:p>
+    <w:p>
+      <w:pPr>
+        <w:rPr>
+          <w:rFonts w:ascii="Consolas" w:hAnsi="Consolas" w:cstheme="minorHAnsi"/>
+          <w:sz w:val="24"/>
+          <w:szCs w:val="24"/>
+        </w:rPr>
+      </w:pPr>
       <w:r>
         <w:rPr>
           <w:rFonts w:ascii="Consolas" w:hAnsi="Consolas" w:cstheme="minorHAnsi"/>
           <w:sz w:val="24"/>
           <w:szCs w:val="24"/>
         </w:rPr>
-        <w:t xml:space="preserve">: </w:t>
+        <w:t xml:space="preserve">Things to look into: </w:t>
       </w:r>
     </w:p>
     <w:p>
@@ -4823,7 +8528,7 @@
   <w:style w:type="paragraph" w:default="1" w:styleId="Normal">
     <w:name w:val="Normal"/>
     <w:qFormat/>
-    <w:rsid w:val="00BE4D94"/>
+    <w:rsid w:val="00490B6D"/>
   </w:style>
   <w:style w:type="character" w:default="1" w:styleId="DefaultParagraphFont">
     <w:name w:val="Default Paragraph Font"/>

</xml_diff>

<commit_message>
added a stats service
</commit_message>
<xml_diff>
--- a/JSON-requests.docx
+++ b/JSON-requests.docx
@@ -2,6 +2,648 @@
 <file path=word/document.xml><?xml version="1.0" encoding="utf-8"?>
 <w:document xmlns:wpc="http://schemas.microsoft.com/office/word/2010/wordprocessingCanvas" xmlns:cx="http://schemas.microsoft.com/office/drawing/2014/chartex" xmlns:cx1="http://schemas.microsoft.com/office/drawing/2015/9/8/chartex" xmlns:cx2="http://schemas.microsoft.com/office/drawing/2015/10/21/chartex" xmlns:cx3="http://schemas.microsoft.com/office/drawing/2016/5/9/chartex" xmlns:cx4="http://schemas.microsoft.com/office/drawing/2016/5/10/chartex" xmlns:cx5="http://schemas.microsoft.com/office/drawing/2016/5/11/chartex" xmlns:cx6="http://schemas.microsoft.com/office/drawing/2016/5/12/chartex" xmlns:cx7="http://schemas.microsoft.com/office/drawing/2016/5/13/chartex" xmlns:cx8="http://schemas.microsoft.com/office/drawing/2016/5/14/chartex" xmlns:mc="http://schemas.openxmlformats.org/markup-compatibility/2006" xmlns:aink="http://schemas.microsoft.com/office/drawing/2016/ink" xmlns:am3d="http://schemas.microsoft.com/office/drawing/2017/model3d" xmlns:o="urn:schemas-microsoft-com:office:office" xmlns:r="http://schemas.openxmlformats.org/officeDocument/2006/relationships" xmlns:m="http://schemas.openxmlformats.org/officeDocument/2006/math" xmlns:v="urn:schemas-microsoft-com:vml" xmlns:wp14="http://schemas.microsoft.com/office/word/2010/wordprocessingDrawing" xmlns:wp="http://schemas.openxmlformats.org/drawingml/2006/wordprocessingDrawing" xmlns:w10="urn:schemas-microsoft-com:office:word" xmlns:w="http://schemas.openxmlformats.org/wordprocessingml/2006/main" xmlns:w14="http://schemas.microsoft.com/office/word/2010/wordml" xmlns:w15="http://schemas.microsoft.com/office/word/2012/wordml" xmlns:w16cex="http://schemas.microsoft.com/office/word/2018/wordml/cex" xmlns:w16cid="http://schemas.microsoft.com/office/word/2016/wordml/cid" xmlns:w16="http://schemas.microsoft.com/office/word/2018/wordml" xmlns:w16se="http://schemas.microsoft.com/office/word/2015/wordml/symex" xmlns:wpg="http://schemas.microsoft.com/office/word/2010/wordprocessingGroup" xmlns:wpi="http://schemas.microsoft.com/office/word/2010/wordprocessingInk" xmlns:wne="http://schemas.microsoft.com/office/word/2006/wordml" xmlns:wps="http://schemas.microsoft.com/office/word/2010/wordprocessingShape" mc:Ignorable="w14 w15 w16se w16cid w16 w16cex wp14">
   <w:body>
+    <w:p>
+      <w:pPr>
+        <w:rPr>
+          <w:rFonts w:ascii="Consolas" w:hAnsi="Consolas" w:cstheme="minorHAnsi"/>
+          <w:sz w:val="24"/>
+          <w:szCs w:val="24"/>
+        </w:rPr>
+      </w:pPr>
+      <w:r>
+        <w:rPr>
+          <w:rFonts w:ascii="Consolas" w:hAnsi="Consolas" w:cstheme="minorHAnsi"/>
+          <w:sz w:val="24"/>
+          <w:szCs w:val="24"/>
+        </w:rPr>
+        <w:t>Third Party Service</w:t>
+      </w:r>
+      <w:r>
+        <w:rPr>
+          <w:rFonts w:ascii="Consolas" w:eastAsia="Times New Roman" w:hAnsi="Consolas" w:cstheme="minorHAnsi"/>
+          <w:color w:val="000000"/>
+          <w:sz w:val="24"/>
+          <w:szCs w:val="24"/>
+        </w:rPr>
+        <w:t xml:space="preserve"> </w:t>
+      </w:r>
+      <w:r>
+        <w:rPr>
+          <w:rFonts w:ascii="Consolas" w:eastAsia="Times New Roman" w:hAnsi="Consolas" w:cstheme="minorHAnsi"/>
+          <w:color w:val="000000"/>
+          <w:sz w:val="24"/>
+          <w:szCs w:val="24"/>
+        </w:rPr>
+        <w:t>HTTP REST</w:t>
+      </w:r>
+      <w:r>
+        <w:rPr>
+          <w:rFonts w:ascii="Consolas" w:hAnsi="Consolas" w:cstheme="minorHAnsi"/>
+          <w:sz w:val="24"/>
+          <w:szCs w:val="24"/>
+        </w:rPr>
+        <w:t xml:space="preserve">: </w:t>
+      </w:r>
+    </w:p>
+    <w:p>
+      <w:pPr>
+        <w:rPr>
+          <w:rFonts w:ascii="Consolas" w:hAnsi="Consolas" w:cstheme="minorHAnsi"/>
+          <w:sz w:val="24"/>
+          <w:szCs w:val="24"/>
+        </w:rPr>
+      </w:pPr>
+      <w:r>
+        <w:rPr>
+          <w:rFonts w:ascii="Consolas" w:hAnsi="Consolas" w:cstheme="minorHAnsi"/>
+          <w:sz w:val="24"/>
+          <w:szCs w:val="24"/>
+        </w:rPr>
+        <w:t>List or registered organizations</w:t>
+      </w:r>
+    </w:p>
+    <w:tbl>
+      <w:tblPr>
+        <w:tblStyle w:val="TableGrid"/>
+        <w:tblW w:w="0" w:type="auto"/>
+        <w:tblLook w:val="04A0" w:firstRow="1" w:lastRow="0" w:firstColumn="1" w:lastColumn="0" w:noHBand="0" w:noVBand="1"/>
+      </w:tblPr>
+      <w:tblGrid>
+        <w:gridCol w:w="4675"/>
+        <w:gridCol w:w="4675"/>
+      </w:tblGrid>
+      <w:tr>
+        <w:tc>
+          <w:tcPr>
+            <w:tcW w:w="4675" w:type="dxa"/>
+          </w:tcPr>
+          <w:p>
+            <w:pPr>
+              <w:rPr>
+                <w:rFonts w:ascii="Consolas" w:hAnsi="Consolas" w:cstheme="minorHAnsi"/>
+                <w:sz w:val="24"/>
+                <w:szCs w:val="24"/>
+              </w:rPr>
+            </w:pPr>
+            <w:proofErr w:type="spellStart"/>
+            <w:r>
+              <w:rPr>
+                <w:rFonts w:ascii="Consolas" w:hAnsi="Consolas" w:cstheme="minorHAnsi"/>
+                <w:sz w:val="24"/>
+                <w:szCs w:val="24"/>
+              </w:rPr>
+              <w:t>Get</w:t>
+            </w:r>
+            <w:r>
+              <w:rPr>
+                <w:rFonts w:ascii="Consolas" w:hAnsi="Consolas" w:cstheme="minorHAnsi"/>
+                <w:sz w:val="24"/>
+                <w:szCs w:val="24"/>
+              </w:rPr>
+              <w:t>Request</w:t>
+            </w:r>
+            <w:proofErr w:type="spellEnd"/>
+            <w:r>
+              <w:rPr>
+                <w:rFonts w:ascii="Consolas" w:hAnsi="Consolas" w:cstheme="minorHAnsi"/>
+                <w:sz w:val="24"/>
+                <w:szCs w:val="24"/>
+              </w:rPr>
+              <w:t>:</w:t>
+            </w:r>
+          </w:p>
+        </w:tc>
+        <w:tc>
+          <w:tcPr>
+            <w:tcW w:w="4675" w:type="dxa"/>
+          </w:tcPr>
+          <w:p>
+            <w:pPr>
+              <w:rPr>
+                <w:rFonts w:ascii="Consolas" w:hAnsi="Consolas" w:cstheme="minorHAnsi"/>
+                <w:sz w:val="24"/>
+                <w:szCs w:val="24"/>
+              </w:rPr>
+            </w:pPr>
+            <w:r>
+              <w:rPr>
+                <w:rFonts w:ascii="Consolas" w:hAnsi="Consolas" w:cs="Helvetica"/>
+                <w:color w:val="505050"/>
+                <w:sz w:val="24"/>
+                <w:szCs w:val="24"/>
+                <w:shd w:val="clear" w:color="auto" w:fill="FFFFFF"/>
+              </w:rPr>
+              <w:t>/</w:t>
+            </w:r>
+          </w:p>
+        </w:tc>
+      </w:tr>
+      <w:tr>
+        <w:tc>
+          <w:tcPr>
+            <w:tcW w:w="4675" w:type="dxa"/>
+          </w:tcPr>
+          <w:p>
+            <w:pPr>
+              <w:rPr>
+                <w:rFonts w:ascii="Consolas" w:hAnsi="Consolas" w:cstheme="minorHAnsi"/>
+                <w:sz w:val="24"/>
+                <w:szCs w:val="24"/>
+              </w:rPr>
+            </w:pPr>
+          </w:p>
+          <w:p>
+            <w:pPr>
+              <w:rPr>
+                <w:rFonts w:ascii="Consolas" w:hAnsi="Consolas" w:cstheme="minorHAnsi"/>
+                <w:sz w:val="24"/>
+                <w:szCs w:val="24"/>
+              </w:rPr>
+            </w:pPr>
+            <w:r>
+              <w:rPr>
+                <w:rFonts w:ascii="Consolas" w:hAnsi="Consolas" w:cstheme="minorHAnsi"/>
+                <w:sz w:val="24"/>
+                <w:szCs w:val="24"/>
+              </w:rPr>
+              <w:t>returns</w:t>
+            </w:r>
+            <w:r>
+              <w:rPr>
+                <w:rFonts w:ascii="Consolas" w:hAnsi="Consolas" w:cstheme="minorHAnsi"/>
+                <w:sz w:val="24"/>
+                <w:szCs w:val="24"/>
+              </w:rPr>
+              <w:t xml:space="preserve"> JSON FORMAT</w:t>
+            </w:r>
+          </w:p>
+        </w:tc>
+        <w:tc>
+          <w:tcPr>
+            <w:tcW w:w="4675" w:type="dxa"/>
+          </w:tcPr>
+          <w:p>
+            <w:pPr>
+              <w:shd w:val="clear" w:color="auto" w:fill="FFFFFE"/>
+              <w:spacing w:line="240" w:lineRule="atLeast"/>
+              <w:rPr>
+                <w:rFonts w:ascii="Courier New" w:eastAsia="Times New Roman" w:hAnsi="Courier New" w:cs="Courier New"/>
+                <w:color w:val="000000"/>
+                <w:sz w:val="18"/>
+                <w:szCs w:val="18"/>
+              </w:rPr>
+            </w:pPr>
+            <w:r>
+              <w:rPr>
+                <w:rFonts w:ascii="Courier New" w:eastAsia="Times New Roman" w:hAnsi="Courier New" w:cs="Courier New"/>
+                <w:color w:val="000000"/>
+                <w:sz w:val="18"/>
+                <w:szCs w:val="18"/>
+              </w:rPr>
+              <w:t>[</w:t>
+            </w:r>
+          </w:p>
+          <w:p>
+            <w:pPr>
+              <w:shd w:val="clear" w:color="auto" w:fill="FFFFFE"/>
+              <w:spacing w:line="240" w:lineRule="atLeast"/>
+              <w:rPr>
+                <w:rFonts w:ascii="Courier New" w:eastAsia="Times New Roman" w:hAnsi="Courier New" w:cs="Courier New"/>
+                <w:color w:val="000000"/>
+                <w:sz w:val="18"/>
+                <w:szCs w:val="18"/>
+              </w:rPr>
+            </w:pPr>
+            <w:r>
+              <w:rPr>
+                <w:rFonts w:ascii="Courier New" w:eastAsia="Times New Roman" w:hAnsi="Courier New" w:cs="Courier New"/>
+                <w:color w:val="000000"/>
+                <w:sz w:val="18"/>
+                <w:szCs w:val="18"/>
+              </w:rPr>
+              <w:t>    {</w:t>
+            </w:r>
+          </w:p>
+          <w:p>
+            <w:pPr>
+              <w:shd w:val="clear" w:color="auto" w:fill="FFFFFE"/>
+              <w:spacing w:line="240" w:lineRule="atLeast"/>
+              <w:rPr>
+                <w:rFonts w:ascii="Courier New" w:eastAsia="Times New Roman" w:hAnsi="Courier New" w:cs="Courier New"/>
+                <w:color w:val="000000"/>
+                <w:sz w:val="18"/>
+                <w:szCs w:val="18"/>
+              </w:rPr>
+            </w:pPr>
+            <w:r>
+              <w:rPr>
+                <w:rFonts w:ascii="Courier New" w:eastAsia="Times New Roman" w:hAnsi="Courier New" w:cs="Courier New"/>
+                <w:color w:val="000000"/>
+                <w:sz w:val="18"/>
+                <w:szCs w:val="18"/>
+              </w:rPr>
+              <w:t>        </w:t>
+            </w:r>
+            <w:r>
+              <w:rPr>
+                <w:rFonts w:ascii="Courier New" w:eastAsia="Times New Roman" w:hAnsi="Courier New" w:cs="Courier New"/>
+                <w:color w:val="A31515"/>
+                <w:sz w:val="18"/>
+                <w:szCs w:val="18"/>
+              </w:rPr>
+              <w:t>"</w:t>
+            </w:r>
+            <w:proofErr w:type="spellStart"/>
+            <w:r>
+              <w:rPr>
+                <w:rFonts w:ascii="Courier New" w:eastAsia="Times New Roman" w:hAnsi="Courier New" w:cs="Courier New"/>
+                <w:color w:val="A31515"/>
+                <w:sz w:val="18"/>
+                <w:szCs w:val="18"/>
+              </w:rPr>
+              <w:t>orgInterest</w:t>
+            </w:r>
+            <w:proofErr w:type="spellEnd"/>
+            <w:r>
+              <w:rPr>
+                <w:rFonts w:ascii="Courier New" w:eastAsia="Times New Roman" w:hAnsi="Courier New" w:cs="Courier New"/>
+                <w:color w:val="A31515"/>
+                <w:sz w:val="18"/>
+                <w:szCs w:val="18"/>
+              </w:rPr>
+              <w:t>"</w:t>
+            </w:r>
+            <w:r>
+              <w:rPr>
+                <w:rFonts w:ascii="Courier New" w:eastAsia="Times New Roman" w:hAnsi="Courier New" w:cs="Courier New"/>
+                <w:color w:val="000000"/>
+                <w:sz w:val="18"/>
+                <w:szCs w:val="18"/>
+              </w:rPr>
+              <w:t>: </w:t>
+            </w:r>
+            <w:r>
+              <w:rPr>
+                <w:rFonts w:ascii="Courier New" w:eastAsia="Times New Roman" w:hAnsi="Courier New" w:cs="Courier New"/>
+                <w:color w:val="0451A5"/>
+                <w:sz w:val="18"/>
+                <w:szCs w:val="18"/>
+              </w:rPr>
+              <w:t>"DONATE"</w:t>
+            </w:r>
+            <w:r>
+              <w:rPr>
+                <w:rFonts w:ascii="Courier New" w:eastAsia="Times New Roman" w:hAnsi="Courier New" w:cs="Courier New"/>
+                <w:color w:val="000000"/>
+                <w:sz w:val="18"/>
+                <w:szCs w:val="18"/>
+              </w:rPr>
+              <w:t>,</w:t>
+            </w:r>
+          </w:p>
+          <w:p>
+            <w:pPr>
+              <w:shd w:val="clear" w:color="auto" w:fill="FFFFFE"/>
+              <w:spacing w:line="240" w:lineRule="atLeast"/>
+              <w:rPr>
+                <w:rFonts w:ascii="Courier New" w:eastAsia="Times New Roman" w:hAnsi="Courier New" w:cs="Courier New"/>
+                <w:color w:val="000000"/>
+                <w:sz w:val="18"/>
+                <w:szCs w:val="18"/>
+              </w:rPr>
+            </w:pPr>
+            <w:r>
+              <w:rPr>
+                <w:rFonts w:ascii="Courier New" w:eastAsia="Times New Roman" w:hAnsi="Courier New" w:cs="Courier New"/>
+                <w:color w:val="000000"/>
+                <w:sz w:val="18"/>
+                <w:szCs w:val="18"/>
+              </w:rPr>
+              <w:t>        </w:t>
+            </w:r>
+            <w:r>
+              <w:rPr>
+                <w:rFonts w:ascii="Courier New" w:eastAsia="Times New Roman" w:hAnsi="Courier New" w:cs="Courier New"/>
+                <w:color w:val="A31515"/>
+                <w:sz w:val="18"/>
+                <w:szCs w:val="18"/>
+              </w:rPr>
+              <w:t>"</w:t>
+            </w:r>
+            <w:proofErr w:type="spellStart"/>
+            <w:r>
+              <w:rPr>
+                <w:rFonts w:ascii="Courier New" w:eastAsia="Times New Roman" w:hAnsi="Courier New" w:cs="Courier New"/>
+                <w:color w:val="A31515"/>
+                <w:sz w:val="18"/>
+                <w:szCs w:val="18"/>
+              </w:rPr>
+              <w:t>orgName</w:t>
+            </w:r>
+            <w:proofErr w:type="spellEnd"/>
+            <w:r>
+              <w:rPr>
+                <w:rFonts w:ascii="Courier New" w:eastAsia="Times New Roman" w:hAnsi="Courier New" w:cs="Courier New"/>
+                <w:color w:val="A31515"/>
+                <w:sz w:val="18"/>
+                <w:szCs w:val="18"/>
+              </w:rPr>
+              <w:t>"</w:t>
+            </w:r>
+            <w:r>
+              <w:rPr>
+                <w:rFonts w:ascii="Courier New" w:eastAsia="Times New Roman" w:hAnsi="Courier New" w:cs="Courier New"/>
+                <w:color w:val="000000"/>
+                <w:sz w:val="18"/>
+                <w:szCs w:val="18"/>
+              </w:rPr>
+              <w:t>: </w:t>
+            </w:r>
+            <w:r>
+              <w:rPr>
+                <w:rFonts w:ascii="Courier New" w:eastAsia="Times New Roman" w:hAnsi="Courier New" w:cs="Courier New"/>
+                <w:color w:val="0451A5"/>
+                <w:sz w:val="18"/>
+                <w:szCs w:val="18"/>
+              </w:rPr>
+              <w:t>"</w:t>
+            </w:r>
+            <w:proofErr w:type="spellStart"/>
+            <w:r>
+              <w:rPr>
+                <w:rFonts w:ascii="Courier New" w:eastAsia="Times New Roman" w:hAnsi="Courier New" w:cs="Courier New"/>
+                <w:color w:val="0451A5"/>
+                <w:sz w:val="18"/>
+                <w:szCs w:val="18"/>
+              </w:rPr>
+              <w:t>orgName</w:t>
+            </w:r>
+            <w:proofErr w:type="spellEnd"/>
+            <w:r>
+              <w:rPr>
+                <w:rFonts w:ascii="Courier New" w:eastAsia="Times New Roman" w:hAnsi="Courier New" w:cs="Courier New"/>
+                <w:color w:val="0451A5"/>
+                <w:sz w:val="18"/>
+                <w:szCs w:val="18"/>
+              </w:rPr>
+              <w:t>"</w:t>
+            </w:r>
+          </w:p>
+          <w:p>
+            <w:pPr>
+              <w:shd w:val="clear" w:color="auto" w:fill="FFFFFE"/>
+              <w:spacing w:line="240" w:lineRule="atLeast"/>
+              <w:rPr>
+                <w:rFonts w:ascii="Courier New" w:eastAsia="Times New Roman" w:hAnsi="Courier New" w:cs="Courier New"/>
+                <w:color w:val="000000"/>
+                <w:sz w:val="18"/>
+                <w:szCs w:val="18"/>
+              </w:rPr>
+            </w:pPr>
+            <w:r>
+              <w:rPr>
+                <w:rFonts w:ascii="Courier New" w:eastAsia="Times New Roman" w:hAnsi="Courier New" w:cs="Courier New"/>
+                <w:color w:val="000000"/>
+                <w:sz w:val="18"/>
+                <w:szCs w:val="18"/>
+              </w:rPr>
+              <w:t>    },</w:t>
+            </w:r>
+          </w:p>
+          <w:p>
+            <w:pPr>
+              <w:shd w:val="clear" w:color="auto" w:fill="FFFFFE"/>
+              <w:spacing w:line="240" w:lineRule="atLeast"/>
+              <w:rPr>
+                <w:rFonts w:ascii="Courier New" w:eastAsia="Times New Roman" w:hAnsi="Courier New" w:cs="Courier New"/>
+                <w:color w:val="000000"/>
+                <w:sz w:val="18"/>
+                <w:szCs w:val="18"/>
+              </w:rPr>
+            </w:pPr>
+            <w:r>
+              <w:rPr>
+                <w:rFonts w:ascii="Courier New" w:eastAsia="Times New Roman" w:hAnsi="Courier New" w:cs="Courier New"/>
+                <w:color w:val="000000"/>
+                <w:sz w:val="18"/>
+                <w:szCs w:val="18"/>
+              </w:rPr>
+              <w:t>    {</w:t>
+            </w:r>
+          </w:p>
+          <w:p>
+            <w:pPr>
+              <w:shd w:val="clear" w:color="auto" w:fill="FFFFFE"/>
+              <w:spacing w:line="240" w:lineRule="atLeast"/>
+              <w:rPr>
+                <w:rFonts w:ascii="Courier New" w:eastAsia="Times New Roman" w:hAnsi="Courier New" w:cs="Courier New"/>
+                <w:color w:val="000000"/>
+                <w:sz w:val="18"/>
+                <w:szCs w:val="18"/>
+              </w:rPr>
+            </w:pPr>
+            <w:r>
+              <w:rPr>
+                <w:rFonts w:ascii="Courier New" w:eastAsia="Times New Roman" w:hAnsi="Courier New" w:cs="Courier New"/>
+                <w:color w:val="000000"/>
+                <w:sz w:val="18"/>
+                <w:szCs w:val="18"/>
+              </w:rPr>
+              <w:t>        </w:t>
+            </w:r>
+            <w:r>
+              <w:rPr>
+                <w:rFonts w:ascii="Courier New" w:eastAsia="Times New Roman" w:hAnsi="Courier New" w:cs="Courier New"/>
+                <w:color w:val="A31515"/>
+                <w:sz w:val="18"/>
+                <w:szCs w:val="18"/>
+              </w:rPr>
+              <w:t>"</w:t>
+            </w:r>
+            <w:proofErr w:type="spellStart"/>
+            <w:r>
+              <w:rPr>
+                <w:rFonts w:ascii="Courier New" w:eastAsia="Times New Roman" w:hAnsi="Courier New" w:cs="Courier New"/>
+                <w:color w:val="A31515"/>
+                <w:sz w:val="18"/>
+                <w:szCs w:val="18"/>
+              </w:rPr>
+              <w:t>orgInterest</w:t>
+            </w:r>
+            <w:proofErr w:type="spellEnd"/>
+            <w:r>
+              <w:rPr>
+                <w:rFonts w:ascii="Courier New" w:eastAsia="Times New Roman" w:hAnsi="Courier New" w:cs="Courier New"/>
+                <w:color w:val="A31515"/>
+                <w:sz w:val="18"/>
+                <w:szCs w:val="18"/>
+              </w:rPr>
+              <w:t>"</w:t>
+            </w:r>
+            <w:r>
+              <w:rPr>
+                <w:rFonts w:ascii="Courier New" w:eastAsia="Times New Roman" w:hAnsi="Courier New" w:cs="Courier New"/>
+                <w:color w:val="000000"/>
+                <w:sz w:val="18"/>
+                <w:szCs w:val="18"/>
+              </w:rPr>
+              <w:t>: </w:t>
+            </w:r>
+            <w:r>
+              <w:rPr>
+                <w:rFonts w:ascii="Courier New" w:eastAsia="Times New Roman" w:hAnsi="Courier New" w:cs="Courier New"/>
+                <w:color w:val="0451A5"/>
+                <w:sz w:val="18"/>
+                <w:szCs w:val="18"/>
+              </w:rPr>
+              <w:t>"RECEIVE"</w:t>
+            </w:r>
+            <w:r>
+              <w:rPr>
+                <w:rFonts w:ascii="Courier New" w:eastAsia="Times New Roman" w:hAnsi="Courier New" w:cs="Courier New"/>
+                <w:color w:val="000000"/>
+                <w:sz w:val="18"/>
+                <w:szCs w:val="18"/>
+              </w:rPr>
+              <w:t>,</w:t>
+            </w:r>
+          </w:p>
+          <w:p>
+            <w:pPr>
+              <w:shd w:val="clear" w:color="auto" w:fill="FFFFFE"/>
+              <w:spacing w:line="240" w:lineRule="atLeast"/>
+              <w:rPr>
+                <w:rFonts w:ascii="Courier New" w:eastAsia="Times New Roman" w:hAnsi="Courier New" w:cs="Courier New"/>
+                <w:color w:val="000000"/>
+                <w:sz w:val="18"/>
+                <w:szCs w:val="18"/>
+              </w:rPr>
+            </w:pPr>
+            <w:r>
+              <w:rPr>
+                <w:rFonts w:ascii="Courier New" w:eastAsia="Times New Roman" w:hAnsi="Courier New" w:cs="Courier New"/>
+                <w:color w:val="000000"/>
+                <w:sz w:val="18"/>
+                <w:szCs w:val="18"/>
+              </w:rPr>
+              <w:t>        </w:t>
+            </w:r>
+            <w:r>
+              <w:rPr>
+                <w:rFonts w:ascii="Courier New" w:eastAsia="Times New Roman" w:hAnsi="Courier New" w:cs="Courier New"/>
+                <w:color w:val="A31515"/>
+                <w:sz w:val="18"/>
+                <w:szCs w:val="18"/>
+              </w:rPr>
+              <w:t>"</w:t>
+            </w:r>
+            <w:proofErr w:type="spellStart"/>
+            <w:r>
+              <w:rPr>
+                <w:rFonts w:ascii="Courier New" w:eastAsia="Times New Roman" w:hAnsi="Courier New" w:cs="Courier New"/>
+                <w:color w:val="A31515"/>
+                <w:sz w:val="18"/>
+                <w:szCs w:val="18"/>
+              </w:rPr>
+              <w:t>orgName</w:t>
+            </w:r>
+            <w:proofErr w:type="spellEnd"/>
+            <w:r>
+              <w:rPr>
+                <w:rFonts w:ascii="Courier New" w:eastAsia="Times New Roman" w:hAnsi="Courier New" w:cs="Courier New"/>
+                <w:color w:val="A31515"/>
+                <w:sz w:val="18"/>
+                <w:szCs w:val="18"/>
+              </w:rPr>
+              <w:t>"</w:t>
+            </w:r>
+            <w:r>
+              <w:rPr>
+                <w:rFonts w:ascii="Courier New" w:eastAsia="Times New Roman" w:hAnsi="Courier New" w:cs="Courier New"/>
+                <w:color w:val="000000"/>
+                <w:sz w:val="18"/>
+                <w:szCs w:val="18"/>
+              </w:rPr>
+              <w:t>: </w:t>
+            </w:r>
+            <w:r>
+              <w:rPr>
+                <w:rFonts w:ascii="Courier New" w:eastAsia="Times New Roman" w:hAnsi="Courier New" w:cs="Courier New"/>
+                <w:color w:val="0451A5"/>
+                <w:sz w:val="18"/>
+                <w:szCs w:val="18"/>
+              </w:rPr>
+              <w:t>"org2Name"</w:t>
+            </w:r>
+          </w:p>
+          <w:p>
+            <w:pPr>
+              <w:shd w:val="clear" w:color="auto" w:fill="FFFFFE"/>
+              <w:spacing w:line="240" w:lineRule="atLeast"/>
+              <w:rPr>
+                <w:rFonts w:ascii="Courier New" w:eastAsia="Times New Roman" w:hAnsi="Courier New" w:cs="Courier New"/>
+                <w:color w:val="000000"/>
+                <w:sz w:val="18"/>
+                <w:szCs w:val="18"/>
+              </w:rPr>
+            </w:pPr>
+            <w:r>
+              <w:rPr>
+                <w:rFonts w:ascii="Courier New" w:eastAsia="Times New Roman" w:hAnsi="Courier New" w:cs="Courier New"/>
+                <w:color w:val="000000"/>
+                <w:sz w:val="18"/>
+                <w:szCs w:val="18"/>
+              </w:rPr>
+              <w:t>    }</w:t>
+            </w:r>
+          </w:p>
+          <w:p>
+            <w:pPr>
+              <w:shd w:val="clear" w:color="auto" w:fill="FFFFFE"/>
+              <w:spacing w:line="240" w:lineRule="atLeast"/>
+              <w:rPr>
+                <w:rFonts w:ascii="Courier New" w:eastAsia="Times New Roman" w:hAnsi="Courier New" w:cs="Courier New"/>
+                <w:color w:val="000000"/>
+                <w:sz w:val="18"/>
+                <w:szCs w:val="18"/>
+              </w:rPr>
+            </w:pPr>
+            <w:r>
+              <w:rPr>
+                <w:rFonts w:ascii="Courier New" w:eastAsia="Times New Roman" w:hAnsi="Courier New" w:cs="Courier New"/>
+                <w:color w:val="000000"/>
+                <w:sz w:val="18"/>
+                <w:szCs w:val="18"/>
+              </w:rPr>
+              <w:t>]</w:t>
+            </w:r>
+          </w:p>
+          <w:p>
+            <w:pPr>
+              <w:shd w:val="clear" w:color="auto" w:fill="FFFFFE"/>
+              <w:spacing w:line="240" w:lineRule="atLeast"/>
+              <w:rPr>
+                <w:rFonts w:ascii="Consolas" w:hAnsi="Consolas" w:cstheme="minorHAnsi"/>
+                <w:sz w:val="24"/>
+                <w:szCs w:val="24"/>
+              </w:rPr>
+            </w:pPr>
+          </w:p>
+        </w:tc>
+      </w:tr>
+    </w:tbl>
+    <w:p>
+      <w:pPr>
+        <w:shd w:val="clear" w:color="auto" w:fill="FFFFFE"/>
+        <w:spacing w:after="0" w:line="240" w:lineRule="atLeast"/>
+        <w:rPr>
+          <w:rFonts w:ascii="Consolas" w:eastAsia="Times New Roman" w:hAnsi="Consolas" w:cstheme="minorHAnsi"/>
+          <w:color w:val="000000"/>
+          <w:sz w:val="24"/>
+          <w:szCs w:val="24"/>
+        </w:rPr>
+      </w:pPr>
+    </w:p>
     <w:p>
       <w:pPr>
         <w:shd w:val="clear" w:color="auto" w:fill="FFFFFE"/>
@@ -151,6 +793,7 @@
                 <w:sz w:val="24"/>
                 <w:szCs w:val="24"/>
               </w:rPr>
+              <w:lastRenderedPageBreak/>
               <w:t>POST Request</w:t>
             </w:r>
           </w:p>
@@ -1968,7 +2611,6 @@
                 <w:sz w:val="24"/>
                 <w:szCs w:val="24"/>
               </w:rPr>
-              <w:lastRenderedPageBreak/>
               <w:t>}</w:t>
             </w:r>
           </w:p>
@@ -2040,6 +2682,7 @@
           <w:sz w:val="24"/>
           <w:szCs w:val="24"/>
         </w:rPr>
+        <w:lastRenderedPageBreak/>
         <w:t>View Profile</w:t>
       </w:r>
     </w:p>
@@ -2130,7 +2773,25 @@
                 <w:sz w:val="24"/>
                 <w:szCs w:val="24"/>
               </w:rPr>
-              <w:t xml:space="preserve">{id}      </w:t>
+              <w:t>{</w:t>
+            </w:r>
+            <w:proofErr w:type="gramStart"/>
+            <w:r>
+              <w:rPr>
+                <w:rFonts w:ascii="Consolas" w:hAnsi="Consolas" w:cstheme="minorHAnsi"/>
+                <w:sz w:val="24"/>
+                <w:szCs w:val="24"/>
+              </w:rPr>
+              <w:t xml:space="preserve">id}   </w:t>
+            </w:r>
+            <w:proofErr w:type="gramEnd"/>
+            <w:r>
+              <w:rPr>
+                <w:rFonts w:ascii="Consolas" w:hAnsi="Consolas" w:cstheme="minorHAnsi"/>
+                <w:sz w:val="24"/>
+                <w:szCs w:val="24"/>
+              </w:rPr>
+              <w:t xml:space="preserve">   </w:t>
             </w:r>
             <w:proofErr w:type="spellStart"/>
             <w:r>
@@ -2893,6 +3554,7 @@
               <w:t>bloodDetail</w:t>
             </w:r>
             <w:proofErr w:type="spellEnd"/>
+            <w:proofErr w:type="gramStart"/>
             <w:r>
               <w:rPr>
                 <w:rFonts w:ascii="Consolas" w:hAnsi="Consolas" w:cstheme="minorHAnsi"/>
@@ -2910,6 +3572,7 @@
               </w:rPr>
               <w:t>:{</w:t>
             </w:r>
+            <w:proofErr w:type="gramEnd"/>
           </w:p>
           <w:p>
             <w:pPr>
@@ -3229,6 +3892,7 @@
               <w:t>bloodDetail</w:t>
             </w:r>
             <w:proofErr w:type="spellEnd"/>
+            <w:proofErr w:type="gramStart"/>
             <w:r>
               <w:rPr>
                 <w:rFonts w:ascii="Consolas" w:hAnsi="Consolas" w:cstheme="minorHAnsi"/>
@@ -3246,6 +3910,7 @@
               </w:rPr>
               <w:t>:{</w:t>
             </w:r>
+            <w:proofErr w:type="gramEnd"/>
           </w:p>
           <w:p>
             <w:pPr>
@@ -3422,6 +4087,7 @@
           <w:sz w:val="24"/>
           <w:szCs w:val="24"/>
         </w:rPr>
+        <w:lastRenderedPageBreak/>
         <w:t>add Entity to Receive</w:t>
       </w:r>
     </w:p>
@@ -3770,6 +4436,7 @@
               <w:t>bloodDetail</w:t>
             </w:r>
             <w:proofErr w:type="spellEnd"/>
+            <w:proofErr w:type="gramStart"/>
             <w:r>
               <w:rPr>
                 <w:rFonts w:ascii="Consolas" w:hAnsi="Consolas" w:cstheme="minorHAnsi"/>
@@ -3787,6 +4454,7 @@
               </w:rPr>
               <w:t>:{</w:t>
             </w:r>
+            <w:proofErr w:type="gramEnd"/>
           </w:p>
           <w:p>
             <w:pPr>
@@ -4106,6 +4774,7 @@
               <w:t>bloodDetail</w:t>
             </w:r>
             <w:proofErr w:type="spellEnd"/>
+            <w:proofErr w:type="gramStart"/>
             <w:r>
               <w:rPr>
                 <w:rFonts w:ascii="Consolas" w:hAnsi="Consolas" w:cstheme="minorHAnsi"/>
@@ -4123,6 +4792,7 @@
               </w:rPr>
               <w:t>:{</w:t>
             </w:r>
+            <w:proofErr w:type="gramEnd"/>
           </w:p>
           <w:p>
             <w:pPr>
@@ -4552,6 +5222,555 @@
     </w:p>
     <w:p>
       <w:pPr>
+        <w:rPr>
+          <w:rFonts w:ascii="Consolas" w:hAnsi="Consolas" w:cstheme="minorHAnsi"/>
+          <w:sz w:val="24"/>
+          <w:szCs w:val="24"/>
+        </w:rPr>
+      </w:pPr>
+      <w:r>
+        <w:rPr>
+          <w:rFonts w:ascii="Consolas" w:hAnsi="Consolas" w:cstheme="minorHAnsi"/>
+          <w:sz w:val="24"/>
+          <w:szCs w:val="24"/>
+        </w:rPr>
+        <w:t>View Donors</w:t>
+      </w:r>
+    </w:p>
+    <w:tbl>
+      <w:tblPr>
+        <w:tblStyle w:val="TableGrid"/>
+        <w:tblW w:w="0" w:type="auto"/>
+        <w:tblLook w:val="04A0" w:firstRow="1" w:lastRow="0" w:firstColumn="1" w:lastColumn="0" w:noHBand="0" w:noVBand="1"/>
+      </w:tblPr>
+      <w:tblGrid>
+        <w:gridCol w:w="4675"/>
+        <w:gridCol w:w="4675"/>
+      </w:tblGrid>
+      <w:tr>
+        <w:tc>
+          <w:tcPr>
+            <w:tcW w:w="4675" w:type="dxa"/>
+          </w:tcPr>
+          <w:p>
+            <w:pPr>
+              <w:rPr>
+                <w:rFonts w:ascii="Consolas" w:hAnsi="Consolas" w:cstheme="minorHAnsi"/>
+                <w:sz w:val="24"/>
+                <w:szCs w:val="24"/>
+              </w:rPr>
+            </w:pPr>
+            <w:r>
+              <w:rPr>
+                <w:rFonts w:ascii="Consolas" w:hAnsi="Consolas" w:cstheme="minorHAnsi"/>
+                <w:sz w:val="24"/>
+                <w:szCs w:val="24"/>
+              </w:rPr>
+              <w:t>Get</w:t>
+            </w:r>
+            <w:r>
+              <w:rPr>
+                <w:rFonts w:ascii="Consolas" w:hAnsi="Consolas" w:cstheme="minorHAnsi"/>
+                <w:sz w:val="24"/>
+                <w:szCs w:val="24"/>
+              </w:rPr>
+              <w:t xml:space="preserve"> Request</w:t>
+            </w:r>
+          </w:p>
+        </w:tc>
+        <w:tc>
+          <w:tcPr>
+            <w:tcW w:w="4675" w:type="dxa"/>
+          </w:tcPr>
+          <w:p>
+            <w:pPr>
+              <w:rPr>
+                <w:rFonts w:ascii="Consolas" w:hAnsi="Consolas" w:cstheme="minorHAnsi"/>
+                <w:sz w:val="24"/>
+                <w:szCs w:val="24"/>
+              </w:rPr>
+            </w:pPr>
+            <w:r>
+              <w:rPr>
+                <w:rFonts w:ascii="Consolas" w:hAnsi="Consolas" w:cs="Helvetica"/>
+                <w:color w:val="505050"/>
+                <w:sz w:val="24"/>
+                <w:szCs w:val="24"/>
+                <w:shd w:val="clear" w:color="auto" w:fill="FFFFFF"/>
+              </w:rPr>
+              <w:t>/Org</w:t>
+            </w:r>
+            <w:r>
+              <w:rPr>
+                <w:rFonts w:ascii="Consolas" w:hAnsi="Consolas" w:cstheme="minorHAnsi"/>
+                <w:color w:val="505050"/>
+                <w:sz w:val="24"/>
+                <w:szCs w:val="24"/>
+                <w:shd w:val="clear" w:color="auto" w:fill="FFFFFF"/>
+              </w:rPr>
+              <w:t>/</w:t>
+            </w:r>
+            <w:proofErr w:type="spellStart"/>
+            <w:r>
+              <w:rPr>
+                <w:rFonts w:ascii="Consolas" w:hAnsi="Consolas" w:cstheme="minorHAnsi"/>
+                <w:color w:val="505050"/>
+                <w:sz w:val="24"/>
+                <w:szCs w:val="24"/>
+                <w:shd w:val="clear" w:color="auto" w:fill="FFFFFF"/>
+              </w:rPr>
+              <w:t>ViewDonors</w:t>
+            </w:r>
+            <w:proofErr w:type="spellEnd"/>
+            <w:r>
+              <w:rPr>
+                <w:rFonts w:ascii="Consolas" w:hAnsi="Consolas" w:cstheme="minorHAnsi"/>
+                <w:color w:val="505050"/>
+                <w:sz w:val="24"/>
+                <w:szCs w:val="24"/>
+                <w:shd w:val="clear" w:color="auto" w:fill="FFFFFF"/>
+              </w:rPr>
+              <w:t>/{</w:t>
+            </w:r>
+            <w:proofErr w:type="spellStart"/>
+            <w:r>
+              <w:rPr>
+                <w:rFonts w:ascii="Consolas" w:hAnsi="Consolas" w:cstheme="minorHAnsi"/>
+                <w:color w:val="505050"/>
+                <w:sz w:val="24"/>
+                <w:szCs w:val="24"/>
+                <w:shd w:val="clear" w:color="auto" w:fill="FFFFFF"/>
+              </w:rPr>
+              <w:t>o</w:t>
+            </w:r>
+            <w:r>
+              <w:rPr>
+                <w:rFonts w:ascii="Consolas" w:hAnsi="Consolas" w:cstheme="minorHAnsi"/>
+                <w:color w:val="505050"/>
+                <w:sz w:val="24"/>
+                <w:szCs w:val="24"/>
+                <w:shd w:val="clear" w:color="auto" w:fill="FFFFFF"/>
+              </w:rPr>
+              <w:t>rgId</w:t>
+            </w:r>
+            <w:proofErr w:type="spellEnd"/>
+            <w:r>
+              <w:rPr>
+                <w:rFonts w:ascii="Consolas" w:hAnsi="Consolas" w:cstheme="minorHAnsi"/>
+                <w:color w:val="505050"/>
+                <w:sz w:val="24"/>
+                <w:szCs w:val="24"/>
+                <w:shd w:val="clear" w:color="auto" w:fill="FFFFFF"/>
+              </w:rPr>
+              <w:t xml:space="preserve">} </w:t>
+            </w:r>
+            <w:proofErr w:type="spellStart"/>
+            <w:r>
+              <w:rPr>
+                <w:rFonts w:ascii="Consolas" w:hAnsi="Consolas" w:cstheme="minorHAnsi"/>
+                <w:color w:val="505050"/>
+                <w:sz w:val="24"/>
+                <w:szCs w:val="24"/>
+                <w:shd w:val="clear" w:color="auto" w:fill="FFFFFF"/>
+              </w:rPr>
+              <w:t>eg</w:t>
+            </w:r>
+            <w:proofErr w:type="spellEnd"/>
+            <w:r>
+              <w:rPr>
+                <w:rFonts w:ascii="Consolas" w:hAnsi="Consolas" w:cstheme="minorHAnsi"/>
+                <w:color w:val="505050"/>
+                <w:sz w:val="24"/>
+                <w:szCs w:val="24"/>
+                <w:shd w:val="clear" w:color="auto" w:fill="FFFFFF"/>
+              </w:rPr>
+              <w:t xml:space="preserve">: </w:t>
+            </w:r>
+            <w:r>
+              <w:rPr>
+                <w:rFonts w:ascii="Helvetica" w:hAnsi="Helvetica" w:cs="Helvetica"/>
+                <w:color w:val="505050"/>
+                <w:sz w:val="18"/>
+                <w:szCs w:val="18"/>
+                <w:shd w:val="clear" w:color="auto" w:fill="FFFFFF"/>
+              </w:rPr>
+              <w:t>/Org/</w:t>
+            </w:r>
+            <w:proofErr w:type="spellStart"/>
+            <w:r>
+              <w:rPr>
+                <w:rFonts w:ascii="Helvetica" w:hAnsi="Helvetica" w:cs="Helvetica"/>
+                <w:color w:val="505050"/>
+                <w:sz w:val="18"/>
+                <w:szCs w:val="18"/>
+                <w:shd w:val="clear" w:color="auto" w:fill="FFFFFF"/>
+              </w:rPr>
+              <w:t>ViewDonors</w:t>
+            </w:r>
+            <w:proofErr w:type="spellEnd"/>
+            <w:r>
+              <w:rPr>
+                <w:rFonts w:ascii="Helvetica" w:hAnsi="Helvetica" w:cs="Helvetica"/>
+                <w:color w:val="505050"/>
+                <w:sz w:val="18"/>
+                <w:szCs w:val="18"/>
+                <w:shd w:val="clear" w:color="auto" w:fill="FFFFFF"/>
+              </w:rPr>
+              <w:t>/O2</w:t>
+            </w:r>
+          </w:p>
+        </w:tc>
+      </w:tr>
+      <w:tr>
+        <w:tc>
+          <w:tcPr>
+            <w:tcW w:w="4675" w:type="dxa"/>
+          </w:tcPr>
+          <w:p>
+            <w:pPr>
+              <w:rPr>
+                <w:rFonts w:ascii="Consolas" w:hAnsi="Consolas" w:cstheme="minorHAnsi"/>
+                <w:sz w:val="24"/>
+                <w:szCs w:val="24"/>
+              </w:rPr>
+            </w:pPr>
+            <w:r>
+              <w:rPr>
+                <w:rFonts w:ascii="Consolas" w:hAnsi="Consolas" w:cstheme="minorHAnsi"/>
+                <w:sz w:val="24"/>
+                <w:szCs w:val="24"/>
+              </w:rPr>
+              <w:t xml:space="preserve">Returns </w:t>
+            </w:r>
+            <w:r>
+              <w:rPr>
+                <w:rFonts w:ascii="Consolas" w:hAnsi="Consolas" w:cstheme="minorHAnsi"/>
+                <w:sz w:val="24"/>
+                <w:szCs w:val="24"/>
+              </w:rPr>
+              <w:t xml:space="preserve">JSON format – </w:t>
+            </w:r>
+            <w:r>
+              <w:rPr>
+                <w:rFonts w:ascii="Consolas" w:hAnsi="Consolas" w:cstheme="minorHAnsi"/>
+                <w:sz w:val="24"/>
+                <w:szCs w:val="24"/>
+              </w:rPr>
+              <w:t>list of individuals associated with an organization</w:t>
+            </w:r>
+          </w:p>
+        </w:tc>
+        <w:tc>
+          <w:tcPr>
+            <w:tcW w:w="4675" w:type="dxa"/>
+          </w:tcPr>
+          <w:p>
+            <w:pPr>
+              <w:rPr>
+                <w:rFonts w:ascii="Consolas" w:hAnsi="Consolas" w:cstheme="minorHAnsi"/>
+                <w:sz w:val="24"/>
+                <w:szCs w:val="24"/>
+              </w:rPr>
+            </w:pPr>
+          </w:p>
+          <w:p>
+            <w:pPr>
+              <w:shd w:val="clear" w:color="auto" w:fill="FFFFFE"/>
+              <w:spacing w:line="240" w:lineRule="atLeast"/>
+              <w:rPr>
+                <w:rFonts w:ascii="Courier New" w:eastAsia="Times New Roman" w:hAnsi="Courier New" w:cs="Courier New"/>
+                <w:color w:val="000000"/>
+                <w:sz w:val="18"/>
+                <w:szCs w:val="18"/>
+              </w:rPr>
+            </w:pPr>
+            <w:r>
+              <w:rPr>
+                <w:rFonts w:ascii="Courier New" w:eastAsia="Times New Roman" w:hAnsi="Courier New" w:cs="Courier New"/>
+                <w:color w:val="000000"/>
+                <w:sz w:val="18"/>
+                <w:szCs w:val="18"/>
+              </w:rPr>
+              <w:t>[</w:t>
+            </w:r>
+          </w:p>
+          <w:p>
+            <w:pPr>
+              <w:shd w:val="clear" w:color="auto" w:fill="FFFFFE"/>
+              <w:spacing w:line="240" w:lineRule="atLeast"/>
+              <w:rPr>
+                <w:rFonts w:ascii="Courier New" w:eastAsia="Times New Roman" w:hAnsi="Courier New" w:cs="Courier New"/>
+                <w:color w:val="000000"/>
+                <w:sz w:val="18"/>
+                <w:szCs w:val="18"/>
+              </w:rPr>
+            </w:pPr>
+            <w:r>
+              <w:rPr>
+                <w:rFonts w:ascii="Courier New" w:eastAsia="Times New Roman" w:hAnsi="Courier New" w:cs="Courier New"/>
+                <w:color w:val="000000"/>
+                <w:sz w:val="18"/>
+                <w:szCs w:val="18"/>
+              </w:rPr>
+              <w:t>    {</w:t>
+            </w:r>
+          </w:p>
+          <w:p>
+            <w:pPr>
+              <w:shd w:val="clear" w:color="auto" w:fill="FFFFFE"/>
+              <w:spacing w:line="240" w:lineRule="atLeast"/>
+              <w:rPr>
+                <w:rFonts w:ascii="Courier New" w:eastAsia="Times New Roman" w:hAnsi="Courier New" w:cs="Courier New"/>
+                <w:color w:val="000000"/>
+                <w:sz w:val="18"/>
+                <w:szCs w:val="18"/>
+              </w:rPr>
+            </w:pPr>
+            <w:r>
+              <w:rPr>
+                <w:rFonts w:ascii="Courier New" w:eastAsia="Times New Roman" w:hAnsi="Courier New" w:cs="Courier New"/>
+                <w:color w:val="000000"/>
+                <w:sz w:val="18"/>
+                <w:szCs w:val="18"/>
+              </w:rPr>
+              <w:t>        </w:t>
+            </w:r>
+            <w:r>
+              <w:rPr>
+                <w:rFonts w:ascii="Courier New" w:eastAsia="Times New Roman" w:hAnsi="Courier New" w:cs="Courier New"/>
+                <w:color w:val="A31515"/>
+                <w:sz w:val="18"/>
+                <w:szCs w:val="18"/>
+              </w:rPr>
+              <w:t>"name"</w:t>
+            </w:r>
+            <w:r>
+              <w:rPr>
+                <w:rFonts w:ascii="Courier New" w:eastAsia="Times New Roman" w:hAnsi="Courier New" w:cs="Courier New"/>
+                <w:color w:val="000000"/>
+                <w:sz w:val="18"/>
+                <w:szCs w:val="18"/>
+              </w:rPr>
+              <w:t>: </w:t>
+            </w:r>
+            <w:r>
+              <w:rPr>
+                <w:rFonts w:ascii="Courier New" w:eastAsia="Times New Roman" w:hAnsi="Courier New" w:cs="Courier New"/>
+                <w:color w:val="0451A5"/>
+                <w:sz w:val="18"/>
+                <w:szCs w:val="18"/>
+              </w:rPr>
+              <w:t>"First Name Last Name"</w:t>
+            </w:r>
+            <w:r>
+              <w:rPr>
+                <w:rFonts w:ascii="Courier New" w:eastAsia="Times New Roman" w:hAnsi="Courier New" w:cs="Courier New"/>
+                <w:color w:val="000000"/>
+                <w:sz w:val="18"/>
+                <w:szCs w:val="18"/>
+              </w:rPr>
+              <w:t>,</w:t>
+            </w:r>
+          </w:p>
+          <w:p>
+            <w:pPr>
+              <w:shd w:val="clear" w:color="auto" w:fill="FFFFFE"/>
+              <w:spacing w:line="240" w:lineRule="atLeast"/>
+              <w:rPr>
+                <w:rFonts w:ascii="Courier New" w:eastAsia="Times New Roman" w:hAnsi="Courier New" w:cs="Courier New"/>
+                <w:color w:val="000000"/>
+                <w:sz w:val="18"/>
+                <w:szCs w:val="18"/>
+              </w:rPr>
+            </w:pPr>
+            <w:r>
+              <w:rPr>
+                <w:rFonts w:ascii="Courier New" w:eastAsia="Times New Roman" w:hAnsi="Courier New" w:cs="Courier New"/>
+                <w:color w:val="000000"/>
+                <w:sz w:val="18"/>
+                <w:szCs w:val="18"/>
+              </w:rPr>
+              <w:t>        </w:t>
+            </w:r>
+            <w:r>
+              <w:rPr>
+                <w:rFonts w:ascii="Courier New" w:eastAsia="Times New Roman" w:hAnsi="Courier New" w:cs="Courier New"/>
+                <w:color w:val="A31515"/>
+                <w:sz w:val="18"/>
+                <w:szCs w:val="18"/>
+              </w:rPr>
+              <w:t>"email"</w:t>
+            </w:r>
+            <w:r>
+              <w:rPr>
+                <w:rFonts w:ascii="Courier New" w:eastAsia="Times New Roman" w:hAnsi="Courier New" w:cs="Courier New"/>
+                <w:color w:val="000000"/>
+                <w:sz w:val="18"/>
+                <w:szCs w:val="18"/>
+              </w:rPr>
+              <w:t>: </w:t>
+            </w:r>
+            <w:r>
+              <w:rPr>
+                <w:rFonts w:ascii="Courier New" w:eastAsia="Times New Roman" w:hAnsi="Courier New" w:cs="Courier New"/>
+                <w:color w:val="0451A5"/>
+                <w:sz w:val="18"/>
+                <w:szCs w:val="18"/>
+              </w:rPr>
+              <w:t>"emailind@gmail.com"</w:t>
+            </w:r>
+            <w:r>
+              <w:rPr>
+                <w:rFonts w:ascii="Courier New" w:eastAsia="Times New Roman" w:hAnsi="Courier New" w:cs="Courier New"/>
+                <w:color w:val="000000"/>
+                <w:sz w:val="18"/>
+                <w:szCs w:val="18"/>
+              </w:rPr>
+              <w:t>,</w:t>
+            </w:r>
+          </w:p>
+          <w:p>
+            <w:pPr>
+              <w:shd w:val="clear" w:color="auto" w:fill="FFFFFE"/>
+              <w:spacing w:line="240" w:lineRule="atLeast"/>
+              <w:rPr>
+                <w:rFonts w:ascii="Courier New" w:eastAsia="Times New Roman" w:hAnsi="Courier New" w:cs="Courier New"/>
+                <w:color w:val="000000"/>
+                <w:sz w:val="18"/>
+                <w:szCs w:val="18"/>
+              </w:rPr>
+            </w:pPr>
+            <w:r>
+              <w:rPr>
+                <w:rFonts w:ascii="Courier New" w:eastAsia="Times New Roman" w:hAnsi="Courier New" w:cs="Courier New"/>
+                <w:color w:val="000000"/>
+                <w:sz w:val="18"/>
+                <w:szCs w:val="18"/>
+              </w:rPr>
+              <w:t>        </w:t>
+            </w:r>
+            <w:r>
+              <w:rPr>
+                <w:rFonts w:ascii="Courier New" w:eastAsia="Times New Roman" w:hAnsi="Courier New" w:cs="Courier New"/>
+                <w:color w:val="A31515"/>
+                <w:sz w:val="18"/>
+                <w:szCs w:val="18"/>
+              </w:rPr>
+              <w:t>"phone"</w:t>
+            </w:r>
+            <w:r>
+              <w:rPr>
+                <w:rFonts w:ascii="Courier New" w:eastAsia="Times New Roman" w:hAnsi="Courier New" w:cs="Courier New"/>
+                <w:color w:val="000000"/>
+                <w:sz w:val="18"/>
+                <w:szCs w:val="18"/>
+              </w:rPr>
+              <w:t>: </w:t>
+            </w:r>
+            <w:r>
+              <w:rPr>
+                <w:rFonts w:ascii="Courier New" w:eastAsia="Times New Roman" w:hAnsi="Courier New" w:cs="Courier New"/>
+                <w:color w:val="0451A5"/>
+                <w:sz w:val="18"/>
+                <w:szCs w:val="18"/>
+              </w:rPr>
+              <w:t>"</w:t>
+            </w:r>
+            <w:proofErr w:type="spellStart"/>
+            <w:r>
+              <w:rPr>
+                <w:rFonts w:ascii="Courier New" w:eastAsia="Times New Roman" w:hAnsi="Courier New" w:cs="Courier New"/>
+                <w:color w:val="0451A5"/>
+                <w:sz w:val="18"/>
+                <w:szCs w:val="18"/>
+              </w:rPr>
+              <w:t>phoneNumber</w:t>
+            </w:r>
+            <w:proofErr w:type="spellEnd"/>
+            <w:r>
+              <w:rPr>
+                <w:rFonts w:ascii="Courier New" w:eastAsia="Times New Roman" w:hAnsi="Courier New" w:cs="Courier New"/>
+                <w:color w:val="0451A5"/>
+                <w:sz w:val="18"/>
+                <w:szCs w:val="18"/>
+              </w:rPr>
+              <w:t>"</w:t>
+            </w:r>
+          </w:p>
+          <w:p>
+            <w:pPr>
+              <w:shd w:val="clear" w:color="auto" w:fill="FFFFFE"/>
+              <w:spacing w:line="240" w:lineRule="atLeast"/>
+              <w:rPr>
+                <w:rFonts w:ascii="Courier New" w:eastAsia="Times New Roman" w:hAnsi="Courier New" w:cs="Courier New"/>
+                <w:color w:val="000000"/>
+                <w:sz w:val="18"/>
+                <w:szCs w:val="18"/>
+              </w:rPr>
+            </w:pPr>
+            <w:r>
+              <w:rPr>
+                <w:rFonts w:ascii="Courier New" w:eastAsia="Times New Roman" w:hAnsi="Courier New" w:cs="Courier New"/>
+                <w:color w:val="000000"/>
+                <w:sz w:val="18"/>
+                <w:szCs w:val="18"/>
+              </w:rPr>
+              <w:t>    }</w:t>
+            </w:r>
+          </w:p>
+          <w:p>
+            <w:pPr>
+              <w:shd w:val="clear" w:color="auto" w:fill="FFFFFE"/>
+              <w:spacing w:line="240" w:lineRule="atLeast"/>
+              <w:rPr>
+                <w:rFonts w:ascii="Courier New" w:eastAsia="Times New Roman" w:hAnsi="Courier New" w:cs="Courier New"/>
+                <w:color w:val="000000"/>
+                <w:sz w:val="18"/>
+                <w:szCs w:val="18"/>
+              </w:rPr>
+            </w:pPr>
+            <w:r>
+              <w:rPr>
+                <w:rFonts w:ascii="Courier New" w:eastAsia="Times New Roman" w:hAnsi="Courier New" w:cs="Courier New"/>
+                <w:color w:val="000000"/>
+                <w:sz w:val="18"/>
+                <w:szCs w:val="18"/>
+              </w:rPr>
+              <w:t>]</w:t>
+            </w:r>
+          </w:p>
+          <w:p>
+            <w:pPr>
+              <w:rPr>
+                <w:rFonts w:ascii="Consolas" w:hAnsi="Consolas" w:cstheme="minorHAnsi"/>
+                <w:sz w:val="24"/>
+                <w:szCs w:val="24"/>
+              </w:rPr>
+            </w:pPr>
+          </w:p>
+        </w:tc>
+      </w:tr>
+    </w:tbl>
+    <w:p>
+      <w:pPr>
+        <w:rPr>
+          <w:rFonts w:ascii="Consolas" w:hAnsi="Consolas" w:cstheme="minorHAnsi"/>
+          <w:sz w:val="24"/>
+          <w:szCs w:val="24"/>
+        </w:rPr>
+      </w:pPr>
+    </w:p>
+    <w:p>
+      <w:pPr>
+        <w:rPr>
+          <w:rFonts w:ascii="Consolas" w:hAnsi="Consolas" w:cstheme="minorHAnsi"/>
+          <w:sz w:val="24"/>
+          <w:szCs w:val="24"/>
+        </w:rPr>
+      </w:pPr>
+    </w:p>
+    <w:p>
+      <w:pPr>
         <w:shd w:val="clear" w:color="auto" w:fill="FFFFFE"/>
         <w:spacing w:after="0" w:line="240" w:lineRule="atLeast"/>
         <w:rPr>
@@ -4568,6 +5787,7 @@
           <w:sz w:val="24"/>
           <w:szCs w:val="24"/>
         </w:rPr>
+        <w:lastRenderedPageBreak/>
         <w:t>Individual</w:t>
       </w:r>
       <w:r>
@@ -4681,7 +5901,6 @@
                 <w:sz w:val="24"/>
                 <w:szCs w:val="24"/>
               </w:rPr>
-              <w:lastRenderedPageBreak/>
               <w:t>POST Request</w:t>
             </w:r>
           </w:p>
@@ -5683,6 +6902,7 @@
                 <w:sz w:val="24"/>
                 <w:szCs w:val="24"/>
               </w:rPr>
+              <w:lastRenderedPageBreak/>
               <w:t>PostRequest</w:t>
             </w:r>
             <w:proofErr w:type="spellEnd"/>
@@ -6230,6 +7450,7 @@
               <w:t>}/{</w:t>
             </w:r>
             <w:proofErr w:type="spellStart"/>
+            <w:proofErr w:type="gramStart"/>
             <w:r>
               <w:rPr>
                 <w:rFonts w:ascii="Consolas" w:hAnsi="Consolas" w:cstheme="minorHAnsi"/>
@@ -6255,7 +7476,18 @@
                 <w:szCs w:val="18"/>
                 <w:shd w:val="clear" w:color="auto" w:fill="FFFFFF"/>
               </w:rPr>
-              <w:t xml:space="preserve">     </w:t>
+              <w:t xml:space="preserve">   </w:t>
+            </w:r>
+            <w:proofErr w:type="gramEnd"/>
+            <w:r>
+              <w:rPr>
+                <w:rFonts w:ascii="Helvetica" w:hAnsi="Helvetica" w:cs="Helvetica"/>
+                <w:color w:val="505050"/>
+                <w:sz w:val="18"/>
+                <w:szCs w:val="18"/>
+                <w:shd w:val="clear" w:color="auto" w:fill="FFFFFF"/>
+              </w:rPr>
+              <w:t xml:space="preserve">  </w:t>
             </w:r>
             <w:proofErr w:type="spellStart"/>
             <w:r>
@@ -7093,7 +8325,25 @@
                 <w:sz w:val="24"/>
                 <w:szCs w:val="24"/>
               </w:rPr>
-              <w:t xml:space="preserve">required blood doesn’t get updated in the </w:t>
+              <w:t xml:space="preserve">required blood </w:t>
+            </w:r>
+            <w:proofErr w:type="gramStart"/>
+            <w:r>
+              <w:rPr>
+                <w:rFonts w:ascii="Consolas" w:hAnsi="Consolas" w:cstheme="minorHAnsi"/>
+                <w:sz w:val="24"/>
+                <w:szCs w:val="24"/>
+              </w:rPr>
+              <w:t>doesn’t</w:t>
+            </w:r>
+            <w:proofErr w:type="gramEnd"/>
+            <w:r>
+              <w:rPr>
+                <w:rFonts w:ascii="Consolas" w:hAnsi="Consolas" w:cstheme="minorHAnsi"/>
+                <w:sz w:val="24"/>
+                <w:szCs w:val="24"/>
+              </w:rPr>
+              <w:t xml:space="preserve"> get updated in the </w:t>
             </w:r>
             <w:proofErr w:type="spellStart"/>
             <w:r>
@@ -7860,6 +9110,7 @@
                 <w:sz w:val="18"/>
                 <w:szCs w:val="18"/>
               </w:rPr>
+              <w:lastRenderedPageBreak/>
               <w:t>    ],</w:t>
             </w:r>
           </w:p>
@@ -8048,7 +9299,25 @@
           <w:sz w:val="24"/>
           <w:szCs w:val="24"/>
         </w:rPr>
-        <w:t xml:space="preserve">Things to look into: </w:t>
+        <w:t xml:space="preserve">Things to </w:t>
+      </w:r>
+      <w:proofErr w:type="gramStart"/>
+      <w:r>
+        <w:rPr>
+          <w:rFonts w:ascii="Consolas" w:hAnsi="Consolas" w:cstheme="minorHAnsi"/>
+          <w:sz w:val="24"/>
+          <w:szCs w:val="24"/>
+        </w:rPr>
+        <w:t>look into</w:t>
+      </w:r>
+      <w:proofErr w:type="gramEnd"/>
+      <w:r>
+        <w:rPr>
+          <w:rFonts w:ascii="Consolas" w:hAnsi="Consolas" w:cstheme="minorHAnsi"/>
+          <w:sz w:val="24"/>
+          <w:szCs w:val="24"/>
+        </w:rPr>
+        <w:t xml:space="preserve">: </w:t>
       </w:r>
     </w:p>
     <w:p>
@@ -8528,7 +9797,7 @@
   <w:style w:type="paragraph" w:default="1" w:styleId="Normal">
     <w:name w:val="Normal"/>
     <w:qFormat/>
-    <w:rsid w:val="00490B6D"/>
+    <w:rsid w:val="00866FEA"/>
   </w:style>
   <w:style w:type="character" w:default="1" w:styleId="DefaultParagraphFont">
     <w:name w:val="Default Paragraph Font"/>

</xml_diff>